<commit_message>
Update Group 4 Project Plan & Requirements.docx
Updated with Jacob's additions.
</commit_message>
<xml_diff>
--- a/Group 4 Project Plan & Requirements.docx
+++ b/Group 4 Project Plan & Requirements.docx
@@ -217,7 +217,6 @@
         <w:jc w:val="center"/>
         <w:rPr>
           <w:rFonts w:ascii="Times New Roman" w:hAnsi="Times New Roman" w:cs="Times New Roman"/>
-          <w:b/>
           <w:bCs/>
           <w:sz w:val="24"/>
           <w:szCs w:val="24"/>
@@ -226,7 +225,15 @@
       <w:r>
         <w:rPr>
           <w:rFonts w:ascii="Times New Roman" w:hAnsi="Times New Roman" w:cs="Times New Roman"/>
-          <w:b/>
+          <w:bCs/>
+          <w:sz w:val="24"/>
+          <w:szCs w:val="24"/>
+        </w:rPr>
+        <w:t xml:space="preserve">Created - </w:t>
+      </w:r>
+      <w:r>
+        <w:rPr>
+          <w:rFonts w:ascii="Times New Roman" w:hAnsi="Times New Roman" w:cs="Times New Roman"/>
           <w:bCs/>
           <w:sz w:val="24"/>
           <w:szCs w:val="24"/>
@@ -279,14 +286,94 @@
       <w:r>
         <w:rPr>
           <w:rFonts w:ascii="Times New Roman" w:eastAsia="Times New Roman" w:hAnsi="Times New Roman" w:cs="Times New Roman"/>
-          <w:b/>
           <w:bCs/>
           <w:color w:val="000000" w:themeColor="text1"/>
           <w:spacing w:val="3"/>
           <w:sz w:val="24"/>
           <w:szCs w:val="24"/>
         </w:rPr>
-        <w:t>Brisson, Lesly, Ciullo, Stephen, Cochran, Jacob, Fahlgren, Travis</w:t>
+        <w:t>Brisson, Lesly</w:t>
+      </w:r>
+      <w:r>
+        <w:rPr>
+          <w:rFonts w:ascii="Times New Roman" w:eastAsia="Times New Roman" w:hAnsi="Times New Roman" w:cs="Times New Roman"/>
+          <w:b/>
+          <w:bCs/>
+          <w:color w:val="000000" w:themeColor="text1"/>
+          <w:spacing w:val="3"/>
+          <w:sz w:val="24"/>
+          <w:szCs w:val="24"/>
+        </w:rPr>
+        <w:t xml:space="preserve"> | </w:t>
+      </w:r>
+      <w:r>
+        <w:rPr>
+          <w:rFonts w:ascii="Times New Roman" w:eastAsia="Times New Roman" w:hAnsi="Times New Roman" w:cs="Times New Roman"/>
+          <w:bCs/>
+          <w:color w:val="000000" w:themeColor="text1"/>
+          <w:spacing w:val="3"/>
+          <w:sz w:val="24"/>
+          <w:szCs w:val="24"/>
+        </w:rPr>
+        <w:t>Ciullo, Stephen</w:t>
+      </w:r>
+      <w:r>
+        <w:rPr>
+          <w:rFonts w:ascii="Times New Roman" w:eastAsia="Times New Roman" w:hAnsi="Times New Roman" w:cs="Times New Roman"/>
+          <w:b/>
+          <w:bCs/>
+          <w:color w:val="000000" w:themeColor="text1"/>
+          <w:spacing w:val="3"/>
+          <w:sz w:val="24"/>
+          <w:szCs w:val="24"/>
+        </w:rPr>
+        <w:t xml:space="preserve"> </w:t>
+      </w:r>
+      <w:r>
+        <w:rPr>
+          <w:rFonts w:ascii="Times New Roman" w:eastAsia="Times New Roman" w:hAnsi="Times New Roman" w:cs="Times New Roman"/>
+          <w:bCs/>
+          <w:color w:val="000000" w:themeColor="text1"/>
+          <w:spacing w:val="3"/>
+          <w:sz w:val="24"/>
+          <w:szCs w:val="24"/>
+        </w:rPr>
+        <w:t>| Cochran, Jacob</w:t>
+      </w:r>
+      <w:r>
+        <w:rPr>
+          <w:rFonts w:ascii="Times New Roman" w:eastAsia="Times New Roman" w:hAnsi="Times New Roman" w:cs="Times New Roman"/>
+          <w:b/>
+          <w:bCs/>
+          <w:color w:val="000000" w:themeColor="text1"/>
+          <w:spacing w:val="3"/>
+          <w:sz w:val="24"/>
+          <w:szCs w:val="24"/>
+        </w:rPr>
+        <w:t xml:space="preserve"> |</w:t>
+      </w:r>
+      <w:r>
+        <w:rPr>
+          <w:rFonts w:ascii="Times New Roman" w:eastAsia="Times New Roman" w:hAnsi="Times New Roman" w:cs="Times New Roman"/>
+          <w:b/>
+          <w:bCs/>
+          <w:color w:val="000000" w:themeColor="text1"/>
+          <w:spacing w:val="3"/>
+          <w:sz w:val="24"/>
+          <w:szCs w:val="24"/>
+        </w:rPr>
+        <w:t xml:space="preserve"> </w:t>
+      </w:r>
+      <w:r>
+        <w:rPr>
+          <w:rFonts w:ascii="Times New Roman" w:eastAsia="Times New Roman" w:hAnsi="Times New Roman" w:cs="Times New Roman"/>
+          <w:bCs/>
+          <w:color w:val="000000" w:themeColor="text1"/>
+          <w:spacing w:val="3"/>
+          <w:sz w:val="24"/>
+          <w:szCs w:val="24"/>
+        </w:rPr>
+        <w:t>Fahlgren, Travis</w:t>
       </w:r>
     </w:p>
     <w:p>
@@ -347,9 +434,9 @@
         <w:tblLook w:val="04A0" w:firstRow="1" w:lastRow="0" w:firstColumn="1" w:lastColumn="0" w:noHBand="0" w:noVBand="1"/>
       </w:tblPr>
       <w:tblGrid>
-        <w:gridCol w:w="3116"/>
-        <w:gridCol w:w="3117"/>
-        <w:gridCol w:w="3117"/>
+        <w:gridCol w:w="1435"/>
+        <w:gridCol w:w="2070"/>
+        <w:gridCol w:w="5845"/>
       </w:tblGrid>
       <w:tr>
         <w:trPr>
@@ -366,15 +453,14 @@
               <w:jc w:val="center"/>
               <w:rPr>
                 <w:rFonts w:ascii="Times New Roman" w:hAnsi="Times New Roman" w:cs="Times New Roman"/>
-                <w:b w:val="0"/>
                 <w:bCs w:val="0"/>
               </w:rPr>
             </w:pPr>
             <w:r>
               <w:rPr>
                 <w:rFonts w:ascii="Times New Roman" w:hAnsi="Times New Roman" w:cs="Times New Roman"/>
-                <w:b w:val="0"/>
                 <w:bCs w:val="0"/>
+                <w:color w:val="BF8F00" w:themeColor="accent4" w:themeShade="BF"/>
               </w:rPr>
               <w:t>Revision History Chart</w:t>
             </w:r>
@@ -388,7 +474,7 @@
         <w:tc>
           <w:tcPr>
             <w:cnfStyle w:val="001000000000" w:firstRow="0" w:lastRow="0" w:firstColumn="1" w:lastColumn="0" w:oddVBand="0" w:evenVBand="0" w:oddHBand="0" w:evenHBand="0" w:firstRowFirstColumn="0" w:firstRowLastColumn="0" w:lastRowFirstColumn="0" w:lastRowLastColumn="0"/>
-            <w:tcW w:w="3116" w:type="dxa"/>
+            <w:tcW w:w="1435" w:type="dxa"/>
           </w:tcPr>
           <w:p>
             <w:pPr>
@@ -414,7 +500,7 @@
         </w:tc>
         <w:tc>
           <w:tcPr>
-            <w:tcW w:w="3117" w:type="dxa"/>
+            <w:tcW w:w="2070" w:type="dxa"/>
           </w:tcPr>
           <w:p>
             <w:pPr>
@@ -438,7 +524,7 @@
         </w:tc>
         <w:tc>
           <w:tcPr>
-            <w:tcW w:w="3117" w:type="dxa"/>
+            <w:tcW w:w="5845" w:type="dxa"/>
           </w:tcPr>
           <w:p>
             <w:pPr>
@@ -465,7 +551,7 @@
         <w:tc>
           <w:tcPr>
             <w:cnfStyle w:val="001000000000" w:firstRow="0" w:lastRow="0" w:firstColumn="1" w:lastColumn="0" w:oddVBand="0" w:evenVBand="0" w:oddHBand="0" w:evenHBand="0" w:firstRowFirstColumn="0" w:firstRowLastColumn="0" w:lastRowFirstColumn="0" w:lastRowLastColumn="0"/>
-            <w:tcW w:w="3116" w:type="dxa"/>
+            <w:tcW w:w="1435" w:type="dxa"/>
           </w:tcPr>
           <w:p>
             <w:pPr>
@@ -487,7 +573,7 @@
         </w:tc>
         <w:tc>
           <w:tcPr>
-            <w:tcW w:w="3117" w:type="dxa"/>
+            <w:tcW w:w="2070" w:type="dxa"/>
           </w:tcPr>
           <w:p>
             <w:pPr>
@@ -509,7 +595,7 @@
         </w:tc>
         <w:tc>
           <w:tcPr>
-            <w:tcW w:w="3117" w:type="dxa"/>
+            <w:tcW w:w="5845" w:type="dxa"/>
           </w:tcPr>
           <w:p>
             <w:pPr>
@@ -537,7 +623,7 @@
         <w:tc>
           <w:tcPr>
             <w:cnfStyle w:val="001000000000" w:firstRow="0" w:lastRow="0" w:firstColumn="1" w:lastColumn="0" w:oddVBand="0" w:evenVBand="0" w:oddHBand="0" w:evenHBand="0" w:firstRowFirstColumn="0" w:firstRowLastColumn="0" w:lastRowFirstColumn="0" w:lastRowLastColumn="0"/>
-            <w:tcW w:w="3116" w:type="dxa"/>
+            <w:tcW w:w="1435" w:type="dxa"/>
           </w:tcPr>
           <w:p>
             <w:pPr>
@@ -560,7 +646,7 @@
         </w:tc>
         <w:tc>
           <w:tcPr>
-            <w:tcW w:w="3117" w:type="dxa"/>
+            <w:tcW w:w="2070" w:type="dxa"/>
           </w:tcPr>
           <w:p>
             <w:pPr>
@@ -582,7 +668,7 @@
         </w:tc>
         <w:tc>
           <w:tcPr>
-            <w:tcW w:w="3117" w:type="dxa"/>
+            <w:tcW w:w="5845" w:type="dxa"/>
           </w:tcPr>
           <w:p>
             <w:pPr>
@@ -600,14 +686,21 @@
               </w:rPr>
               <w:t>Document/Format Update(s)</w:t>
             </w:r>
-          </w:p>
-        </w:tc>
-      </w:tr>
-      <w:tr>
-        <w:tc>
-          <w:tcPr>
-            <w:cnfStyle w:val="001000000000" w:firstRow="0" w:lastRow="0" w:firstColumn="1" w:lastColumn="0" w:oddVBand="0" w:evenVBand="0" w:oddHBand="0" w:evenHBand="0" w:firstRowFirstColumn="0" w:firstRowLastColumn="0" w:lastRowFirstColumn="0" w:lastRowLastColumn="0"/>
-            <w:tcW w:w="3116" w:type="dxa"/>
+            <w:r>
+              <w:rPr>
+                <w:rFonts w:ascii="Times New Roman" w:hAnsi="Times New Roman" w:cs="Times New Roman"/>
+                <w:bCs/>
+              </w:rPr>
+              <w:t>/Name Suggestion</w:t>
+            </w:r>
+          </w:p>
+        </w:tc>
+      </w:tr>
+      <w:tr>
+        <w:tc>
+          <w:tcPr>
+            <w:cnfStyle w:val="001000000000" w:firstRow="0" w:lastRow="0" w:firstColumn="1" w:lastColumn="0" w:oddVBand="0" w:evenVBand="0" w:oddHBand="0" w:evenHBand="0" w:firstRowFirstColumn="0" w:firstRowLastColumn="0" w:lastRowFirstColumn="0" w:lastRowLastColumn="0"/>
+            <w:tcW w:w="1435" w:type="dxa"/>
           </w:tcPr>
           <w:p>
             <w:pPr>
@@ -630,14 +723,15 @@
         </w:tc>
         <w:tc>
           <w:tcPr>
-            <w:tcW w:w="3117" w:type="dxa"/>
-          </w:tcPr>
-          <w:p>
-            <w:pPr>
-              <w:jc w:val="center"/>
-              <w:cnfStyle w:val="000000000000" w:firstRow="0" w:lastRow="0" w:firstColumn="0" w:lastColumn="0" w:oddVBand="0" w:evenVBand="0" w:oddHBand="0" w:evenHBand="0" w:firstRowFirstColumn="0" w:firstRowLastColumn="0" w:lastRowFirstColumn="0" w:lastRowLastColumn="0"/>
-              <w:rPr>
-                <w:rFonts w:ascii="Times New Roman" w:hAnsi="Times New Roman" w:cs="Times New Roman"/>
+            <w:tcW w:w="2070" w:type="dxa"/>
+          </w:tcPr>
+          <w:p>
+            <w:pPr>
+              <w:jc w:val="center"/>
+              <w:cnfStyle w:val="000000000000" w:firstRow="0" w:lastRow="0" w:firstColumn="0" w:lastColumn="0" w:oddVBand="0" w:evenVBand="0" w:oddHBand="0" w:evenHBand="0" w:firstRowFirstColumn="0" w:firstRowLastColumn="0" w:lastRowFirstColumn="0" w:lastRowLastColumn="0"/>
+              <w:rPr>
+                <w:rFonts w:ascii="Times New Roman" w:hAnsi="Times New Roman" w:cs="Times New Roman"/>
+                <w:b/>
                 <w:bCs/>
               </w:rPr>
             </w:pPr>
@@ -652,14 +746,15 @@
         </w:tc>
         <w:tc>
           <w:tcPr>
-            <w:tcW w:w="3117" w:type="dxa"/>
-          </w:tcPr>
-          <w:p>
-            <w:pPr>
-              <w:jc w:val="center"/>
-              <w:cnfStyle w:val="000000000000" w:firstRow="0" w:lastRow="0" w:firstColumn="0" w:lastColumn="0" w:oddVBand="0" w:evenVBand="0" w:oddHBand="0" w:evenHBand="0" w:firstRowFirstColumn="0" w:firstRowLastColumn="0" w:lastRowFirstColumn="0" w:lastRowLastColumn="0"/>
-              <w:rPr>
-                <w:rFonts w:ascii="Times New Roman" w:hAnsi="Times New Roman" w:cs="Times New Roman"/>
+            <w:tcW w:w="5845" w:type="dxa"/>
+          </w:tcPr>
+          <w:p>
+            <w:pPr>
+              <w:jc w:val="center"/>
+              <w:cnfStyle w:val="000000000000" w:firstRow="0" w:lastRow="0" w:firstColumn="0" w:lastColumn="0" w:oddVBand="0" w:evenVBand="0" w:oddHBand="0" w:evenHBand="0" w:firstRowFirstColumn="0" w:firstRowLastColumn="0" w:lastRowFirstColumn="0" w:lastRowLastColumn="0"/>
+              <w:rPr>
+                <w:rFonts w:ascii="Times New Roman" w:hAnsi="Times New Roman" w:cs="Times New Roman"/>
+                <w:b/>
                 <w:bCs/>
               </w:rPr>
             </w:pPr>
@@ -680,7 +775,7 @@
         <w:tc>
           <w:tcPr>
             <w:cnfStyle w:val="001000000000" w:firstRow="0" w:lastRow="0" w:firstColumn="1" w:lastColumn="0" w:oddVBand="0" w:evenVBand="0" w:oddHBand="0" w:evenHBand="0" w:firstRowFirstColumn="0" w:firstRowLastColumn="0" w:lastRowFirstColumn="0" w:lastRowLastColumn="0"/>
-            <w:tcW w:w="3116" w:type="dxa"/>
+            <w:tcW w:w="1435" w:type="dxa"/>
           </w:tcPr>
           <w:p>
             <w:pPr>
@@ -691,11 +786,19 @@
                 <w:bCs w:val="0"/>
               </w:rPr>
             </w:pPr>
-          </w:p>
-        </w:tc>
-        <w:tc>
-          <w:tcPr>
-            <w:tcW w:w="3117" w:type="dxa"/>
+            <w:r>
+              <w:rPr>
+                <w:rFonts w:ascii="Times New Roman" w:hAnsi="Times New Roman" w:cs="Times New Roman"/>
+                <w:b w:val="0"/>
+                <w:bCs w:val="0"/>
+              </w:rPr>
+              <w:t>21 Jan 2020</w:t>
+            </w:r>
+          </w:p>
+        </w:tc>
+        <w:tc>
+          <w:tcPr>
+            <w:tcW w:w="2070" w:type="dxa"/>
           </w:tcPr>
           <w:p>
             <w:pPr>
@@ -703,15 +806,21 @@
               <w:cnfStyle w:val="000000100000" w:firstRow="0" w:lastRow="0" w:firstColumn="0" w:lastColumn="0" w:oddVBand="0" w:evenVBand="0" w:oddHBand="1" w:evenHBand="0" w:firstRowFirstColumn="0" w:firstRowLastColumn="0" w:lastRowFirstColumn="0" w:lastRowLastColumn="0"/>
               <w:rPr>
                 <w:rFonts w:ascii="Times New Roman" w:hAnsi="Times New Roman" w:cs="Times New Roman"/>
-                <w:b/>
-                <w:bCs/>
-              </w:rPr>
-            </w:pPr>
-          </w:p>
-        </w:tc>
-        <w:tc>
-          <w:tcPr>
-            <w:tcW w:w="3117" w:type="dxa"/>
+                <w:bCs/>
+              </w:rPr>
+            </w:pPr>
+            <w:r>
+              <w:rPr>
+                <w:rFonts w:ascii="Times New Roman" w:hAnsi="Times New Roman" w:cs="Times New Roman"/>
+                <w:bCs/>
+              </w:rPr>
+              <w:t>Brisson, Lesly</w:t>
+            </w:r>
+          </w:p>
+        </w:tc>
+        <w:tc>
+          <w:tcPr>
+            <w:tcW w:w="5845" w:type="dxa"/>
           </w:tcPr>
           <w:p>
             <w:pPr>
@@ -719,60 +828,82 @@
               <w:cnfStyle w:val="000000100000" w:firstRow="0" w:lastRow="0" w:firstColumn="0" w:lastColumn="0" w:oddVBand="0" w:evenVBand="0" w:oddHBand="1" w:evenHBand="0" w:firstRowFirstColumn="0" w:firstRowLastColumn="0" w:lastRowFirstColumn="0" w:lastRowLastColumn="0"/>
               <w:rPr>
                 <w:rFonts w:ascii="Times New Roman" w:hAnsi="Times New Roman" w:cs="Times New Roman"/>
-                <w:b/>
-                <w:bCs/>
-              </w:rPr>
-            </w:pPr>
-          </w:p>
-        </w:tc>
-      </w:tr>
-      <w:tr>
-        <w:tc>
-          <w:tcPr>
-            <w:cnfStyle w:val="001000000000" w:firstRow="0" w:lastRow="0" w:firstColumn="1" w:lastColumn="0" w:oddVBand="0" w:evenVBand="0" w:oddHBand="0" w:evenHBand="0" w:firstRowFirstColumn="0" w:firstRowLastColumn="0" w:lastRowFirstColumn="0" w:lastRowLastColumn="0"/>
-            <w:tcW w:w="3116" w:type="dxa"/>
-          </w:tcPr>
-          <w:p>
-            <w:pPr>
-              <w:jc w:val="center"/>
+                <w:bCs/>
+              </w:rPr>
+            </w:pPr>
+            <w:r>
+              <w:rPr>
+                <w:rFonts w:ascii="Times New Roman" w:hAnsi="Times New Roman" w:cs="Times New Roman"/>
+                <w:bCs/>
+              </w:rPr>
+              <w:t>Added 4 Functional Requirements to Doc/Re-Updated Doc</w:t>
+            </w:r>
+          </w:p>
+        </w:tc>
+      </w:tr>
+      <w:tr>
+        <w:tc>
+          <w:tcPr>
+            <w:tcW w:w="1435" w:type="dxa"/>
+          </w:tcPr>
+          <w:p>
+            <w:pPr>
+              <w:jc w:val="center"/>
+              <w:cnfStyle w:val="001000000000" w:firstRow="0" w:lastRow="0" w:firstColumn="1" w:lastColumn="0" w:oddVBand="0" w:evenVBand="0" w:oddHBand="0" w:evenHBand="0" w:firstRowFirstColumn="0" w:firstRowLastColumn="0" w:lastRowFirstColumn="0" w:lastRowLastColumn="0"/>
               <w:rPr>
                 <w:rFonts w:ascii="Times New Roman" w:hAnsi="Times New Roman" w:cs="Times New Roman"/>
                 <w:b w:val="0"/>
                 <w:bCs w:val="0"/>
               </w:rPr>
             </w:pPr>
-          </w:p>
-        </w:tc>
-        <w:tc>
-          <w:tcPr>
-            <w:tcW w:w="3117" w:type="dxa"/>
-          </w:tcPr>
-          <w:p>
-            <w:pPr>
-              <w:jc w:val="center"/>
-              <w:cnfStyle w:val="000000000000" w:firstRow="0" w:lastRow="0" w:firstColumn="0" w:lastColumn="0" w:oddVBand="0" w:evenVBand="0" w:oddHBand="0" w:evenHBand="0" w:firstRowFirstColumn="0" w:firstRowLastColumn="0" w:lastRowFirstColumn="0" w:lastRowLastColumn="0"/>
-              <w:rPr>
-                <w:rFonts w:ascii="Times New Roman" w:hAnsi="Times New Roman" w:cs="Times New Roman"/>
-                <w:b/>
-                <w:bCs/>
-              </w:rPr>
-            </w:pPr>
-          </w:p>
-        </w:tc>
-        <w:tc>
-          <w:tcPr>
-            <w:tcW w:w="3117" w:type="dxa"/>
-          </w:tcPr>
-          <w:p>
-            <w:pPr>
-              <w:jc w:val="center"/>
-              <w:cnfStyle w:val="000000000000" w:firstRow="0" w:lastRow="0" w:firstColumn="0" w:lastColumn="0" w:oddVBand="0" w:evenVBand="0" w:oddHBand="0" w:evenHBand="0" w:firstRowFirstColumn="0" w:firstRowLastColumn="0" w:lastRowFirstColumn="0" w:lastRowLastColumn="0"/>
-              <w:rPr>
-                <w:rFonts w:ascii="Times New Roman" w:hAnsi="Times New Roman" w:cs="Times New Roman"/>
-                <w:b/>
-                <w:bCs/>
-              </w:rPr>
-            </w:pPr>
+            <w:r>
+              <w:rPr>
+                <w:rFonts w:ascii="Times New Roman" w:hAnsi="Times New Roman" w:cs="Times New Roman"/>
+                <w:b w:val="0"/>
+                <w:bCs w:val="0"/>
+              </w:rPr>
+              <w:t>21 Jan 2020</w:t>
+            </w:r>
+          </w:p>
+        </w:tc>
+        <w:tc>
+          <w:tcPr>
+            <w:tcW w:w="2070" w:type="dxa"/>
+          </w:tcPr>
+          <w:p>
+            <w:pPr>
+              <w:jc w:val="center"/>
+              <w:rPr>
+                <w:rFonts w:ascii="Times New Roman" w:hAnsi="Times New Roman" w:cs="Times New Roman"/>
+              </w:rPr>
+            </w:pPr>
+            <w:r>
+              <w:rPr>
+                <w:rFonts w:ascii="Times New Roman" w:hAnsi="Times New Roman" w:cs="Times New Roman"/>
+              </w:rPr>
+              <w:t>Cochran, Jacob</w:t>
+            </w:r>
+          </w:p>
+        </w:tc>
+        <w:tc>
+          <w:tcPr>
+            <w:tcW w:w="5845" w:type="dxa"/>
+          </w:tcPr>
+          <w:p>
+            <w:pPr>
+              <w:jc w:val="center"/>
+              <w:rPr>
+                <w:rFonts w:ascii="Times New Roman" w:hAnsi="Times New Roman" w:cs="Times New Roman"/>
+              </w:rPr>
+            </w:pPr>
+            <w:r>
+              <w:rPr>
+                <w:rFonts w:ascii="Times New Roman" w:hAnsi="Times New Roman" w:cs="Times New Roman"/>
+              </w:rPr>
+              <w:t>Added 2 Functional Requirements and Dev Platform Info</w:t>
+            </w:r>
+            <w:bookmarkStart w:id="0" w:name="_GoBack"/>
+            <w:bookmarkEnd w:id="0"/>
           </w:p>
         </w:tc>
       </w:tr>
@@ -783,7 +914,7 @@
         <w:tc>
           <w:tcPr>
             <w:cnfStyle w:val="001000000000" w:firstRow="0" w:lastRow="0" w:firstColumn="1" w:lastColumn="0" w:oddVBand="0" w:evenVBand="0" w:oddHBand="0" w:evenHBand="0" w:firstRowFirstColumn="0" w:firstRowLastColumn="0" w:lastRowFirstColumn="0" w:lastRowLastColumn="0"/>
-            <w:tcW w:w="3116" w:type="dxa"/>
+            <w:tcW w:w="1435" w:type="dxa"/>
           </w:tcPr>
           <w:p>
             <w:pPr>
@@ -798,7 +929,7 @@
         </w:tc>
         <w:tc>
           <w:tcPr>
-            <w:tcW w:w="3117" w:type="dxa"/>
+            <w:tcW w:w="2070" w:type="dxa"/>
           </w:tcPr>
           <w:p>
             <w:pPr>
@@ -814,7 +945,7 @@
         </w:tc>
         <w:tc>
           <w:tcPr>
-            <w:tcW w:w="3117" w:type="dxa"/>
+            <w:tcW w:w="5845" w:type="dxa"/>
           </w:tcPr>
           <w:p>
             <w:pPr>
@@ -833,7 +964,7 @@
         <w:tc>
           <w:tcPr>
             <w:cnfStyle w:val="001000000000" w:firstRow="0" w:lastRow="0" w:firstColumn="1" w:lastColumn="0" w:oddVBand="0" w:evenVBand="0" w:oddHBand="0" w:evenHBand="0" w:firstRowFirstColumn="0" w:firstRowLastColumn="0" w:lastRowFirstColumn="0" w:lastRowLastColumn="0"/>
-            <w:tcW w:w="3116" w:type="dxa"/>
+            <w:tcW w:w="1435" w:type="dxa"/>
           </w:tcPr>
           <w:p>
             <w:pPr>
@@ -848,23 +979,23 @@
         </w:tc>
         <w:tc>
           <w:tcPr>
-            <w:tcW w:w="3117" w:type="dxa"/>
-          </w:tcPr>
-          <w:p>
-            <w:pPr>
-              <w:jc w:val="center"/>
-              <w:cnfStyle w:val="000000000000" w:firstRow="0" w:lastRow="0" w:firstColumn="0" w:lastColumn="0" w:oddVBand="0" w:evenVBand="0" w:oddHBand="0" w:evenHBand="0" w:firstRowFirstColumn="0" w:firstRowLastColumn="0" w:lastRowFirstColumn="0" w:lastRowLastColumn="0"/>
-              <w:rPr>
-                <w:rFonts w:ascii="Times New Roman" w:hAnsi="Times New Roman" w:cs="Times New Roman"/>
-                <w:b/>
-                <w:bCs/>
-              </w:rPr>
-            </w:pPr>
-          </w:p>
-        </w:tc>
-        <w:tc>
-          <w:tcPr>
-            <w:tcW w:w="3117" w:type="dxa"/>
+            <w:tcW w:w="2070" w:type="dxa"/>
+          </w:tcPr>
+          <w:p>
+            <w:pPr>
+              <w:jc w:val="center"/>
+              <w:cnfStyle w:val="000000000000" w:firstRow="0" w:lastRow="0" w:firstColumn="0" w:lastColumn="0" w:oddVBand="0" w:evenVBand="0" w:oddHBand="0" w:evenHBand="0" w:firstRowFirstColumn="0" w:firstRowLastColumn="0" w:lastRowFirstColumn="0" w:lastRowLastColumn="0"/>
+              <w:rPr>
+                <w:rFonts w:ascii="Times New Roman" w:hAnsi="Times New Roman" w:cs="Times New Roman"/>
+                <w:b/>
+                <w:bCs/>
+              </w:rPr>
+            </w:pPr>
+          </w:p>
+        </w:tc>
+        <w:tc>
+          <w:tcPr>
+            <w:tcW w:w="5845" w:type="dxa"/>
           </w:tcPr>
           <w:p>
             <w:pPr>
@@ -886,7 +1017,7 @@
         <w:tc>
           <w:tcPr>
             <w:cnfStyle w:val="001000000000" w:firstRow="0" w:lastRow="0" w:firstColumn="1" w:lastColumn="0" w:oddVBand="0" w:evenVBand="0" w:oddHBand="0" w:evenHBand="0" w:firstRowFirstColumn="0" w:firstRowLastColumn="0" w:lastRowFirstColumn="0" w:lastRowLastColumn="0"/>
-            <w:tcW w:w="3116" w:type="dxa"/>
+            <w:tcW w:w="1435" w:type="dxa"/>
           </w:tcPr>
           <w:p>
             <w:pPr>
@@ -901,7 +1032,7 @@
         </w:tc>
         <w:tc>
           <w:tcPr>
-            <w:tcW w:w="3117" w:type="dxa"/>
+            <w:tcW w:w="2070" w:type="dxa"/>
           </w:tcPr>
           <w:p>
             <w:pPr>
@@ -917,7 +1048,7 @@
         </w:tc>
         <w:tc>
           <w:tcPr>
-            <w:tcW w:w="3117" w:type="dxa"/>
+            <w:tcW w:w="5845" w:type="dxa"/>
           </w:tcPr>
           <w:p>
             <w:pPr>
@@ -936,7 +1067,7 @@
         <w:tc>
           <w:tcPr>
             <w:cnfStyle w:val="001000000000" w:firstRow="0" w:lastRow="0" w:firstColumn="1" w:lastColumn="0" w:oddVBand="0" w:evenVBand="0" w:oddHBand="0" w:evenHBand="0" w:firstRowFirstColumn="0" w:firstRowLastColumn="0" w:lastRowFirstColumn="0" w:lastRowLastColumn="0"/>
-            <w:tcW w:w="3116" w:type="dxa"/>
+            <w:tcW w:w="1435" w:type="dxa"/>
           </w:tcPr>
           <w:p>
             <w:pPr>
@@ -951,23 +1082,23 @@
         </w:tc>
         <w:tc>
           <w:tcPr>
-            <w:tcW w:w="3117" w:type="dxa"/>
-          </w:tcPr>
-          <w:p>
-            <w:pPr>
-              <w:jc w:val="center"/>
-              <w:cnfStyle w:val="000000000000" w:firstRow="0" w:lastRow="0" w:firstColumn="0" w:lastColumn="0" w:oddVBand="0" w:evenVBand="0" w:oddHBand="0" w:evenHBand="0" w:firstRowFirstColumn="0" w:firstRowLastColumn="0" w:lastRowFirstColumn="0" w:lastRowLastColumn="0"/>
-              <w:rPr>
-                <w:rFonts w:ascii="Times New Roman" w:hAnsi="Times New Roman" w:cs="Times New Roman"/>
-                <w:b/>
-                <w:bCs/>
-              </w:rPr>
-            </w:pPr>
-          </w:p>
-        </w:tc>
-        <w:tc>
-          <w:tcPr>
-            <w:tcW w:w="3117" w:type="dxa"/>
+            <w:tcW w:w="2070" w:type="dxa"/>
+          </w:tcPr>
+          <w:p>
+            <w:pPr>
+              <w:jc w:val="center"/>
+              <w:cnfStyle w:val="000000000000" w:firstRow="0" w:lastRow="0" w:firstColumn="0" w:lastColumn="0" w:oddVBand="0" w:evenVBand="0" w:oddHBand="0" w:evenHBand="0" w:firstRowFirstColumn="0" w:firstRowLastColumn="0" w:lastRowFirstColumn="0" w:lastRowLastColumn="0"/>
+              <w:rPr>
+                <w:rFonts w:ascii="Times New Roman" w:hAnsi="Times New Roman" w:cs="Times New Roman"/>
+                <w:b/>
+                <w:bCs/>
+              </w:rPr>
+            </w:pPr>
+          </w:p>
+        </w:tc>
+        <w:tc>
+          <w:tcPr>
+            <w:tcW w:w="5845" w:type="dxa"/>
           </w:tcPr>
           <w:p>
             <w:pPr>
@@ -989,7 +1120,7 @@
         <w:tc>
           <w:tcPr>
             <w:cnfStyle w:val="001000000000" w:firstRow="0" w:lastRow="0" w:firstColumn="1" w:lastColumn="0" w:oddVBand="0" w:evenVBand="0" w:oddHBand="0" w:evenHBand="0" w:firstRowFirstColumn="0" w:firstRowLastColumn="0" w:lastRowFirstColumn="0" w:lastRowLastColumn="0"/>
-            <w:tcW w:w="3116" w:type="dxa"/>
+            <w:tcW w:w="1435" w:type="dxa"/>
           </w:tcPr>
           <w:p>
             <w:pPr>
@@ -1004,7 +1135,7 @@
         </w:tc>
         <w:tc>
           <w:tcPr>
-            <w:tcW w:w="3117" w:type="dxa"/>
+            <w:tcW w:w="2070" w:type="dxa"/>
           </w:tcPr>
           <w:p>
             <w:pPr>
@@ -1020,7 +1151,7 @@
         </w:tc>
         <w:tc>
           <w:tcPr>
-            <w:tcW w:w="3117" w:type="dxa"/>
+            <w:tcW w:w="5845" w:type="dxa"/>
           </w:tcPr>
           <w:p>
             <w:pPr>
@@ -1039,7 +1170,7 @@
         <w:tc>
           <w:tcPr>
             <w:cnfStyle w:val="001000000000" w:firstRow="0" w:lastRow="0" w:firstColumn="1" w:lastColumn="0" w:oddVBand="0" w:evenVBand="0" w:oddHBand="0" w:evenHBand="0" w:firstRowFirstColumn="0" w:firstRowLastColumn="0" w:lastRowFirstColumn="0" w:lastRowLastColumn="0"/>
-            <w:tcW w:w="3116" w:type="dxa"/>
+            <w:tcW w:w="1435" w:type="dxa"/>
           </w:tcPr>
           <w:p>
             <w:pPr>
@@ -1054,23 +1185,23 @@
         </w:tc>
         <w:tc>
           <w:tcPr>
-            <w:tcW w:w="3117" w:type="dxa"/>
-          </w:tcPr>
-          <w:p>
-            <w:pPr>
-              <w:jc w:val="center"/>
-              <w:cnfStyle w:val="000000000000" w:firstRow="0" w:lastRow="0" w:firstColumn="0" w:lastColumn="0" w:oddVBand="0" w:evenVBand="0" w:oddHBand="0" w:evenHBand="0" w:firstRowFirstColumn="0" w:firstRowLastColumn="0" w:lastRowFirstColumn="0" w:lastRowLastColumn="0"/>
-              <w:rPr>
-                <w:rFonts w:ascii="Times New Roman" w:hAnsi="Times New Roman" w:cs="Times New Roman"/>
-                <w:b/>
-                <w:bCs/>
-              </w:rPr>
-            </w:pPr>
-          </w:p>
-        </w:tc>
-        <w:tc>
-          <w:tcPr>
-            <w:tcW w:w="3117" w:type="dxa"/>
+            <w:tcW w:w="2070" w:type="dxa"/>
+          </w:tcPr>
+          <w:p>
+            <w:pPr>
+              <w:jc w:val="center"/>
+              <w:cnfStyle w:val="000000000000" w:firstRow="0" w:lastRow="0" w:firstColumn="0" w:lastColumn="0" w:oddVBand="0" w:evenVBand="0" w:oddHBand="0" w:evenHBand="0" w:firstRowFirstColumn="0" w:firstRowLastColumn="0" w:lastRowFirstColumn="0" w:lastRowLastColumn="0"/>
+              <w:rPr>
+                <w:rFonts w:ascii="Times New Roman" w:hAnsi="Times New Roman" w:cs="Times New Roman"/>
+                <w:b/>
+                <w:bCs/>
+              </w:rPr>
+            </w:pPr>
+          </w:p>
+        </w:tc>
+        <w:tc>
+          <w:tcPr>
+            <w:tcW w:w="5845" w:type="dxa"/>
           </w:tcPr>
           <w:p>
             <w:pPr>
@@ -1092,7 +1223,7 @@
         <w:tc>
           <w:tcPr>
             <w:cnfStyle w:val="001000000000" w:firstRow="0" w:lastRow="0" w:firstColumn="1" w:lastColumn="0" w:oddVBand="0" w:evenVBand="0" w:oddHBand="0" w:evenHBand="0" w:firstRowFirstColumn="0" w:firstRowLastColumn="0" w:lastRowFirstColumn="0" w:lastRowLastColumn="0"/>
-            <w:tcW w:w="3116" w:type="dxa"/>
+            <w:tcW w:w="1435" w:type="dxa"/>
           </w:tcPr>
           <w:p>
             <w:pPr>
@@ -1107,7 +1238,7 @@
         </w:tc>
         <w:tc>
           <w:tcPr>
-            <w:tcW w:w="3117" w:type="dxa"/>
+            <w:tcW w:w="2070" w:type="dxa"/>
           </w:tcPr>
           <w:p>
             <w:pPr>
@@ -1123,7 +1254,7 @@
         </w:tc>
         <w:tc>
           <w:tcPr>
-            <w:tcW w:w="3117" w:type="dxa"/>
+            <w:tcW w:w="5845" w:type="dxa"/>
           </w:tcPr>
           <w:p>
             <w:pPr>
@@ -1142,7 +1273,7 @@
         <w:tc>
           <w:tcPr>
             <w:cnfStyle w:val="001000000000" w:firstRow="0" w:lastRow="0" w:firstColumn="1" w:lastColumn="0" w:oddVBand="0" w:evenVBand="0" w:oddHBand="0" w:evenHBand="0" w:firstRowFirstColumn="0" w:firstRowLastColumn="0" w:lastRowFirstColumn="0" w:lastRowLastColumn="0"/>
-            <w:tcW w:w="3116" w:type="dxa"/>
+            <w:tcW w:w="1435" w:type="dxa"/>
           </w:tcPr>
           <w:p>
             <w:pPr>
@@ -1157,23 +1288,23 @@
         </w:tc>
         <w:tc>
           <w:tcPr>
-            <w:tcW w:w="3117" w:type="dxa"/>
-          </w:tcPr>
-          <w:p>
-            <w:pPr>
-              <w:jc w:val="center"/>
-              <w:cnfStyle w:val="000000000000" w:firstRow="0" w:lastRow="0" w:firstColumn="0" w:lastColumn="0" w:oddVBand="0" w:evenVBand="0" w:oddHBand="0" w:evenHBand="0" w:firstRowFirstColumn="0" w:firstRowLastColumn="0" w:lastRowFirstColumn="0" w:lastRowLastColumn="0"/>
-              <w:rPr>
-                <w:rFonts w:ascii="Times New Roman" w:hAnsi="Times New Roman" w:cs="Times New Roman"/>
-                <w:b/>
-                <w:bCs/>
-              </w:rPr>
-            </w:pPr>
-          </w:p>
-        </w:tc>
-        <w:tc>
-          <w:tcPr>
-            <w:tcW w:w="3117" w:type="dxa"/>
+            <w:tcW w:w="2070" w:type="dxa"/>
+          </w:tcPr>
+          <w:p>
+            <w:pPr>
+              <w:jc w:val="center"/>
+              <w:cnfStyle w:val="000000000000" w:firstRow="0" w:lastRow="0" w:firstColumn="0" w:lastColumn="0" w:oddVBand="0" w:evenVBand="0" w:oddHBand="0" w:evenHBand="0" w:firstRowFirstColumn="0" w:firstRowLastColumn="0" w:lastRowFirstColumn="0" w:lastRowLastColumn="0"/>
+              <w:rPr>
+                <w:rFonts w:ascii="Times New Roman" w:hAnsi="Times New Roman" w:cs="Times New Roman"/>
+                <w:b/>
+                <w:bCs/>
+              </w:rPr>
+            </w:pPr>
+          </w:p>
+        </w:tc>
+        <w:tc>
+          <w:tcPr>
+            <w:tcW w:w="5845" w:type="dxa"/>
           </w:tcPr>
           <w:p>
             <w:pPr>
@@ -1195,7 +1326,7 @@
         <w:tc>
           <w:tcPr>
             <w:cnfStyle w:val="001000000000" w:firstRow="0" w:lastRow="0" w:firstColumn="1" w:lastColumn="0" w:oddVBand="0" w:evenVBand="0" w:oddHBand="0" w:evenHBand="0" w:firstRowFirstColumn="0" w:firstRowLastColumn="0" w:lastRowFirstColumn="0" w:lastRowLastColumn="0"/>
-            <w:tcW w:w="3116" w:type="dxa"/>
+            <w:tcW w:w="1435" w:type="dxa"/>
           </w:tcPr>
           <w:p>
             <w:pPr>
@@ -1210,7 +1341,7 @@
         </w:tc>
         <w:tc>
           <w:tcPr>
-            <w:tcW w:w="3117" w:type="dxa"/>
+            <w:tcW w:w="2070" w:type="dxa"/>
           </w:tcPr>
           <w:p>
             <w:pPr>
@@ -1226,7 +1357,7 @@
         </w:tc>
         <w:tc>
           <w:tcPr>
-            <w:tcW w:w="3117" w:type="dxa"/>
+            <w:tcW w:w="5845" w:type="dxa"/>
           </w:tcPr>
           <w:p>
             <w:pPr>
@@ -1245,7 +1376,7 @@
         <w:tc>
           <w:tcPr>
             <w:cnfStyle w:val="001000000000" w:firstRow="0" w:lastRow="0" w:firstColumn="1" w:lastColumn="0" w:oddVBand="0" w:evenVBand="0" w:oddHBand="0" w:evenHBand="0" w:firstRowFirstColumn="0" w:firstRowLastColumn="0" w:lastRowFirstColumn="0" w:lastRowLastColumn="0"/>
-            <w:tcW w:w="3116" w:type="dxa"/>
+            <w:tcW w:w="1435" w:type="dxa"/>
           </w:tcPr>
           <w:p>
             <w:pPr>
@@ -1260,23 +1391,23 @@
         </w:tc>
         <w:tc>
           <w:tcPr>
-            <w:tcW w:w="3117" w:type="dxa"/>
-          </w:tcPr>
-          <w:p>
-            <w:pPr>
-              <w:jc w:val="center"/>
-              <w:cnfStyle w:val="000000000000" w:firstRow="0" w:lastRow="0" w:firstColumn="0" w:lastColumn="0" w:oddVBand="0" w:evenVBand="0" w:oddHBand="0" w:evenHBand="0" w:firstRowFirstColumn="0" w:firstRowLastColumn="0" w:lastRowFirstColumn="0" w:lastRowLastColumn="0"/>
-              <w:rPr>
-                <w:rFonts w:ascii="Times New Roman" w:hAnsi="Times New Roman" w:cs="Times New Roman"/>
-                <w:b/>
-                <w:bCs/>
-              </w:rPr>
-            </w:pPr>
-          </w:p>
-        </w:tc>
-        <w:tc>
-          <w:tcPr>
-            <w:tcW w:w="3117" w:type="dxa"/>
+            <w:tcW w:w="2070" w:type="dxa"/>
+          </w:tcPr>
+          <w:p>
+            <w:pPr>
+              <w:jc w:val="center"/>
+              <w:cnfStyle w:val="000000000000" w:firstRow="0" w:lastRow="0" w:firstColumn="0" w:lastColumn="0" w:oddVBand="0" w:evenVBand="0" w:oddHBand="0" w:evenHBand="0" w:firstRowFirstColumn="0" w:firstRowLastColumn="0" w:lastRowFirstColumn="0" w:lastRowLastColumn="0"/>
+              <w:rPr>
+                <w:rFonts w:ascii="Times New Roman" w:hAnsi="Times New Roman" w:cs="Times New Roman"/>
+                <w:b/>
+                <w:bCs/>
+              </w:rPr>
+            </w:pPr>
+          </w:p>
+        </w:tc>
+        <w:tc>
+          <w:tcPr>
+            <w:tcW w:w="5845" w:type="dxa"/>
           </w:tcPr>
           <w:p>
             <w:pPr>
@@ -1298,7 +1429,7 @@
         <w:tc>
           <w:tcPr>
             <w:cnfStyle w:val="001000000000" w:firstRow="0" w:lastRow="0" w:firstColumn="1" w:lastColumn="0" w:oddVBand="0" w:evenVBand="0" w:oddHBand="0" w:evenHBand="0" w:firstRowFirstColumn="0" w:firstRowLastColumn="0" w:lastRowFirstColumn="0" w:lastRowLastColumn="0"/>
-            <w:tcW w:w="3116" w:type="dxa"/>
+            <w:tcW w:w="1435" w:type="dxa"/>
           </w:tcPr>
           <w:p>
             <w:pPr>
@@ -1313,7 +1444,7 @@
         </w:tc>
         <w:tc>
           <w:tcPr>
-            <w:tcW w:w="3117" w:type="dxa"/>
+            <w:tcW w:w="2070" w:type="dxa"/>
           </w:tcPr>
           <w:p>
             <w:pPr>
@@ -1329,7 +1460,7 @@
         </w:tc>
         <w:tc>
           <w:tcPr>
-            <w:tcW w:w="3117" w:type="dxa"/>
+            <w:tcW w:w="5845" w:type="dxa"/>
           </w:tcPr>
           <w:p>
             <w:pPr>
@@ -1348,7 +1479,7 @@
         <w:tc>
           <w:tcPr>
             <w:cnfStyle w:val="001000000000" w:firstRow="0" w:lastRow="0" w:firstColumn="1" w:lastColumn="0" w:oddVBand="0" w:evenVBand="0" w:oddHBand="0" w:evenHBand="0" w:firstRowFirstColumn="0" w:firstRowLastColumn="0" w:lastRowFirstColumn="0" w:lastRowLastColumn="0"/>
-            <w:tcW w:w="3116" w:type="dxa"/>
+            <w:tcW w:w="1435" w:type="dxa"/>
           </w:tcPr>
           <w:p>
             <w:pPr>
@@ -1363,23 +1494,23 @@
         </w:tc>
         <w:tc>
           <w:tcPr>
-            <w:tcW w:w="3117" w:type="dxa"/>
-          </w:tcPr>
-          <w:p>
-            <w:pPr>
-              <w:jc w:val="center"/>
-              <w:cnfStyle w:val="000000000000" w:firstRow="0" w:lastRow="0" w:firstColumn="0" w:lastColumn="0" w:oddVBand="0" w:evenVBand="0" w:oddHBand="0" w:evenHBand="0" w:firstRowFirstColumn="0" w:firstRowLastColumn="0" w:lastRowFirstColumn="0" w:lastRowLastColumn="0"/>
-              <w:rPr>
-                <w:rFonts w:ascii="Times New Roman" w:hAnsi="Times New Roman" w:cs="Times New Roman"/>
-                <w:b/>
-                <w:bCs/>
-              </w:rPr>
-            </w:pPr>
-          </w:p>
-        </w:tc>
-        <w:tc>
-          <w:tcPr>
-            <w:tcW w:w="3117" w:type="dxa"/>
+            <w:tcW w:w="2070" w:type="dxa"/>
+          </w:tcPr>
+          <w:p>
+            <w:pPr>
+              <w:jc w:val="center"/>
+              <w:cnfStyle w:val="000000000000" w:firstRow="0" w:lastRow="0" w:firstColumn="0" w:lastColumn="0" w:oddVBand="0" w:evenVBand="0" w:oddHBand="0" w:evenHBand="0" w:firstRowFirstColumn="0" w:firstRowLastColumn="0" w:lastRowFirstColumn="0" w:lastRowLastColumn="0"/>
+              <w:rPr>
+                <w:rFonts w:ascii="Times New Roman" w:hAnsi="Times New Roman" w:cs="Times New Roman"/>
+                <w:b/>
+                <w:bCs/>
+              </w:rPr>
+            </w:pPr>
+          </w:p>
+        </w:tc>
+        <w:tc>
+          <w:tcPr>
+            <w:tcW w:w="5845" w:type="dxa"/>
           </w:tcPr>
           <w:p>
             <w:pPr>
@@ -1401,7 +1532,7 @@
         <w:tc>
           <w:tcPr>
             <w:cnfStyle w:val="001000000000" w:firstRow="0" w:lastRow="0" w:firstColumn="1" w:lastColumn="0" w:oddVBand="0" w:evenVBand="0" w:oddHBand="0" w:evenHBand="0" w:firstRowFirstColumn="0" w:firstRowLastColumn="0" w:lastRowFirstColumn="0" w:lastRowLastColumn="0"/>
-            <w:tcW w:w="3116" w:type="dxa"/>
+            <w:tcW w:w="1435" w:type="dxa"/>
           </w:tcPr>
           <w:p>
             <w:pPr>
@@ -1416,7 +1547,7 @@
         </w:tc>
         <w:tc>
           <w:tcPr>
-            <w:tcW w:w="3117" w:type="dxa"/>
+            <w:tcW w:w="2070" w:type="dxa"/>
           </w:tcPr>
           <w:p>
             <w:pPr>
@@ -1432,7 +1563,7 @@
         </w:tc>
         <w:tc>
           <w:tcPr>
-            <w:tcW w:w="3117" w:type="dxa"/>
+            <w:tcW w:w="5845" w:type="dxa"/>
           </w:tcPr>
           <w:p>
             <w:pPr>
@@ -1451,7 +1582,7 @@
         <w:tc>
           <w:tcPr>
             <w:cnfStyle w:val="001000000000" w:firstRow="0" w:lastRow="0" w:firstColumn="1" w:lastColumn="0" w:oddVBand="0" w:evenVBand="0" w:oddHBand="0" w:evenHBand="0" w:firstRowFirstColumn="0" w:firstRowLastColumn="0" w:lastRowFirstColumn="0" w:lastRowLastColumn="0"/>
-            <w:tcW w:w="3116" w:type="dxa"/>
+            <w:tcW w:w="1435" w:type="dxa"/>
           </w:tcPr>
           <w:p>
             <w:pPr>
@@ -1466,23 +1597,23 @@
         </w:tc>
         <w:tc>
           <w:tcPr>
-            <w:tcW w:w="3117" w:type="dxa"/>
-          </w:tcPr>
-          <w:p>
-            <w:pPr>
-              <w:jc w:val="center"/>
-              <w:cnfStyle w:val="000000000000" w:firstRow="0" w:lastRow="0" w:firstColumn="0" w:lastColumn="0" w:oddVBand="0" w:evenVBand="0" w:oddHBand="0" w:evenHBand="0" w:firstRowFirstColumn="0" w:firstRowLastColumn="0" w:lastRowFirstColumn="0" w:lastRowLastColumn="0"/>
-              <w:rPr>
-                <w:rFonts w:ascii="Times New Roman" w:hAnsi="Times New Roman" w:cs="Times New Roman"/>
-                <w:b/>
-                <w:bCs/>
-              </w:rPr>
-            </w:pPr>
-          </w:p>
-        </w:tc>
-        <w:tc>
-          <w:tcPr>
-            <w:tcW w:w="3117" w:type="dxa"/>
+            <w:tcW w:w="2070" w:type="dxa"/>
+          </w:tcPr>
+          <w:p>
+            <w:pPr>
+              <w:jc w:val="center"/>
+              <w:cnfStyle w:val="000000000000" w:firstRow="0" w:lastRow="0" w:firstColumn="0" w:lastColumn="0" w:oddVBand="0" w:evenVBand="0" w:oddHBand="0" w:evenHBand="0" w:firstRowFirstColumn="0" w:firstRowLastColumn="0" w:lastRowFirstColumn="0" w:lastRowLastColumn="0"/>
+              <w:rPr>
+                <w:rFonts w:ascii="Times New Roman" w:hAnsi="Times New Roman" w:cs="Times New Roman"/>
+                <w:b/>
+                <w:bCs/>
+              </w:rPr>
+            </w:pPr>
+          </w:p>
+        </w:tc>
+        <w:tc>
+          <w:tcPr>
+            <w:tcW w:w="5845" w:type="dxa"/>
           </w:tcPr>
           <w:p>
             <w:pPr>
@@ -1504,7 +1635,7 @@
         <w:tc>
           <w:tcPr>
             <w:cnfStyle w:val="001000000000" w:firstRow="0" w:lastRow="0" w:firstColumn="1" w:lastColumn="0" w:oddVBand="0" w:evenVBand="0" w:oddHBand="0" w:evenHBand="0" w:firstRowFirstColumn="0" w:firstRowLastColumn="0" w:lastRowFirstColumn="0" w:lastRowLastColumn="0"/>
-            <w:tcW w:w="3116" w:type="dxa"/>
+            <w:tcW w:w="1435" w:type="dxa"/>
           </w:tcPr>
           <w:p>
             <w:pPr>
@@ -1519,7 +1650,7 @@
         </w:tc>
         <w:tc>
           <w:tcPr>
-            <w:tcW w:w="3117" w:type="dxa"/>
+            <w:tcW w:w="2070" w:type="dxa"/>
           </w:tcPr>
           <w:p>
             <w:pPr>
@@ -1535,7 +1666,7 @@
         </w:tc>
         <w:tc>
           <w:tcPr>
-            <w:tcW w:w="3117" w:type="dxa"/>
+            <w:tcW w:w="5845" w:type="dxa"/>
           </w:tcPr>
           <w:p>
             <w:pPr>
@@ -1554,7 +1685,7 @@
         <w:tc>
           <w:tcPr>
             <w:cnfStyle w:val="001000000000" w:firstRow="0" w:lastRow="0" w:firstColumn="1" w:lastColumn="0" w:oddVBand="0" w:evenVBand="0" w:oddHBand="0" w:evenHBand="0" w:firstRowFirstColumn="0" w:firstRowLastColumn="0" w:lastRowFirstColumn="0" w:lastRowLastColumn="0"/>
-            <w:tcW w:w="3116" w:type="dxa"/>
+            <w:tcW w:w="1435" w:type="dxa"/>
           </w:tcPr>
           <w:p>
             <w:pPr>
@@ -1569,23 +1700,23 @@
         </w:tc>
         <w:tc>
           <w:tcPr>
-            <w:tcW w:w="3117" w:type="dxa"/>
-          </w:tcPr>
-          <w:p>
-            <w:pPr>
-              <w:jc w:val="center"/>
-              <w:cnfStyle w:val="000000000000" w:firstRow="0" w:lastRow="0" w:firstColumn="0" w:lastColumn="0" w:oddVBand="0" w:evenVBand="0" w:oddHBand="0" w:evenHBand="0" w:firstRowFirstColumn="0" w:firstRowLastColumn="0" w:lastRowFirstColumn="0" w:lastRowLastColumn="0"/>
-              <w:rPr>
-                <w:rFonts w:ascii="Times New Roman" w:hAnsi="Times New Roman" w:cs="Times New Roman"/>
-                <w:b/>
-                <w:bCs/>
-              </w:rPr>
-            </w:pPr>
-          </w:p>
-        </w:tc>
-        <w:tc>
-          <w:tcPr>
-            <w:tcW w:w="3117" w:type="dxa"/>
+            <w:tcW w:w="2070" w:type="dxa"/>
+          </w:tcPr>
+          <w:p>
+            <w:pPr>
+              <w:jc w:val="center"/>
+              <w:cnfStyle w:val="000000000000" w:firstRow="0" w:lastRow="0" w:firstColumn="0" w:lastColumn="0" w:oddVBand="0" w:evenVBand="0" w:oddHBand="0" w:evenHBand="0" w:firstRowFirstColumn="0" w:firstRowLastColumn="0" w:lastRowFirstColumn="0" w:lastRowLastColumn="0"/>
+              <w:rPr>
+                <w:rFonts w:ascii="Times New Roman" w:hAnsi="Times New Roman" w:cs="Times New Roman"/>
+                <w:b/>
+                <w:bCs/>
+              </w:rPr>
+            </w:pPr>
+          </w:p>
+        </w:tc>
+        <w:tc>
+          <w:tcPr>
+            <w:tcW w:w="5845" w:type="dxa"/>
           </w:tcPr>
           <w:p>
             <w:pPr>
@@ -1607,7 +1738,7 @@
         <w:tc>
           <w:tcPr>
             <w:cnfStyle w:val="001000000000" w:firstRow="0" w:lastRow="0" w:firstColumn="1" w:lastColumn="0" w:oddVBand="0" w:evenVBand="0" w:oddHBand="0" w:evenHBand="0" w:firstRowFirstColumn="0" w:firstRowLastColumn="0" w:lastRowFirstColumn="0" w:lastRowLastColumn="0"/>
-            <w:tcW w:w="3116" w:type="dxa"/>
+            <w:tcW w:w="1435" w:type="dxa"/>
           </w:tcPr>
           <w:p>
             <w:pPr>
@@ -1622,7 +1753,7 @@
         </w:tc>
         <w:tc>
           <w:tcPr>
-            <w:tcW w:w="3117" w:type="dxa"/>
+            <w:tcW w:w="2070" w:type="dxa"/>
           </w:tcPr>
           <w:p>
             <w:pPr>
@@ -1638,7 +1769,7 @@
         </w:tc>
         <w:tc>
           <w:tcPr>
-            <w:tcW w:w="3117" w:type="dxa"/>
+            <w:tcW w:w="5845" w:type="dxa"/>
           </w:tcPr>
           <w:p>
             <w:pPr>
@@ -1657,7 +1788,7 @@
         <w:tc>
           <w:tcPr>
             <w:cnfStyle w:val="001000000000" w:firstRow="0" w:lastRow="0" w:firstColumn="1" w:lastColumn="0" w:oddVBand="0" w:evenVBand="0" w:oddHBand="0" w:evenHBand="0" w:firstRowFirstColumn="0" w:firstRowLastColumn="0" w:lastRowFirstColumn="0" w:lastRowLastColumn="0"/>
-            <w:tcW w:w="3116" w:type="dxa"/>
+            <w:tcW w:w="1435" w:type="dxa"/>
           </w:tcPr>
           <w:p>
             <w:pPr>
@@ -1672,23 +1803,23 @@
         </w:tc>
         <w:tc>
           <w:tcPr>
-            <w:tcW w:w="3117" w:type="dxa"/>
-          </w:tcPr>
-          <w:p>
-            <w:pPr>
-              <w:jc w:val="center"/>
-              <w:cnfStyle w:val="000000000000" w:firstRow="0" w:lastRow="0" w:firstColumn="0" w:lastColumn="0" w:oddVBand="0" w:evenVBand="0" w:oddHBand="0" w:evenHBand="0" w:firstRowFirstColumn="0" w:firstRowLastColumn="0" w:lastRowFirstColumn="0" w:lastRowLastColumn="0"/>
-              <w:rPr>
-                <w:rFonts w:ascii="Times New Roman" w:hAnsi="Times New Roman" w:cs="Times New Roman"/>
-                <w:b/>
-                <w:bCs/>
-              </w:rPr>
-            </w:pPr>
-          </w:p>
-        </w:tc>
-        <w:tc>
-          <w:tcPr>
-            <w:tcW w:w="3117" w:type="dxa"/>
+            <w:tcW w:w="2070" w:type="dxa"/>
+          </w:tcPr>
+          <w:p>
+            <w:pPr>
+              <w:jc w:val="center"/>
+              <w:cnfStyle w:val="000000000000" w:firstRow="0" w:lastRow="0" w:firstColumn="0" w:lastColumn="0" w:oddVBand="0" w:evenVBand="0" w:oddHBand="0" w:evenHBand="0" w:firstRowFirstColumn="0" w:firstRowLastColumn="0" w:lastRowFirstColumn="0" w:lastRowLastColumn="0"/>
+              <w:rPr>
+                <w:rFonts w:ascii="Times New Roman" w:hAnsi="Times New Roman" w:cs="Times New Roman"/>
+                <w:b/>
+                <w:bCs/>
+              </w:rPr>
+            </w:pPr>
+          </w:p>
+        </w:tc>
+        <w:tc>
+          <w:tcPr>
+            <w:tcW w:w="5845" w:type="dxa"/>
           </w:tcPr>
           <w:p>
             <w:pPr>
@@ -1710,7 +1841,7 @@
         <w:tc>
           <w:tcPr>
             <w:cnfStyle w:val="001000000000" w:firstRow="0" w:lastRow="0" w:firstColumn="1" w:lastColumn="0" w:oddVBand="0" w:evenVBand="0" w:oddHBand="0" w:evenHBand="0" w:firstRowFirstColumn="0" w:firstRowLastColumn="0" w:lastRowFirstColumn="0" w:lastRowLastColumn="0"/>
-            <w:tcW w:w="3116" w:type="dxa"/>
+            <w:tcW w:w="1435" w:type="dxa"/>
           </w:tcPr>
           <w:p>
             <w:pPr>
@@ -1725,7 +1856,7 @@
         </w:tc>
         <w:tc>
           <w:tcPr>
-            <w:tcW w:w="3117" w:type="dxa"/>
+            <w:tcW w:w="2070" w:type="dxa"/>
           </w:tcPr>
           <w:p>
             <w:pPr>
@@ -1741,7 +1872,7 @@
         </w:tc>
         <w:tc>
           <w:tcPr>
-            <w:tcW w:w="3117" w:type="dxa"/>
+            <w:tcW w:w="5845" w:type="dxa"/>
           </w:tcPr>
           <w:p>
             <w:pPr>
@@ -1760,7 +1891,7 @@
         <w:tc>
           <w:tcPr>
             <w:cnfStyle w:val="001000000000" w:firstRow="0" w:lastRow="0" w:firstColumn="1" w:lastColumn="0" w:oddVBand="0" w:evenVBand="0" w:oddHBand="0" w:evenHBand="0" w:firstRowFirstColumn="0" w:firstRowLastColumn="0" w:lastRowFirstColumn="0" w:lastRowLastColumn="0"/>
-            <w:tcW w:w="3116" w:type="dxa"/>
+            <w:tcW w:w="1435" w:type="dxa"/>
           </w:tcPr>
           <w:p>
             <w:pPr>
@@ -1775,23 +1906,23 @@
         </w:tc>
         <w:tc>
           <w:tcPr>
-            <w:tcW w:w="3117" w:type="dxa"/>
-          </w:tcPr>
-          <w:p>
-            <w:pPr>
-              <w:jc w:val="center"/>
-              <w:cnfStyle w:val="000000000000" w:firstRow="0" w:lastRow="0" w:firstColumn="0" w:lastColumn="0" w:oddVBand="0" w:evenVBand="0" w:oddHBand="0" w:evenHBand="0" w:firstRowFirstColumn="0" w:firstRowLastColumn="0" w:lastRowFirstColumn="0" w:lastRowLastColumn="0"/>
-              <w:rPr>
-                <w:rFonts w:ascii="Times New Roman" w:hAnsi="Times New Roman" w:cs="Times New Roman"/>
-                <w:b/>
-                <w:bCs/>
-              </w:rPr>
-            </w:pPr>
-          </w:p>
-        </w:tc>
-        <w:tc>
-          <w:tcPr>
-            <w:tcW w:w="3117" w:type="dxa"/>
+            <w:tcW w:w="2070" w:type="dxa"/>
+          </w:tcPr>
+          <w:p>
+            <w:pPr>
+              <w:jc w:val="center"/>
+              <w:cnfStyle w:val="000000000000" w:firstRow="0" w:lastRow="0" w:firstColumn="0" w:lastColumn="0" w:oddVBand="0" w:evenVBand="0" w:oddHBand="0" w:evenHBand="0" w:firstRowFirstColumn="0" w:firstRowLastColumn="0" w:lastRowFirstColumn="0" w:lastRowLastColumn="0"/>
+              <w:rPr>
+                <w:rFonts w:ascii="Times New Roman" w:hAnsi="Times New Roman" w:cs="Times New Roman"/>
+                <w:b/>
+                <w:bCs/>
+              </w:rPr>
+            </w:pPr>
+          </w:p>
+        </w:tc>
+        <w:tc>
+          <w:tcPr>
+            <w:tcW w:w="5845" w:type="dxa"/>
           </w:tcPr>
           <w:p>
             <w:pPr>
@@ -1813,7 +1944,7 @@
         <w:tc>
           <w:tcPr>
             <w:cnfStyle w:val="001000000000" w:firstRow="0" w:lastRow="0" w:firstColumn="1" w:lastColumn="0" w:oddVBand="0" w:evenVBand="0" w:oddHBand="0" w:evenHBand="0" w:firstRowFirstColumn="0" w:firstRowLastColumn="0" w:lastRowFirstColumn="0" w:lastRowLastColumn="0"/>
-            <w:tcW w:w="3116" w:type="dxa"/>
+            <w:tcW w:w="1435" w:type="dxa"/>
           </w:tcPr>
           <w:p>
             <w:pPr>
@@ -1828,7 +1959,7 @@
         </w:tc>
         <w:tc>
           <w:tcPr>
-            <w:tcW w:w="3117" w:type="dxa"/>
+            <w:tcW w:w="2070" w:type="dxa"/>
           </w:tcPr>
           <w:p>
             <w:pPr>
@@ -1844,7 +1975,7 @@
         </w:tc>
         <w:tc>
           <w:tcPr>
-            <w:tcW w:w="3117" w:type="dxa"/>
+            <w:tcW w:w="5845" w:type="dxa"/>
           </w:tcPr>
           <w:p>
             <w:pPr>
@@ -1863,7 +1994,7 @@
         <w:tc>
           <w:tcPr>
             <w:cnfStyle w:val="001000000000" w:firstRow="0" w:lastRow="0" w:firstColumn="1" w:lastColumn="0" w:oddVBand="0" w:evenVBand="0" w:oddHBand="0" w:evenHBand="0" w:firstRowFirstColumn="0" w:firstRowLastColumn="0" w:lastRowFirstColumn="0" w:lastRowLastColumn="0"/>
-            <w:tcW w:w="3116" w:type="dxa"/>
+            <w:tcW w:w="1435" w:type="dxa"/>
           </w:tcPr>
           <w:p>
             <w:pPr>
@@ -1878,23 +2009,847 @@
         </w:tc>
         <w:tc>
           <w:tcPr>
-            <w:tcW w:w="3117" w:type="dxa"/>
-          </w:tcPr>
-          <w:p>
-            <w:pPr>
-              <w:jc w:val="center"/>
-              <w:cnfStyle w:val="000000000000" w:firstRow="0" w:lastRow="0" w:firstColumn="0" w:lastColumn="0" w:oddVBand="0" w:evenVBand="0" w:oddHBand="0" w:evenHBand="0" w:firstRowFirstColumn="0" w:firstRowLastColumn="0" w:lastRowFirstColumn="0" w:lastRowLastColumn="0"/>
-              <w:rPr>
-                <w:rFonts w:ascii="Times New Roman" w:hAnsi="Times New Roman" w:cs="Times New Roman"/>
-                <w:b/>
-                <w:bCs/>
-              </w:rPr>
-            </w:pPr>
-          </w:p>
-        </w:tc>
-        <w:tc>
-          <w:tcPr>
-            <w:tcW w:w="3117" w:type="dxa"/>
+            <w:tcW w:w="2070" w:type="dxa"/>
+          </w:tcPr>
+          <w:p>
+            <w:pPr>
+              <w:jc w:val="center"/>
+              <w:cnfStyle w:val="000000000000" w:firstRow="0" w:lastRow="0" w:firstColumn="0" w:lastColumn="0" w:oddVBand="0" w:evenVBand="0" w:oddHBand="0" w:evenHBand="0" w:firstRowFirstColumn="0" w:firstRowLastColumn="0" w:lastRowFirstColumn="0" w:lastRowLastColumn="0"/>
+              <w:rPr>
+                <w:rFonts w:ascii="Times New Roman" w:hAnsi="Times New Roman" w:cs="Times New Roman"/>
+                <w:b/>
+                <w:bCs/>
+              </w:rPr>
+            </w:pPr>
+          </w:p>
+        </w:tc>
+        <w:tc>
+          <w:tcPr>
+            <w:tcW w:w="5845" w:type="dxa"/>
+          </w:tcPr>
+          <w:p>
+            <w:pPr>
+              <w:jc w:val="center"/>
+              <w:cnfStyle w:val="000000000000" w:firstRow="0" w:lastRow="0" w:firstColumn="0" w:lastColumn="0" w:oddVBand="0" w:evenVBand="0" w:oddHBand="0" w:evenHBand="0" w:firstRowFirstColumn="0" w:firstRowLastColumn="0" w:lastRowFirstColumn="0" w:lastRowLastColumn="0"/>
+              <w:rPr>
+                <w:rFonts w:ascii="Times New Roman" w:hAnsi="Times New Roman" w:cs="Times New Roman"/>
+                <w:b/>
+                <w:bCs/>
+              </w:rPr>
+            </w:pPr>
+          </w:p>
+        </w:tc>
+      </w:tr>
+      <w:tr>
+        <w:trPr>
+          <w:cnfStyle w:val="000000100000" w:firstRow="0" w:lastRow="0" w:firstColumn="0" w:lastColumn="0" w:oddVBand="0" w:evenVBand="0" w:oddHBand="1" w:evenHBand="0" w:firstRowFirstColumn="0" w:firstRowLastColumn="0" w:lastRowFirstColumn="0" w:lastRowLastColumn="0"/>
+        </w:trPr>
+        <w:tc>
+          <w:tcPr>
+            <w:cnfStyle w:val="001000000000" w:firstRow="0" w:lastRow="0" w:firstColumn="1" w:lastColumn="0" w:oddVBand="0" w:evenVBand="0" w:oddHBand="0" w:evenHBand="0" w:firstRowFirstColumn="0" w:firstRowLastColumn="0" w:lastRowFirstColumn="0" w:lastRowLastColumn="0"/>
+            <w:tcW w:w="1435" w:type="dxa"/>
+          </w:tcPr>
+          <w:p>
+            <w:pPr>
+              <w:jc w:val="center"/>
+              <w:rPr>
+                <w:rFonts w:ascii="Times New Roman" w:hAnsi="Times New Roman" w:cs="Times New Roman"/>
+                <w:b w:val="0"/>
+                <w:bCs w:val="0"/>
+              </w:rPr>
+            </w:pPr>
+          </w:p>
+        </w:tc>
+        <w:tc>
+          <w:tcPr>
+            <w:tcW w:w="2070" w:type="dxa"/>
+          </w:tcPr>
+          <w:p>
+            <w:pPr>
+              <w:jc w:val="center"/>
+              <w:cnfStyle w:val="000000100000" w:firstRow="0" w:lastRow="0" w:firstColumn="0" w:lastColumn="0" w:oddVBand="0" w:evenVBand="0" w:oddHBand="1" w:evenHBand="0" w:firstRowFirstColumn="0" w:firstRowLastColumn="0" w:lastRowFirstColumn="0" w:lastRowLastColumn="0"/>
+              <w:rPr>
+                <w:rFonts w:ascii="Times New Roman" w:hAnsi="Times New Roman" w:cs="Times New Roman"/>
+                <w:b/>
+                <w:bCs/>
+              </w:rPr>
+            </w:pPr>
+          </w:p>
+        </w:tc>
+        <w:tc>
+          <w:tcPr>
+            <w:tcW w:w="5845" w:type="dxa"/>
+          </w:tcPr>
+          <w:p>
+            <w:pPr>
+              <w:jc w:val="center"/>
+              <w:cnfStyle w:val="000000100000" w:firstRow="0" w:lastRow="0" w:firstColumn="0" w:lastColumn="0" w:oddVBand="0" w:evenVBand="0" w:oddHBand="1" w:evenHBand="0" w:firstRowFirstColumn="0" w:firstRowLastColumn="0" w:lastRowFirstColumn="0" w:lastRowLastColumn="0"/>
+              <w:rPr>
+                <w:rFonts w:ascii="Times New Roman" w:hAnsi="Times New Roman" w:cs="Times New Roman"/>
+                <w:b/>
+                <w:bCs/>
+              </w:rPr>
+            </w:pPr>
+          </w:p>
+        </w:tc>
+      </w:tr>
+      <w:tr>
+        <w:tc>
+          <w:tcPr>
+            <w:cnfStyle w:val="001000000000" w:firstRow="0" w:lastRow="0" w:firstColumn="1" w:lastColumn="0" w:oddVBand="0" w:evenVBand="0" w:oddHBand="0" w:evenHBand="0" w:firstRowFirstColumn="0" w:firstRowLastColumn="0" w:lastRowFirstColumn="0" w:lastRowLastColumn="0"/>
+            <w:tcW w:w="1435" w:type="dxa"/>
+          </w:tcPr>
+          <w:p>
+            <w:pPr>
+              <w:jc w:val="center"/>
+              <w:rPr>
+                <w:rFonts w:ascii="Times New Roman" w:hAnsi="Times New Roman" w:cs="Times New Roman"/>
+                <w:b w:val="0"/>
+                <w:bCs w:val="0"/>
+              </w:rPr>
+            </w:pPr>
+          </w:p>
+        </w:tc>
+        <w:tc>
+          <w:tcPr>
+            <w:tcW w:w="2070" w:type="dxa"/>
+          </w:tcPr>
+          <w:p>
+            <w:pPr>
+              <w:jc w:val="center"/>
+              <w:cnfStyle w:val="000000000000" w:firstRow="0" w:lastRow="0" w:firstColumn="0" w:lastColumn="0" w:oddVBand="0" w:evenVBand="0" w:oddHBand="0" w:evenHBand="0" w:firstRowFirstColumn="0" w:firstRowLastColumn="0" w:lastRowFirstColumn="0" w:lastRowLastColumn="0"/>
+              <w:rPr>
+                <w:rFonts w:ascii="Times New Roman" w:hAnsi="Times New Roman" w:cs="Times New Roman"/>
+                <w:b/>
+                <w:bCs/>
+              </w:rPr>
+            </w:pPr>
+          </w:p>
+        </w:tc>
+        <w:tc>
+          <w:tcPr>
+            <w:tcW w:w="5845" w:type="dxa"/>
+          </w:tcPr>
+          <w:p>
+            <w:pPr>
+              <w:jc w:val="center"/>
+              <w:cnfStyle w:val="000000000000" w:firstRow="0" w:lastRow="0" w:firstColumn="0" w:lastColumn="0" w:oddVBand="0" w:evenVBand="0" w:oddHBand="0" w:evenHBand="0" w:firstRowFirstColumn="0" w:firstRowLastColumn="0" w:lastRowFirstColumn="0" w:lastRowLastColumn="0"/>
+              <w:rPr>
+                <w:rFonts w:ascii="Times New Roman" w:hAnsi="Times New Roman" w:cs="Times New Roman"/>
+                <w:b/>
+                <w:bCs/>
+              </w:rPr>
+            </w:pPr>
+          </w:p>
+        </w:tc>
+      </w:tr>
+      <w:tr>
+        <w:trPr>
+          <w:cnfStyle w:val="000000100000" w:firstRow="0" w:lastRow="0" w:firstColumn="0" w:lastColumn="0" w:oddVBand="0" w:evenVBand="0" w:oddHBand="1" w:evenHBand="0" w:firstRowFirstColumn="0" w:firstRowLastColumn="0" w:lastRowFirstColumn="0" w:lastRowLastColumn="0"/>
+        </w:trPr>
+        <w:tc>
+          <w:tcPr>
+            <w:cnfStyle w:val="001000000000" w:firstRow="0" w:lastRow="0" w:firstColumn="1" w:lastColumn="0" w:oddVBand="0" w:evenVBand="0" w:oddHBand="0" w:evenHBand="0" w:firstRowFirstColumn="0" w:firstRowLastColumn="0" w:lastRowFirstColumn="0" w:lastRowLastColumn="0"/>
+            <w:tcW w:w="1435" w:type="dxa"/>
+          </w:tcPr>
+          <w:p>
+            <w:pPr>
+              <w:jc w:val="center"/>
+              <w:rPr>
+                <w:rFonts w:ascii="Times New Roman" w:hAnsi="Times New Roman" w:cs="Times New Roman"/>
+                <w:b w:val="0"/>
+                <w:bCs w:val="0"/>
+              </w:rPr>
+            </w:pPr>
+          </w:p>
+        </w:tc>
+        <w:tc>
+          <w:tcPr>
+            <w:tcW w:w="2070" w:type="dxa"/>
+          </w:tcPr>
+          <w:p>
+            <w:pPr>
+              <w:jc w:val="center"/>
+              <w:cnfStyle w:val="000000100000" w:firstRow="0" w:lastRow="0" w:firstColumn="0" w:lastColumn="0" w:oddVBand="0" w:evenVBand="0" w:oddHBand="1" w:evenHBand="0" w:firstRowFirstColumn="0" w:firstRowLastColumn="0" w:lastRowFirstColumn="0" w:lastRowLastColumn="0"/>
+              <w:rPr>
+                <w:rFonts w:ascii="Times New Roman" w:hAnsi="Times New Roman" w:cs="Times New Roman"/>
+                <w:b/>
+                <w:bCs/>
+              </w:rPr>
+            </w:pPr>
+          </w:p>
+        </w:tc>
+        <w:tc>
+          <w:tcPr>
+            <w:tcW w:w="5845" w:type="dxa"/>
+          </w:tcPr>
+          <w:p>
+            <w:pPr>
+              <w:jc w:val="center"/>
+              <w:cnfStyle w:val="000000100000" w:firstRow="0" w:lastRow="0" w:firstColumn="0" w:lastColumn="0" w:oddVBand="0" w:evenVBand="0" w:oddHBand="1" w:evenHBand="0" w:firstRowFirstColumn="0" w:firstRowLastColumn="0" w:lastRowFirstColumn="0" w:lastRowLastColumn="0"/>
+              <w:rPr>
+                <w:rFonts w:ascii="Times New Roman" w:hAnsi="Times New Roman" w:cs="Times New Roman"/>
+                <w:b/>
+                <w:bCs/>
+              </w:rPr>
+            </w:pPr>
+          </w:p>
+        </w:tc>
+      </w:tr>
+      <w:tr>
+        <w:tc>
+          <w:tcPr>
+            <w:cnfStyle w:val="001000000000" w:firstRow="0" w:lastRow="0" w:firstColumn="1" w:lastColumn="0" w:oddVBand="0" w:evenVBand="0" w:oddHBand="0" w:evenHBand="0" w:firstRowFirstColumn="0" w:firstRowLastColumn="0" w:lastRowFirstColumn="0" w:lastRowLastColumn="0"/>
+            <w:tcW w:w="1435" w:type="dxa"/>
+          </w:tcPr>
+          <w:p>
+            <w:pPr>
+              <w:jc w:val="center"/>
+              <w:rPr>
+                <w:rFonts w:ascii="Times New Roman" w:hAnsi="Times New Roman" w:cs="Times New Roman"/>
+                <w:b w:val="0"/>
+                <w:bCs w:val="0"/>
+              </w:rPr>
+            </w:pPr>
+          </w:p>
+        </w:tc>
+        <w:tc>
+          <w:tcPr>
+            <w:tcW w:w="2070" w:type="dxa"/>
+          </w:tcPr>
+          <w:p>
+            <w:pPr>
+              <w:jc w:val="center"/>
+              <w:cnfStyle w:val="000000000000" w:firstRow="0" w:lastRow="0" w:firstColumn="0" w:lastColumn="0" w:oddVBand="0" w:evenVBand="0" w:oddHBand="0" w:evenHBand="0" w:firstRowFirstColumn="0" w:firstRowLastColumn="0" w:lastRowFirstColumn="0" w:lastRowLastColumn="0"/>
+              <w:rPr>
+                <w:rFonts w:ascii="Times New Roman" w:hAnsi="Times New Roman" w:cs="Times New Roman"/>
+                <w:b/>
+                <w:bCs/>
+              </w:rPr>
+            </w:pPr>
+          </w:p>
+        </w:tc>
+        <w:tc>
+          <w:tcPr>
+            <w:tcW w:w="5845" w:type="dxa"/>
+          </w:tcPr>
+          <w:p>
+            <w:pPr>
+              <w:jc w:val="center"/>
+              <w:cnfStyle w:val="000000000000" w:firstRow="0" w:lastRow="0" w:firstColumn="0" w:lastColumn="0" w:oddVBand="0" w:evenVBand="0" w:oddHBand="0" w:evenHBand="0" w:firstRowFirstColumn="0" w:firstRowLastColumn="0" w:lastRowFirstColumn="0" w:lastRowLastColumn="0"/>
+              <w:rPr>
+                <w:rFonts w:ascii="Times New Roman" w:hAnsi="Times New Roman" w:cs="Times New Roman"/>
+                <w:b/>
+                <w:bCs/>
+              </w:rPr>
+            </w:pPr>
+          </w:p>
+        </w:tc>
+      </w:tr>
+      <w:tr>
+        <w:trPr>
+          <w:cnfStyle w:val="000000100000" w:firstRow="0" w:lastRow="0" w:firstColumn="0" w:lastColumn="0" w:oddVBand="0" w:evenVBand="0" w:oddHBand="1" w:evenHBand="0" w:firstRowFirstColumn="0" w:firstRowLastColumn="0" w:lastRowFirstColumn="0" w:lastRowLastColumn="0"/>
+        </w:trPr>
+        <w:tc>
+          <w:tcPr>
+            <w:cnfStyle w:val="001000000000" w:firstRow="0" w:lastRow="0" w:firstColumn="1" w:lastColumn="0" w:oddVBand="0" w:evenVBand="0" w:oddHBand="0" w:evenHBand="0" w:firstRowFirstColumn="0" w:firstRowLastColumn="0" w:lastRowFirstColumn="0" w:lastRowLastColumn="0"/>
+            <w:tcW w:w="1435" w:type="dxa"/>
+          </w:tcPr>
+          <w:p>
+            <w:pPr>
+              <w:jc w:val="center"/>
+              <w:rPr>
+                <w:rFonts w:ascii="Times New Roman" w:hAnsi="Times New Roman" w:cs="Times New Roman"/>
+                <w:b w:val="0"/>
+                <w:bCs w:val="0"/>
+              </w:rPr>
+            </w:pPr>
+          </w:p>
+        </w:tc>
+        <w:tc>
+          <w:tcPr>
+            <w:tcW w:w="2070" w:type="dxa"/>
+          </w:tcPr>
+          <w:p>
+            <w:pPr>
+              <w:jc w:val="center"/>
+              <w:cnfStyle w:val="000000100000" w:firstRow="0" w:lastRow="0" w:firstColumn="0" w:lastColumn="0" w:oddVBand="0" w:evenVBand="0" w:oddHBand="1" w:evenHBand="0" w:firstRowFirstColumn="0" w:firstRowLastColumn="0" w:lastRowFirstColumn="0" w:lastRowLastColumn="0"/>
+              <w:rPr>
+                <w:rFonts w:ascii="Times New Roman" w:hAnsi="Times New Roman" w:cs="Times New Roman"/>
+                <w:b/>
+                <w:bCs/>
+              </w:rPr>
+            </w:pPr>
+          </w:p>
+        </w:tc>
+        <w:tc>
+          <w:tcPr>
+            <w:tcW w:w="5845" w:type="dxa"/>
+          </w:tcPr>
+          <w:p>
+            <w:pPr>
+              <w:jc w:val="center"/>
+              <w:cnfStyle w:val="000000100000" w:firstRow="0" w:lastRow="0" w:firstColumn="0" w:lastColumn="0" w:oddVBand="0" w:evenVBand="0" w:oddHBand="1" w:evenHBand="0" w:firstRowFirstColumn="0" w:firstRowLastColumn="0" w:lastRowFirstColumn="0" w:lastRowLastColumn="0"/>
+              <w:rPr>
+                <w:rFonts w:ascii="Times New Roman" w:hAnsi="Times New Roman" w:cs="Times New Roman"/>
+                <w:b/>
+                <w:bCs/>
+              </w:rPr>
+            </w:pPr>
+          </w:p>
+        </w:tc>
+      </w:tr>
+      <w:tr>
+        <w:tc>
+          <w:tcPr>
+            <w:cnfStyle w:val="001000000000" w:firstRow="0" w:lastRow="0" w:firstColumn="1" w:lastColumn="0" w:oddVBand="0" w:evenVBand="0" w:oddHBand="0" w:evenHBand="0" w:firstRowFirstColumn="0" w:firstRowLastColumn="0" w:lastRowFirstColumn="0" w:lastRowLastColumn="0"/>
+            <w:tcW w:w="1435" w:type="dxa"/>
+          </w:tcPr>
+          <w:p>
+            <w:pPr>
+              <w:jc w:val="center"/>
+              <w:rPr>
+                <w:rFonts w:ascii="Times New Roman" w:hAnsi="Times New Roman" w:cs="Times New Roman"/>
+                <w:b w:val="0"/>
+                <w:bCs w:val="0"/>
+              </w:rPr>
+            </w:pPr>
+          </w:p>
+        </w:tc>
+        <w:tc>
+          <w:tcPr>
+            <w:tcW w:w="2070" w:type="dxa"/>
+          </w:tcPr>
+          <w:p>
+            <w:pPr>
+              <w:jc w:val="center"/>
+              <w:cnfStyle w:val="000000000000" w:firstRow="0" w:lastRow="0" w:firstColumn="0" w:lastColumn="0" w:oddVBand="0" w:evenVBand="0" w:oddHBand="0" w:evenHBand="0" w:firstRowFirstColumn="0" w:firstRowLastColumn="0" w:lastRowFirstColumn="0" w:lastRowLastColumn="0"/>
+              <w:rPr>
+                <w:rFonts w:ascii="Times New Roman" w:hAnsi="Times New Roman" w:cs="Times New Roman"/>
+                <w:b/>
+                <w:bCs/>
+              </w:rPr>
+            </w:pPr>
+          </w:p>
+        </w:tc>
+        <w:tc>
+          <w:tcPr>
+            <w:tcW w:w="5845" w:type="dxa"/>
+          </w:tcPr>
+          <w:p>
+            <w:pPr>
+              <w:jc w:val="center"/>
+              <w:cnfStyle w:val="000000000000" w:firstRow="0" w:lastRow="0" w:firstColumn="0" w:lastColumn="0" w:oddVBand="0" w:evenVBand="0" w:oddHBand="0" w:evenHBand="0" w:firstRowFirstColumn="0" w:firstRowLastColumn="0" w:lastRowFirstColumn="0" w:lastRowLastColumn="0"/>
+              <w:rPr>
+                <w:rFonts w:ascii="Times New Roman" w:hAnsi="Times New Roman" w:cs="Times New Roman"/>
+                <w:b/>
+                <w:bCs/>
+              </w:rPr>
+            </w:pPr>
+          </w:p>
+        </w:tc>
+      </w:tr>
+      <w:tr>
+        <w:trPr>
+          <w:cnfStyle w:val="000000100000" w:firstRow="0" w:lastRow="0" w:firstColumn="0" w:lastColumn="0" w:oddVBand="0" w:evenVBand="0" w:oddHBand="1" w:evenHBand="0" w:firstRowFirstColumn="0" w:firstRowLastColumn="0" w:lastRowFirstColumn="0" w:lastRowLastColumn="0"/>
+        </w:trPr>
+        <w:tc>
+          <w:tcPr>
+            <w:cnfStyle w:val="001000000000" w:firstRow="0" w:lastRow="0" w:firstColumn="1" w:lastColumn="0" w:oddVBand="0" w:evenVBand="0" w:oddHBand="0" w:evenHBand="0" w:firstRowFirstColumn="0" w:firstRowLastColumn="0" w:lastRowFirstColumn="0" w:lastRowLastColumn="0"/>
+            <w:tcW w:w="1435" w:type="dxa"/>
+          </w:tcPr>
+          <w:p>
+            <w:pPr>
+              <w:jc w:val="center"/>
+              <w:rPr>
+                <w:rFonts w:ascii="Times New Roman" w:hAnsi="Times New Roman" w:cs="Times New Roman"/>
+                <w:b w:val="0"/>
+                <w:bCs w:val="0"/>
+              </w:rPr>
+            </w:pPr>
+          </w:p>
+        </w:tc>
+        <w:tc>
+          <w:tcPr>
+            <w:tcW w:w="2070" w:type="dxa"/>
+          </w:tcPr>
+          <w:p>
+            <w:pPr>
+              <w:jc w:val="center"/>
+              <w:cnfStyle w:val="000000100000" w:firstRow="0" w:lastRow="0" w:firstColumn="0" w:lastColumn="0" w:oddVBand="0" w:evenVBand="0" w:oddHBand="1" w:evenHBand="0" w:firstRowFirstColumn="0" w:firstRowLastColumn="0" w:lastRowFirstColumn="0" w:lastRowLastColumn="0"/>
+              <w:rPr>
+                <w:rFonts w:ascii="Times New Roman" w:hAnsi="Times New Roman" w:cs="Times New Roman"/>
+                <w:b/>
+                <w:bCs/>
+              </w:rPr>
+            </w:pPr>
+          </w:p>
+        </w:tc>
+        <w:tc>
+          <w:tcPr>
+            <w:tcW w:w="5845" w:type="dxa"/>
+          </w:tcPr>
+          <w:p>
+            <w:pPr>
+              <w:jc w:val="center"/>
+              <w:cnfStyle w:val="000000100000" w:firstRow="0" w:lastRow="0" w:firstColumn="0" w:lastColumn="0" w:oddVBand="0" w:evenVBand="0" w:oddHBand="1" w:evenHBand="0" w:firstRowFirstColumn="0" w:firstRowLastColumn="0" w:lastRowFirstColumn="0" w:lastRowLastColumn="0"/>
+              <w:rPr>
+                <w:rFonts w:ascii="Times New Roman" w:hAnsi="Times New Roman" w:cs="Times New Roman"/>
+                <w:b/>
+                <w:bCs/>
+              </w:rPr>
+            </w:pPr>
+          </w:p>
+        </w:tc>
+      </w:tr>
+      <w:tr>
+        <w:tc>
+          <w:tcPr>
+            <w:cnfStyle w:val="001000000000" w:firstRow="0" w:lastRow="0" w:firstColumn="1" w:lastColumn="0" w:oddVBand="0" w:evenVBand="0" w:oddHBand="0" w:evenHBand="0" w:firstRowFirstColumn="0" w:firstRowLastColumn="0" w:lastRowFirstColumn="0" w:lastRowLastColumn="0"/>
+            <w:tcW w:w="1435" w:type="dxa"/>
+          </w:tcPr>
+          <w:p>
+            <w:pPr>
+              <w:jc w:val="center"/>
+              <w:rPr>
+                <w:rFonts w:ascii="Times New Roman" w:hAnsi="Times New Roman" w:cs="Times New Roman"/>
+                <w:b w:val="0"/>
+                <w:bCs w:val="0"/>
+              </w:rPr>
+            </w:pPr>
+          </w:p>
+        </w:tc>
+        <w:tc>
+          <w:tcPr>
+            <w:tcW w:w="2070" w:type="dxa"/>
+          </w:tcPr>
+          <w:p>
+            <w:pPr>
+              <w:jc w:val="center"/>
+              <w:cnfStyle w:val="000000000000" w:firstRow="0" w:lastRow="0" w:firstColumn="0" w:lastColumn="0" w:oddVBand="0" w:evenVBand="0" w:oddHBand="0" w:evenHBand="0" w:firstRowFirstColumn="0" w:firstRowLastColumn="0" w:lastRowFirstColumn="0" w:lastRowLastColumn="0"/>
+              <w:rPr>
+                <w:rFonts w:ascii="Times New Roman" w:hAnsi="Times New Roman" w:cs="Times New Roman"/>
+                <w:b/>
+                <w:bCs/>
+              </w:rPr>
+            </w:pPr>
+          </w:p>
+        </w:tc>
+        <w:tc>
+          <w:tcPr>
+            <w:tcW w:w="5845" w:type="dxa"/>
+          </w:tcPr>
+          <w:p>
+            <w:pPr>
+              <w:jc w:val="center"/>
+              <w:cnfStyle w:val="000000000000" w:firstRow="0" w:lastRow="0" w:firstColumn="0" w:lastColumn="0" w:oddVBand="0" w:evenVBand="0" w:oddHBand="0" w:evenHBand="0" w:firstRowFirstColumn="0" w:firstRowLastColumn="0" w:lastRowFirstColumn="0" w:lastRowLastColumn="0"/>
+              <w:rPr>
+                <w:rFonts w:ascii="Times New Roman" w:hAnsi="Times New Roman" w:cs="Times New Roman"/>
+                <w:b/>
+                <w:bCs/>
+              </w:rPr>
+            </w:pPr>
+          </w:p>
+        </w:tc>
+      </w:tr>
+      <w:tr>
+        <w:trPr>
+          <w:cnfStyle w:val="000000100000" w:firstRow="0" w:lastRow="0" w:firstColumn="0" w:lastColumn="0" w:oddVBand="0" w:evenVBand="0" w:oddHBand="1" w:evenHBand="0" w:firstRowFirstColumn="0" w:firstRowLastColumn="0" w:lastRowFirstColumn="0" w:lastRowLastColumn="0"/>
+        </w:trPr>
+        <w:tc>
+          <w:tcPr>
+            <w:cnfStyle w:val="001000000000" w:firstRow="0" w:lastRow="0" w:firstColumn="1" w:lastColumn="0" w:oddVBand="0" w:evenVBand="0" w:oddHBand="0" w:evenHBand="0" w:firstRowFirstColumn="0" w:firstRowLastColumn="0" w:lastRowFirstColumn="0" w:lastRowLastColumn="0"/>
+            <w:tcW w:w="1435" w:type="dxa"/>
+          </w:tcPr>
+          <w:p>
+            <w:pPr>
+              <w:jc w:val="center"/>
+              <w:rPr>
+                <w:rFonts w:ascii="Times New Roman" w:hAnsi="Times New Roman" w:cs="Times New Roman"/>
+                <w:b w:val="0"/>
+                <w:bCs w:val="0"/>
+              </w:rPr>
+            </w:pPr>
+          </w:p>
+        </w:tc>
+        <w:tc>
+          <w:tcPr>
+            <w:tcW w:w="2070" w:type="dxa"/>
+          </w:tcPr>
+          <w:p>
+            <w:pPr>
+              <w:jc w:val="center"/>
+              <w:cnfStyle w:val="000000100000" w:firstRow="0" w:lastRow="0" w:firstColumn="0" w:lastColumn="0" w:oddVBand="0" w:evenVBand="0" w:oddHBand="1" w:evenHBand="0" w:firstRowFirstColumn="0" w:firstRowLastColumn="0" w:lastRowFirstColumn="0" w:lastRowLastColumn="0"/>
+              <w:rPr>
+                <w:rFonts w:ascii="Times New Roman" w:hAnsi="Times New Roman" w:cs="Times New Roman"/>
+                <w:b/>
+                <w:bCs/>
+              </w:rPr>
+            </w:pPr>
+          </w:p>
+        </w:tc>
+        <w:tc>
+          <w:tcPr>
+            <w:tcW w:w="5845" w:type="dxa"/>
+          </w:tcPr>
+          <w:p>
+            <w:pPr>
+              <w:jc w:val="center"/>
+              <w:cnfStyle w:val="000000100000" w:firstRow="0" w:lastRow="0" w:firstColumn="0" w:lastColumn="0" w:oddVBand="0" w:evenVBand="0" w:oddHBand="1" w:evenHBand="0" w:firstRowFirstColumn="0" w:firstRowLastColumn="0" w:lastRowFirstColumn="0" w:lastRowLastColumn="0"/>
+              <w:rPr>
+                <w:rFonts w:ascii="Times New Roman" w:hAnsi="Times New Roman" w:cs="Times New Roman"/>
+                <w:b/>
+                <w:bCs/>
+              </w:rPr>
+            </w:pPr>
+          </w:p>
+        </w:tc>
+      </w:tr>
+      <w:tr>
+        <w:tc>
+          <w:tcPr>
+            <w:cnfStyle w:val="001000000000" w:firstRow="0" w:lastRow="0" w:firstColumn="1" w:lastColumn="0" w:oddVBand="0" w:evenVBand="0" w:oddHBand="0" w:evenHBand="0" w:firstRowFirstColumn="0" w:firstRowLastColumn="0" w:lastRowFirstColumn="0" w:lastRowLastColumn="0"/>
+            <w:tcW w:w="1435" w:type="dxa"/>
+          </w:tcPr>
+          <w:p>
+            <w:pPr>
+              <w:jc w:val="center"/>
+              <w:rPr>
+                <w:rFonts w:ascii="Times New Roman" w:hAnsi="Times New Roman" w:cs="Times New Roman"/>
+                <w:b w:val="0"/>
+                <w:bCs w:val="0"/>
+              </w:rPr>
+            </w:pPr>
+          </w:p>
+        </w:tc>
+        <w:tc>
+          <w:tcPr>
+            <w:tcW w:w="2070" w:type="dxa"/>
+          </w:tcPr>
+          <w:p>
+            <w:pPr>
+              <w:jc w:val="center"/>
+              <w:cnfStyle w:val="000000000000" w:firstRow="0" w:lastRow="0" w:firstColumn="0" w:lastColumn="0" w:oddVBand="0" w:evenVBand="0" w:oddHBand="0" w:evenHBand="0" w:firstRowFirstColumn="0" w:firstRowLastColumn="0" w:lastRowFirstColumn="0" w:lastRowLastColumn="0"/>
+              <w:rPr>
+                <w:rFonts w:ascii="Times New Roman" w:hAnsi="Times New Roman" w:cs="Times New Roman"/>
+                <w:b/>
+                <w:bCs/>
+              </w:rPr>
+            </w:pPr>
+          </w:p>
+        </w:tc>
+        <w:tc>
+          <w:tcPr>
+            <w:tcW w:w="5845" w:type="dxa"/>
+          </w:tcPr>
+          <w:p>
+            <w:pPr>
+              <w:jc w:val="center"/>
+              <w:cnfStyle w:val="000000000000" w:firstRow="0" w:lastRow="0" w:firstColumn="0" w:lastColumn="0" w:oddVBand="0" w:evenVBand="0" w:oddHBand="0" w:evenHBand="0" w:firstRowFirstColumn="0" w:firstRowLastColumn="0" w:lastRowFirstColumn="0" w:lastRowLastColumn="0"/>
+              <w:rPr>
+                <w:rFonts w:ascii="Times New Roman" w:hAnsi="Times New Roman" w:cs="Times New Roman"/>
+                <w:b/>
+                <w:bCs/>
+              </w:rPr>
+            </w:pPr>
+          </w:p>
+        </w:tc>
+      </w:tr>
+      <w:tr>
+        <w:trPr>
+          <w:cnfStyle w:val="000000100000" w:firstRow="0" w:lastRow="0" w:firstColumn="0" w:lastColumn="0" w:oddVBand="0" w:evenVBand="0" w:oddHBand="1" w:evenHBand="0" w:firstRowFirstColumn="0" w:firstRowLastColumn="0" w:lastRowFirstColumn="0" w:lastRowLastColumn="0"/>
+        </w:trPr>
+        <w:tc>
+          <w:tcPr>
+            <w:cnfStyle w:val="001000000000" w:firstRow="0" w:lastRow="0" w:firstColumn="1" w:lastColumn="0" w:oddVBand="0" w:evenVBand="0" w:oddHBand="0" w:evenHBand="0" w:firstRowFirstColumn="0" w:firstRowLastColumn="0" w:lastRowFirstColumn="0" w:lastRowLastColumn="0"/>
+            <w:tcW w:w="1435" w:type="dxa"/>
+          </w:tcPr>
+          <w:p>
+            <w:pPr>
+              <w:jc w:val="center"/>
+              <w:rPr>
+                <w:rFonts w:ascii="Times New Roman" w:hAnsi="Times New Roman" w:cs="Times New Roman"/>
+                <w:b w:val="0"/>
+                <w:bCs w:val="0"/>
+              </w:rPr>
+            </w:pPr>
+          </w:p>
+        </w:tc>
+        <w:tc>
+          <w:tcPr>
+            <w:tcW w:w="2070" w:type="dxa"/>
+          </w:tcPr>
+          <w:p>
+            <w:pPr>
+              <w:jc w:val="center"/>
+              <w:cnfStyle w:val="000000100000" w:firstRow="0" w:lastRow="0" w:firstColumn="0" w:lastColumn="0" w:oddVBand="0" w:evenVBand="0" w:oddHBand="1" w:evenHBand="0" w:firstRowFirstColumn="0" w:firstRowLastColumn="0" w:lastRowFirstColumn="0" w:lastRowLastColumn="0"/>
+              <w:rPr>
+                <w:rFonts w:ascii="Times New Roman" w:hAnsi="Times New Roman" w:cs="Times New Roman"/>
+                <w:b/>
+                <w:bCs/>
+              </w:rPr>
+            </w:pPr>
+          </w:p>
+        </w:tc>
+        <w:tc>
+          <w:tcPr>
+            <w:tcW w:w="5845" w:type="dxa"/>
+          </w:tcPr>
+          <w:p>
+            <w:pPr>
+              <w:jc w:val="center"/>
+              <w:cnfStyle w:val="000000100000" w:firstRow="0" w:lastRow="0" w:firstColumn="0" w:lastColumn="0" w:oddVBand="0" w:evenVBand="0" w:oddHBand="1" w:evenHBand="0" w:firstRowFirstColumn="0" w:firstRowLastColumn="0" w:lastRowFirstColumn="0" w:lastRowLastColumn="0"/>
+              <w:rPr>
+                <w:rFonts w:ascii="Times New Roman" w:hAnsi="Times New Roman" w:cs="Times New Roman"/>
+                <w:b/>
+                <w:bCs/>
+              </w:rPr>
+            </w:pPr>
+          </w:p>
+        </w:tc>
+      </w:tr>
+      <w:tr>
+        <w:tc>
+          <w:tcPr>
+            <w:cnfStyle w:val="001000000000" w:firstRow="0" w:lastRow="0" w:firstColumn="1" w:lastColumn="0" w:oddVBand="0" w:evenVBand="0" w:oddHBand="0" w:evenHBand="0" w:firstRowFirstColumn="0" w:firstRowLastColumn="0" w:lastRowFirstColumn="0" w:lastRowLastColumn="0"/>
+            <w:tcW w:w="1435" w:type="dxa"/>
+          </w:tcPr>
+          <w:p>
+            <w:pPr>
+              <w:jc w:val="center"/>
+              <w:rPr>
+                <w:rFonts w:ascii="Times New Roman" w:hAnsi="Times New Roman" w:cs="Times New Roman"/>
+                <w:b w:val="0"/>
+                <w:bCs w:val="0"/>
+              </w:rPr>
+            </w:pPr>
+          </w:p>
+        </w:tc>
+        <w:tc>
+          <w:tcPr>
+            <w:tcW w:w="2070" w:type="dxa"/>
+          </w:tcPr>
+          <w:p>
+            <w:pPr>
+              <w:jc w:val="center"/>
+              <w:cnfStyle w:val="000000000000" w:firstRow="0" w:lastRow="0" w:firstColumn="0" w:lastColumn="0" w:oddVBand="0" w:evenVBand="0" w:oddHBand="0" w:evenHBand="0" w:firstRowFirstColumn="0" w:firstRowLastColumn="0" w:lastRowFirstColumn="0" w:lastRowLastColumn="0"/>
+              <w:rPr>
+                <w:rFonts w:ascii="Times New Roman" w:hAnsi="Times New Roman" w:cs="Times New Roman"/>
+                <w:b/>
+                <w:bCs/>
+              </w:rPr>
+            </w:pPr>
+          </w:p>
+        </w:tc>
+        <w:tc>
+          <w:tcPr>
+            <w:tcW w:w="5845" w:type="dxa"/>
+          </w:tcPr>
+          <w:p>
+            <w:pPr>
+              <w:jc w:val="center"/>
+              <w:cnfStyle w:val="000000000000" w:firstRow="0" w:lastRow="0" w:firstColumn="0" w:lastColumn="0" w:oddVBand="0" w:evenVBand="0" w:oddHBand="0" w:evenHBand="0" w:firstRowFirstColumn="0" w:firstRowLastColumn="0" w:lastRowFirstColumn="0" w:lastRowLastColumn="0"/>
+              <w:rPr>
+                <w:rFonts w:ascii="Times New Roman" w:hAnsi="Times New Roman" w:cs="Times New Roman"/>
+                <w:b/>
+                <w:bCs/>
+              </w:rPr>
+            </w:pPr>
+          </w:p>
+        </w:tc>
+      </w:tr>
+      <w:tr>
+        <w:trPr>
+          <w:cnfStyle w:val="000000100000" w:firstRow="0" w:lastRow="0" w:firstColumn="0" w:lastColumn="0" w:oddVBand="0" w:evenVBand="0" w:oddHBand="1" w:evenHBand="0" w:firstRowFirstColumn="0" w:firstRowLastColumn="0" w:lastRowFirstColumn="0" w:lastRowLastColumn="0"/>
+        </w:trPr>
+        <w:tc>
+          <w:tcPr>
+            <w:cnfStyle w:val="001000000000" w:firstRow="0" w:lastRow="0" w:firstColumn="1" w:lastColumn="0" w:oddVBand="0" w:evenVBand="0" w:oddHBand="0" w:evenHBand="0" w:firstRowFirstColumn="0" w:firstRowLastColumn="0" w:lastRowFirstColumn="0" w:lastRowLastColumn="0"/>
+            <w:tcW w:w="1435" w:type="dxa"/>
+          </w:tcPr>
+          <w:p>
+            <w:pPr>
+              <w:jc w:val="center"/>
+              <w:rPr>
+                <w:rFonts w:ascii="Times New Roman" w:hAnsi="Times New Roman" w:cs="Times New Roman"/>
+                <w:b w:val="0"/>
+                <w:bCs w:val="0"/>
+              </w:rPr>
+            </w:pPr>
+          </w:p>
+        </w:tc>
+        <w:tc>
+          <w:tcPr>
+            <w:tcW w:w="2070" w:type="dxa"/>
+          </w:tcPr>
+          <w:p>
+            <w:pPr>
+              <w:jc w:val="center"/>
+              <w:cnfStyle w:val="000000100000" w:firstRow="0" w:lastRow="0" w:firstColumn="0" w:lastColumn="0" w:oddVBand="0" w:evenVBand="0" w:oddHBand="1" w:evenHBand="0" w:firstRowFirstColumn="0" w:firstRowLastColumn="0" w:lastRowFirstColumn="0" w:lastRowLastColumn="0"/>
+              <w:rPr>
+                <w:rFonts w:ascii="Times New Roman" w:hAnsi="Times New Roman" w:cs="Times New Roman"/>
+                <w:b/>
+                <w:bCs/>
+              </w:rPr>
+            </w:pPr>
+          </w:p>
+        </w:tc>
+        <w:tc>
+          <w:tcPr>
+            <w:tcW w:w="5845" w:type="dxa"/>
+          </w:tcPr>
+          <w:p>
+            <w:pPr>
+              <w:jc w:val="center"/>
+              <w:cnfStyle w:val="000000100000" w:firstRow="0" w:lastRow="0" w:firstColumn="0" w:lastColumn="0" w:oddVBand="0" w:evenVBand="0" w:oddHBand="1" w:evenHBand="0" w:firstRowFirstColumn="0" w:firstRowLastColumn="0" w:lastRowFirstColumn="0" w:lastRowLastColumn="0"/>
+              <w:rPr>
+                <w:rFonts w:ascii="Times New Roman" w:hAnsi="Times New Roman" w:cs="Times New Roman"/>
+                <w:b/>
+                <w:bCs/>
+              </w:rPr>
+            </w:pPr>
+          </w:p>
+        </w:tc>
+      </w:tr>
+      <w:tr>
+        <w:tc>
+          <w:tcPr>
+            <w:cnfStyle w:val="001000000000" w:firstRow="0" w:lastRow="0" w:firstColumn="1" w:lastColumn="0" w:oddVBand="0" w:evenVBand="0" w:oddHBand="0" w:evenHBand="0" w:firstRowFirstColumn="0" w:firstRowLastColumn="0" w:lastRowFirstColumn="0" w:lastRowLastColumn="0"/>
+            <w:tcW w:w="1435" w:type="dxa"/>
+          </w:tcPr>
+          <w:p>
+            <w:pPr>
+              <w:jc w:val="center"/>
+              <w:rPr>
+                <w:rFonts w:ascii="Times New Roman" w:hAnsi="Times New Roman" w:cs="Times New Roman"/>
+                <w:b w:val="0"/>
+                <w:bCs w:val="0"/>
+              </w:rPr>
+            </w:pPr>
+          </w:p>
+        </w:tc>
+        <w:tc>
+          <w:tcPr>
+            <w:tcW w:w="2070" w:type="dxa"/>
+          </w:tcPr>
+          <w:p>
+            <w:pPr>
+              <w:jc w:val="center"/>
+              <w:cnfStyle w:val="000000000000" w:firstRow="0" w:lastRow="0" w:firstColumn="0" w:lastColumn="0" w:oddVBand="0" w:evenVBand="0" w:oddHBand="0" w:evenHBand="0" w:firstRowFirstColumn="0" w:firstRowLastColumn="0" w:lastRowFirstColumn="0" w:lastRowLastColumn="0"/>
+              <w:rPr>
+                <w:rFonts w:ascii="Times New Roman" w:hAnsi="Times New Roman" w:cs="Times New Roman"/>
+                <w:b/>
+                <w:bCs/>
+              </w:rPr>
+            </w:pPr>
+          </w:p>
+        </w:tc>
+        <w:tc>
+          <w:tcPr>
+            <w:tcW w:w="5845" w:type="dxa"/>
+          </w:tcPr>
+          <w:p>
+            <w:pPr>
+              <w:jc w:val="center"/>
+              <w:cnfStyle w:val="000000000000" w:firstRow="0" w:lastRow="0" w:firstColumn="0" w:lastColumn="0" w:oddVBand="0" w:evenVBand="0" w:oddHBand="0" w:evenHBand="0" w:firstRowFirstColumn="0" w:firstRowLastColumn="0" w:lastRowFirstColumn="0" w:lastRowLastColumn="0"/>
+              <w:rPr>
+                <w:rFonts w:ascii="Times New Roman" w:hAnsi="Times New Roman" w:cs="Times New Roman"/>
+                <w:b/>
+                <w:bCs/>
+              </w:rPr>
+            </w:pPr>
+          </w:p>
+        </w:tc>
+      </w:tr>
+      <w:tr>
+        <w:trPr>
+          <w:cnfStyle w:val="000000100000" w:firstRow="0" w:lastRow="0" w:firstColumn="0" w:lastColumn="0" w:oddVBand="0" w:evenVBand="0" w:oddHBand="1" w:evenHBand="0" w:firstRowFirstColumn="0" w:firstRowLastColumn="0" w:lastRowFirstColumn="0" w:lastRowLastColumn="0"/>
+        </w:trPr>
+        <w:tc>
+          <w:tcPr>
+            <w:cnfStyle w:val="001000000000" w:firstRow="0" w:lastRow="0" w:firstColumn="1" w:lastColumn="0" w:oddVBand="0" w:evenVBand="0" w:oddHBand="0" w:evenHBand="0" w:firstRowFirstColumn="0" w:firstRowLastColumn="0" w:lastRowFirstColumn="0" w:lastRowLastColumn="0"/>
+            <w:tcW w:w="1435" w:type="dxa"/>
+          </w:tcPr>
+          <w:p>
+            <w:pPr>
+              <w:jc w:val="center"/>
+              <w:rPr>
+                <w:rFonts w:ascii="Times New Roman" w:hAnsi="Times New Roman" w:cs="Times New Roman"/>
+                <w:b w:val="0"/>
+                <w:bCs w:val="0"/>
+              </w:rPr>
+            </w:pPr>
+          </w:p>
+        </w:tc>
+        <w:tc>
+          <w:tcPr>
+            <w:tcW w:w="2070" w:type="dxa"/>
+          </w:tcPr>
+          <w:p>
+            <w:pPr>
+              <w:jc w:val="center"/>
+              <w:cnfStyle w:val="000000100000" w:firstRow="0" w:lastRow="0" w:firstColumn="0" w:lastColumn="0" w:oddVBand="0" w:evenVBand="0" w:oddHBand="1" w:evenHBand="0" w:firstRowFirstColumn="0" w:firstRowLastColumn="0" w:lastRowFirstColumn="0" w:lastRowLastColumn="0"/>
+              <w:rPr>
+                <w:rFonts w:ascii="Times New Roman" w:hAnsi="Times New Roman" w:cs="Times New Roman"/>
+                <w:b/>
+                <w:bCs/>
+              </w:rPr>
+            </w:pPr>
+          </w:p>
+        </w:tc>
+        <w:tc>
+          <w:tcPr>
+            <w:tcW w:w="5845" w:type="dxa"/>
+          </w:tcPr>
+          <w:p>
+            <w:pPr>
+              <w:jc w:val="center"/>
+              <w:cnfStyle w:val="000000100000" w:firstRow="0" w:lastRow="0" w:firstColumn="0" w:lastColumn="0" w:oddVBand="0" w:evenVBand="0" w:oddHBand="1" w:evenHBand="0" w:firstRowFirstColumn="0" w:firstRowLastColumn="0" w:lastRowFirstColumn="0" w:lastRowLastColumn="0"/>
+              <w:rPr>
+                <w:rFonts w:ascii="Times New Roman" w:hAnsi="Times New Roman" w:cs="Times New Roman"/>
+                <w:b/>
+                <w:bCs/>
+              </w:rPr>
+            </w:pPr>
+          </w:p>
+        </w:tc>
+      </w:tr>
+      <w:tr>
+        <w:tc>
+          <w:tcPr>
+            <w:cnfStyle w:val="001000000000" w:firstRow="0" w:lastRow="0" w:firstColumn="1" w:lastColumn="0" w:oddVBand="0" w:evenVBand="0" w:oddHBand="0" w:evenHBand="0" w:firstRowFirstColumn="0" w:firstRowLastColumn="0" w:lastRowFirstColumn="0" w:lastRowLastColumn="0"/>
+            <w:tcW w:w="1435" w:type="dxa"/>
+          </w:tcPr>
+          <w:p>
+            <w:pPr>
+              <w:jc w:val="center"/>
+              <w:rPr>
+                <w:rFonts w:ascii="Times New Roman" w:hAnsi="Times New Roman" w:cs="Times New Roman"/>
+                <w:b w:val="0"/>
+                <w:bCs w:val="0"/>
+              </w:rPr>
+            </w:pPr>
+          </w:p>
+        </w:tc>
+        <w:tc>
+          <w:tcPr>
+            <w:tcW w:w="2070" w:type="dxa"/>
+          </w:tcPr>
+          <w:p>
+            <w:pPr>
+              <w:jc w:val="center"/>
+              <w:cnfStyle w:val="000000000000" w:firstRow="0" w:lastRow="0" w:firstColumn="0" w:lastColumn="0" w:oddVBand="0" w:evenVBand="0" w:oddHBand="0" w:evenHBand="0" w:firstRowFirstColumn="0" w:firstRowLastColumn="0" w:lastRowFirstColumn="0" w:lastRowLastColumn="0"/>
+              <w:rPr>
+                <w:rFonts w:ascii="Times New Roman" w:hAnsi="Times New Roman" w:cs="Times New Roman"/>
+                <w:b/>
+                <w:bCs/>
+              </w:rPr>
+            </w:pPr>
+          </w:p>
+        </w:tc>
+        <w:tc>
+          <w:tcPr>
+            <w:tcW w:w="5845" w:type="dxa"/>
           </w:tcPr>
           <w:p>
             <w:pPr>
@@ -1912,30 +2867,12 @@
     </w:tbl>
     <w:p>
       <w:pPr>
-        <w:jc w:val="center"/>
-        <w:rPr>
-          <w:rFonts w:ascii="Times New Roman" w:hAnsi="Times New Roman" w:cs="Times New Roman"/>
-          <w:b/>
-          <w:bCs/>
-        </w:rPr>
-      </w:pPr>
-    </w:p>
-    <w:p>
-      <w:pPr>
-        <w:rPr>
-          <w:rFonts w:ascii="Times New Roman" w:hAnsi="Times New Roman" w:cs="Times New Roman"/>
-          <w:b/>
-          <w:bCs/>
-        </w:rPr>
-      </w:pPr>
-      <w:r>
-        <w:rPr>
-          <w:rFonts w:ascii="Times New Roman" w:hAnsi="Times New Roman" w:cs="Times New Roman"/>
-          <w:b/>
-          <w:bCs/>
-        </w:rPr>
-        <w:br w:type="page"/>
-      </w:r>
+        <w:rPr>
+          <w:rFonts w:ascii="Times New Roman" w:hAnsi="Times New Roman" w:cs="Times New Roman"/>
+          <w:b/>
+          <w:bCs/>
+        </w:rPr>
+      </w:pPr>
       <w:r>
         <w:rPr>
           <w:rFonts w:ascii="Times New Roman" w:hAnsi="Times New Roman" w:cs="Times New Roman"/>
@@ -2012,8 +2949,8 @@
         <w:tblLook w:val="04A0" w:firstRow="1" w:lastRow="0" w:firstColumn="1" w:lastColumn="0" w:noHBand="0" w:noVBand="1"/>
       </w:tblPr>
       <w:tblGrid>
-        <w:gridCol w:w="4674"/>
-        <w:gridCol w:w="4676"/>
+        <w:gridCol w:w="7830"/>
+        <w:gridCol w:w="1530"/>
       </w:tblGrid>
       <w:tr>
         <w:trPr>
@@ -2022,8 +2959,7 @@
         <w:tc>
           <w:tcPr>
             <w:cnfStyle w:val="001000000000" w:firstRow="0" w:lastRow="0" w:firstColumn="1" w:lastColumn="0" w:oddVBand="0" w:evenVBand="0" w:oddHBand="0" w:evenHBand="0" w:firstRowFirstColumn="0" w:firstRowLastColumn="0" w:lastRowFirstColumn="0" w:lastRowLastColumn="0"/>
-            <w:tcW w:w="9350" w:type="dxa"/>
-            <w:gridSpan w:val="2"/>
+            <w:tcW w:w="7830" w:type="dxa"/>
             <w:shd w:val="clear" w:color="auto" w:fill="222A35" w:themeFill="text2" w:themeFillShade="80"/>
           </w:tcPr>
           <w:p>
@@ -2036,8 +2972,30 @@
             <w:r>
               <w:rPr>
                 <w:rFonts w:ascii="Times New Roman" w:hAnsi="Times New Roman" w:cs="Times New Roman"/>
+                <w:color w:val="BF8F00" w:themeColor="accent4" w:themeShade="BF"/>
               </w:rPr>
               <w:t>System Functional Requirements</w:t>
+            </w:r>
+          </w:p>
+        </w:tc>
+        <w:tc>
+          <w:tcPr>
+            <w:tcW w:w="1530" w:type="dxa"/>
+            <w:shd w:val="clear" w:color="auto" w:fill="222A35" w:themeFill="text2" w:themeFillShade="80"/>
+          </w:tcPr>
+          <w:p>
+            <w:pPr>
+              <w:jc w:val="center"/>
+              <w:cnfStyle w:val="100000000000" w:firstRow="1" w:lastRow="0" w:firstColumn="0" w:lastColumn="0" w:oddVBand="0" w:evenVBand="0" w:oddHBand="0" w:evenHBand="0" w:firstRowFirstColumn="0" w:firstRowLastColumn="0" w:lastRowFirstColumn="0" w:lastRowLastColumn="0"/>
+              <w:rPr>
+                <w:rFonts w:ascii="Times New Roman" w:hAnsi="Times New Roman" w:cs="Times New Roman"/>
+              </w:rPr>
+            </w:pPr>
+            <w:r>
+              <w:rPr>
+                <w:rFonts w:ascii="Times New Roman" w:hAnsi="Times New Roman" w:cs="Times New Roman"/>
+              </w:rPr>
+              <w:t>Unique ID</w:t>
             </w:r>
           </w:p>
         </w:tc>
@@ -2049,20 +3007,27 @@
         <w:tc>
           <w:tcPr>
             <w:cnfStyle w:val="001000000000" w:firstRow="0" w:lastRow="0" w:firstColumn="1" w:lastColumn="0" w:oddVBand="0" w:evenVBand="0" w:oddHBand="0" w:evenHBand="0" w:firstRowFirstColumn="0" w:firstRowLastColumn="0" w:lastRowFirstColumn="0" w:lastRowLastColumn="0"/>
-            <w:tcW w:w="4674" w:type="dxa"/>
-          </w:tcPr>
-          <w:p>
-            <w:pPr>
-              <w:rPr>
-                <w:rFonts w:ascii="Times New Roman" w:hAnsi="Times New Roman" w:cs="Times New Roman"/>
-                <w:b w:val="0"/>
-              </w:rPr>
-            </w:pPr>
-          </w:p>
-        </w:tc>
-        <w:tc>
-          <w:tcPr>
-            <w:tcW w:w="4676" w:type="dxa"/>
+            <w:tcW w:w="7830" w:type="dxa"/>
+          </w:tcPr>
+          <w:p>
+            <w:pPr>
+              <w:rPr>
+                <w:rFonts w:ascii="Times New Roman" w:hAnsi="Times New Roman" w:cs="Times New Roman"/>
+                <w:b w:val="0"/>
+              </w:rPr>
+            </w:pPr>
+            <w:r>
+              <w:rPr>
+                <w:rFonts w:ascii="Times New Roman" w:hAnsi="Times New Roman" w:cs="Times New Roman"/>
+                <w:b w:val="0"/>
+              </w:rPr>
+              <w:t>Allows Users to create an username &amp; password</w:t>
+            </w:r>
+          </w:p>
+        </w:tc>
+        <w:tc>
+          <w:tcPr>
+            <w:tcW w:w="1530" w:type="dxa"/>
           </w:tcPr>
           <w:p>
             <w:pPr>
@@ -2072,36 +3037,57 @@
                 <w:b/>
               </w:rPr>
             </w:pPr>
-          </w:p>
-        </w:tc>
-      </w:tr>
-      <w:tr>
-        <w:tc>
-          <w:tcPr>
-            <w:cnfStyle w:val="001000000000" w:firstRow="0" w:lastRow="0" w:firstColumn="1" w:lastColumn="0" w:oddVBand="0" w:evenVBand="0" w:oddHBand="0" w:evenHBand="0" w:firstRowFirstColumn="0" w:firstRowLastColumn="0" w:lastRowFirstColumn="0" w:lastRowLastColumn="0"/>
-            <w:tcW w:w="4674" w:type="dxa"/>
-          </w:tcPr>
-          <w:p>
-            <w:pPr>
-              <w:rPr>
-                <w:rFonts w:ascii="Times New Roman" w:hAnsi="Times New Roman" w:cs="Times New Roman"/>
-                <w:b w:val="0"/>
-              </w:rPr>
-            </w:pPr>
-          </w:p>
-        </w:tc>
-        <w:tc>
-          <w:tcPr>
-            <w:tcW w:w="4676" w:type="dxa"/>
-          </w:tcPr>
-          <w:p>
-            <w:pPr>
-              <w:cnfStyle w:val="000000000000" w:firstRow="0" w:lastRow="0" w:firstColumn="0" w:lastColumn="0" w:oddVBand="0" w:evenVBand="0" w:oddHBand="0" w:evenHBand="0" w:firstRowFirstColumn="0" w:firstRowLastColumn="0" w:lastRowFirstColumn="0" w:lastRowLastColumn="0"/>
-              <w:rPr>
-                <w:rFonts w:ascii="Times New Roman" w:hAnsi="Times New Roman" w:cs="Times New Roman"/>
-                <w:b/>
-              </w:rPr>
-            </w:pPr>
+            <w:r>
+              <w:rPr>
+                <w:rFonts w:ascii="Times New Roman" w:hAnsi="Times New Roman" w:cs="Times New Roman"/>
+                <w:b/>
+              </w:rPr>
+              <w:t>10001</w:t>
+            </w:r>
+          </w:p>
+        </w:tc>
+      </w:tr>
+      <w:tr>
+        <w:tc>
+          <w:tcPr>
+            <w:cnfStyle w:val="001000000000" w:firstRow="0" w:lastRow="0" w:firstColumn="1" w:lastColumn="0" w:oddVBand="0" w:evenVBand="0" w:oddHBand="0" w:evenHBand="0" w:firstRowFirstColumn="0" w:firstRowLastColumn="0" w:lastRowFirstColumn="0" w:lastRowLastColumn="0"/>
+            <w:tcW w:w="7830" w:type="dxa"/>
+          </w:tcPr>
+          <w:p>
+            <w:pPr>
+              <w:rPr>
+                <w:rFonts w:ascii="Times New Roman" w:hAnsi="Times New Roman" w:cs="Times New Roman"/>
+                <w:b w:val="0"/>
+              </w:rPr>
+            </w:pPr>
+            <w:r>
+              <w:rPr>
+                <w:rFonts w:ascii="Times New Roman" w:hAnsi="Times New Roman" w:cs="Times New Roman"/>
+                <w:b w:val="0"/>
+              </w:rPr>
+              <w:t>Password must have 1 Capital Letter, 1 Special character &amp; at least 8 characters long</w:t>
+            </w:r>
+          </w:p>
+        </w:tc>
+        <w:tc>
+          <w:tcPr>
+            <w:tcW w:w="1530" w:type="dxa"/>
+          </w:tcPr>
+          <w:p>
+            <w:pPr>
+              <w:cnfStyle w:val="000000000000" w:firstRow="0" w:lastRow="0" w:firstColumn="0" w:lastColumn="0" w:oddVBand="0" w:evenVBand="0" w:oddHBand="0" w:evenHBand="0" w:firstRowFirstColumn="0" w:firstRowLastColumn="0" w:lastRowFirstColumn="0" w:lastRowLastColumn="0"/>
+              <w:rPr>
+                <w:rFonts w:ascii="Times New Roman" w:hAnsi="Times New Roman" w:cs="Times New Roman"/>
+                <w:b/>
+              </w:rPr>
+            </w:pPr>
+            <w:r>
+              <w:rPr>
+                <w:rFonts w:ascii="Times New Roman" w:hAnsi="Times New Roman" w:cs="Times New Roman"/>
+                <w:b/>
+              </w:rPr>
+              <w:t>10002</w:t>
+            </w:r>
           </w:p>
         </w:tc>
       </w:tr>
@@ -2112,20 +3098,27 @@
         <w:tc>
           <w:tcPr>
             <w:cnfStyle w:val="001000000000" w:firstRow="0" w:lastRow="0" w:firstColumn="1" w:lastColumn="0" w:oddVBand="0" w:evenVBand="0" w:oddHBand="0" w:evenHBand="0" w:firstRowFirstColumn="0" w:firstRowLastColumn="0" w:lastRowFirstColumn="0" w:lastRowLastColumn="0"/>
-            <w:tcW w:w="4674" w:type="dxa"/>
-          </w:tcPr>
-          <w:p>
-            <w:pPr>
-              <w:rPr>
-                <w:rFonts w:ascii="Times New Roman" w:hAnsi="Times New Roman" w:cs="Times New Roman"/>
-                <w:b w:val="0"/>
-              </w:rPr>
-            </w:pPr>
-          </w:p>
-        </w:tc>
-        <w:tc>
-          <w:tcPr>
-            <w:tcW w:w="4676" w:type="dxa"/>
+            <w:tcW w:w="7830" w:type="dxa"/>
+          </w:tcPr>
+          <w:p>
+            <w:pPr>
+              <w:rPr>
+                <w:rFonts w:ascii="Times New Roman" w:hAnsi="Times New Roman" w:cs="Times New Roman"/>
+                <w:b w:val="0"/>
+              </w:rPr>
+            </w:pPr>
+            <w:r>
+              <w:rPr>
+                <w:rFonts w:ascii="Times New Roman" w:hAnsi="Times New Roman" w:cs="Times New Roman"/>
+                <w:b w:val="0"/>
+              </w:rPr>
+              <w:t xml:space="preserve">Must allow user to add(join) or remove(unjoin) a specific class  </w:t>
+            </w:r>
+          </w:p>
+        </w:tc>
+        <w:tc>
+          <w:tcPr>
+            <w:tcW w:w="1530" w:type="dxa"/>
           </w:tcPr>
           <w:p>
             <w:pPr>
@@ -2135,36 +3128,57 @@
                 <w:b/>
               </w:rPr>
             </w:pPr>
-          </w:p>
-        </w:tc>
-      </w:tr>
-      <w:tr>
-        <w:tc>
-          <w:tcPr>
-            <w:cnfStyle w:val="001000000000" w:firstRow="0" w:lastRow="0" w:firstColumn="1" w:lastColumn="0" w:oddVBand="0" w:evenVBand="0" w:oddHBand="0" w:evenHBand="0" w:firstRowFirstColumn="0" w:firstRowLastColumn="0" w:lastRowFirstColumn="0" w:lastRowLastColumn="0"/>
-            <w:tcW w:w="4674" w:type="dxa"/>
-          </w:tcPr>
-          <w:p>
-            <w:pPr>
-              <w:rPr>
-                <w:rFonts w:ascii="Times New Roman" w:hAnsi="Times New Roman" w:cs="Times New Roman"/>
-                <w:b w:val="0"/>
-              </w:rPr>
-            </w:pPr>
-          </w:p>
-        </w:tc>
-        <w:tc>
-          <w:tcPr>
-            <w:tcW w:w="4676" w:type="dxa"/>
-          </w:tcPr>
-          <w:p>
-            <w:pPr>
-              <w:cnfStyle w:val="000000000000" w:firstRow="0" w:lastRow="0" w:firstColumn="0" w:lastColumn="0" w:oddVBand="0" w:evenVBand="0" w:oddHBand="0" w:evenHBand="0" w:firstRowFirstColumn="0" w:firstRowLastColumn="0" w:lastRowFirstColumn="0" w:lastRowLastColumn="0"/>
-              <w:rPr>
-                <w:rFonts w:ascii="Times New Roman" w:hAnsi="Times New Roman" w:cs="Times New Roman"/>
-                <w:b/>
-              </w:rPr>
-            </w:pPr>
+            <w:r>
+              <w:rPr>
+                <w:rFonts w:ascii="Times New Roman" w:hAnsi="Times New Roman" w:cs="Times New Roman"/>
+                <w:b/>
+              </w:rPr>
+              <w:t>10003</w:t>
+            </w:r>
+          </w:p>
+        </w:tc>
+      </w:tr>
+      <w:tr>
+        <w:tc>
+          <w:tcPr>
+            <w:cnfStyle w:val="001000000000" w:firstRow="0" w:lastRow="0" w:firstColumn="1" w:lastColumn="0" w:oddVBand="0" w:evenVBand="0" w:oddHBand="0" w:evenHBand="0" w:firstRowFirstColumn="0" w:firstRowLastColumn="0" w:lastRowFirstColumn="0" w:lastRowLastColumn="0"/>
+            <w:tcW w:w="7830" w:type="dxa"/>
+          </w:tcPr>
+          <w:p>
+            <w:pPr>
+              <w:rPr>
+                <w:rFonts w:ascii="Times New Roman" w:hAnsi="Times New Roman" w:cs="Times New Roman"/>
+                <w:b w:val="0"/>
+              </w:rPr>
+            </w:pPr>
+            <w:r>
+              <w:rPr>
+                <w:rFonts w:ascii="Times New Roman" w:hAnsi="Times New Roman" w:cs="Times New Roman"/>
+                <w:b w:val="0"/>
+              </w:rPr>
+              <w:t>Must display joined class schedules (time &amp; date) to user on login</w:t>
+            </w:r>
+          </w:p>
+        </w:tc>
+        <w:tc>
+          <w:tcPr>
+            <w:tcW w:w="1530" w:type="dxa"/>
+          </w:tcPr>
+          <w:p>
+            <w:pPr>
+              <w:cnfStyle w:val="000000000000" w:firstRow="0" w:lastRow="0" w:firstColumn="0" w:lastColumn="0" w:oddVBand="0" w:evenVBand="0" w:oddHBand="0" w:evenHBand="0" w:firstRowFirstColumn="0" w:firstRowLastColumn="0" w:lastRowFirstColumn="0" w:lastRowLastColumn="0"/>
+              <w:rPr>
+                <w:rFonts w:ascii="Times New Roman" w:hAnsi="Times New Roman" w:cs="Times New Roman"/>
+                <w:b/>
+              </w:rPr>
+            </w:pPr>
+            <w:r>
+              <w:rPr>
+                <w:rFonts w:ascii="Times New Roman" w:hAnsi="Times New Roman" w:cs="Times New Roman"/>
+                <w:b/>
+              </w:rPr>
+              <w:t>10004</w:t>
+            </w:r>
           </w:p>
         </w:tc>
       </w:tr>
@@ -2175,20 +3189,27 @@
         <w:tc>
           <w:tcPr>
             <w:cnfStyle w:val="001000000000" w:firstRow="0" w:lastRow="0" w:firstColumn="1" w:lastColumn="0" w:oddVBand="0" w:evenVBand="0" w:oddHBand="0" w:evenHBand="0" w:firstRowFirstColumn="0" w:firstRowLastColumn="0" w:lastRowFirstColumn="0" w:lastRowLastColumn="0"/>
-            <w:tcW w:w="4674" w:type="dxa"/>
-          </w:tcPr>
-          <w:p>
-            <w:pPr>
-              <w:rPr>
-                <w:rFonts w:ascii="Times New Roman" w:hAnsi="Times New Roman" w:cs="Times New Roman"/>
-                <w:b w:val="0"/>
-              </w:rPr>
-            </w:pPr>
-          </w:p>
-        </w:tc>
-        <w:tc>
-          <w:tcPr>
-            <w:tcW w:w="4676" w:type="dxa"/>
+            <w:tcW w:w="7830" w:type="dxa"/>
+          </w:tcPr>
+          <w:p>
+            <w:pPr>
+              <w:rPr>
+                <w:rFonts w:ascii="Times New Roman" w:hAnsi="Times New Roman" w:cs="Times New Roman"/>
+                <w:b w:val="0"/>
+              </w:rPr>
+            </w:pPr>
+            <w:r>
+              <w:rPr>
+                <w:rFonts w:ascii="Times New Roman" w:hAnsi="Times New Roman" w:cs="Times New Roman"/>
+                <w:b w:val="0"/>
+              </w:rPr>
+              <w:t>Must allow user to add fitness data specific to class</w:t>
+            </w:r>
+          </w:p>
+        </w:tc>
+        <w:tc>
+          <w:tcPr>
+            <w:tcW w:w="1530" w:type="dxa"/>
           </w:tcPr>
           <w:p>
             <w:pPr>
@@ -2198,31 +3219,1219 @@
                 <w:b/>
               </w:rPr>
             </w:pPr>
-          </w:p>
-        </w:tc>
-      </w:tr>
-      <w:tr>
-        <w:tc>
-          <w:tcPr>
-            <w:cnfStyle w:val="001000000000" w:firstRow="0" w:lastRow="0" w:firstColumn="1" w:lastColumn="0" w:oddVBand="0" w:evenVBand="0" w:oddHBand="0" w:evenHBand="0" w:firstRowFirstColumn="0" w:firstRowLastColumn="0" w:lastRowFirstColumn="0" w:lastRowLastColumn="0"/>
-            <w:tcW w:w="4674" w:type="dxa"/>
-          </w:tcPr>
-          <w:p>
-            <w:pPr>
-              <w:rPr>
-                <w:rFonts w:ascii="Times New Roman" w:hAnsi="Times New Roman" w:cs="Times New Roman"/>
-                <w:b w:val="0"/>
-              </w:rPr>
-            </w:pPr>
-          </w:p>
-        </w:tc>
-        <w:tc>
-          <w:tcPr>
-            <w:tcW w:w="4676" w:type="dxa"/>
-          </w:tcPr>
-          <w:p>
-            <w:pPr>
-              <w:cnfStyle w:val="000000000000" w:firstRow="0" w:lastRow="0" w:firstColumn="0" w:lastColumn="0" w:oddVBand="0" w:evenVBand="0" w:oddHBand="0" w:evenHBand="0" w:firstRowFirstColumn="0" w:firstRowLastColumn="0" w:lastRowFirstColumn="0" w:lastRowLastColumn="0"/>
+            <w:r>
+              <w:rPr>
+                <w:rFonts w:ascii="Times New Roman" w:hAnsi="Times New Roman" w:cs="Times New Roman"/>
+                <w:b/>
+              </w:rPr>
+              <w:t>10005</w:t>
+            </w:r>
+          </w:p>
+        </w:tc>
+      </w:tr>
+      <w:tr>
+        <w:tc>
+          <w:tcPr>
+            <w:cnfStyle w:val="001000000000" w:firstRow="0" w:lastRow="0" w:firstColumn="1" w:lastColumn="0" w:oddVBand="0" w:evenVBand="0" w:oddHBand="0" w:evenHBand="0" w:firstRowFirstColumn="0" w:firstRowLastColumn="0" w:lastRowFirstColumn="0" w:lastRowLastColumn="0"/>
+            <w:tcW w:w="7830" w:type="dxa"/>
+          </w:tcPr>
+          <w:p>
+            <w:pPr>
+              <w:rPr>
+                <w:rFonts w:ascii="Times New Roman" w:hAnsi="Times New Roman" w:cs="Times New Roman"/>
+                <w:b w:val="0"/>
+              </w:rPr>
+            </w:pPr>
+            <w:r>
+              <w:rPr>
+                <w:rFonts w:ascii="Times New Roman" w:hAnsi="Times New Roman" w:cs="Times New Roman"/>
+                <w:b w:val="0"/>
+              </w:rPr>
+              <w:t>Must allow user to view fitness history specific to class</w:t>
+            </w:r>
+          </w:p>
+        </w:tc>
+        <w:tc>
+          <w:tcPr>
+            <w:tcW w:w="1530" w:type="dxa"/>
+          </w:tcPr>
+          <w:p>
+            <w:pPr>
+              <w:cnfStyle w:val="000000000000" w:firstRow="0" w:lastRow="0" w:firstColumn="0" w:lastColumn="0" w:oddVBand="0" w:evenVBand="0" w:oddHBand="0" w:evenHBand="0" w:firstRowFirstColumn="0" w:firstRowLastColumn="0" w:lastRowFirstColumn="0" w:lastRowLastColumn="0"/>
+              <w:rPr>
+                <w:rFonts w:ascii="Times New Roman" w:hAnsi="Times New Roman" w:cs="Times New Roman"/>
+                <w:b/>
+              </w:rPr>
+            </w:pPr>
+            <w:r>
+              <w:rPr>
+                <w:rFonts w:ascii="Times New Roman" w:hAnsi="Times New Roman" w:cs="Times New Roman"/>
+                <w:b/>
+              </w:rPr>
+              <w:t>10006</w:t>
+            </w:r>
+          </w:p>
+        </w:tc>
+      </w:tr>
+      <w:tr>
+        <w:trPr>
+          <w:cnfStyle w:val="000000100000" w:firstRow="0" w:lastRow="0" w:firstColumn="0" w:lastColumn="0" w:oddVBand="0" w:evenVBand="0" w:oddHBand="1" w:evenHBand="0" w:firstRowFirstColumn="0" w:firstRowLastColumn="0" w:lastRowFirstColumn="0" w:lastRowLastColumn="0"/>
+        </w:trPr>
+        <w:tc>
+          <w:tcPr>
+            <w:cnfStyle w:val="001000000000" w:firstRow="0" w:lastRow="0" w:firstColumn="1" w:lastColumn="0" w:oddVBand="0" w:evenVBand="0" w:oddHBand="0" w:evenHBand="0" w:firstRowFirstColumn="0" w:firstRowLastColumn="0" w:lastRowFirstColumn="0" w:lastRowLastColumn="0"/>
+            <w:tcW w:w="7830" w:type="dxa"/>
+          </w:tcPr>
+          <w:p>
+            <w:pPr>
+              <w:rPr>
+                <w:rFonts w:ascii="Times New Roman" w:hAnsi="Times New Roman" w:cs="Times New Roman"/>
+                <w:b w:val="0"/>
+              </w:rPr>
+            </w:pPr>
+          </w:p>
+        </w:tc>
+        <w:tc>
+          <w:tcPr>
+            <w:tcW w:w="1530" w:type="dxa"/>
+          </w:tcPr>
+          <w:p>
+            <w:pPr>
+              <w:cnfStyle w:val="000000100000" w:firstRow="0" w:lastRow="0" w:firstColumn="0" w:lastColumn="0" w:oddVBand="0" w:evenVBand="0" w:oddHBand="1" w:evenHBand="0" w:firstRowFirstColumn="0" w:firstRowLastColumn="0" w:lastRowFirstColumn="0" w:lastRowLastColumn="0"/>
+              <w:rPr>
+                <w:rFonts w:ascii="Times New Roman" w:hAnsi="Times New Roman" w:cs="Times New Roman"/>
+                <w:b/>
+              </w:rPr>
+            </w:pPr>
+          </w:p>
+        </w:tc>
+      </w:tr>
+      <w:tr>
+        <w:tc>
+          <w:tcPr>
+            <w:cnfStyle w:val="001000000000" w:firstRow="0" w:lastRow="0" w:firstColumn="1" w:lastColumn="0" w:oddVBand="0" w:evenVBand="0" w:oddHBand="0" w:evenHBand="0" w:firstRowFirstColumn="0" w:firstRowLastColumn="0" w:lastRowFirstColumn="0" w:lastRowLastColumn="0"/>
+            <w:tcW w:w="7830" w:type="dxa"/>
+          </w:tcPr>
+          <w:p>
+            <w:pPr>
+              <w:rPr>
+                <w:rFonts w:ascii="Times New Roman" w:hAnsi="Times New Roman" w:cs="Times New Roman"/>
+                <w:b w:val="0"/>
+              </w:rPr>
+            </w:pPr>
+          </w:p>
+        </w:tc>
+        <w:tc>
+          <w:tcPr>
+            <w:tcW w:w="1530" w:type="dxa"/>
+          </w:tcPr>
+          <w:p>
+            <w:pPr>
+              <w:cnfStyle w:val="000000000000" w:firstRow="0" w:lastRow="0" w:firstColumn="0" w:lastColumn="0" w:oddVBand="0" w:evenVBand="0" w:oddHBand="0" w:evenHBand="0" w:firstRowFirstColumn="0" w:firstRowLastColumn="0" w:lastRowFirstColumn="0" w:lastRowLastColumn="0"/>
+              <w:rPr>
+                <w:rFonts w:ascii="Times New Roman" w:hAnsi="Times New Roman" w:cs="Times New Roman"/>
+                <w:b/>
+              </w:rPr>
+            </w:pPr>
+          </w:p>
+        </w:tc>
+      </w:tr>
+      <w:tr>
+        <w:trPr>
+          <w:cnfStyle w:val="000000100000" w:firstRow="0" w:lastRow="0" w:firstColumn="0" w:lastColumn="0" w:oddVBand="0" w:evenVBand="0" w:oddHBand="1" w:evenHBand="0" w:firstRowFirstColumn="0" w:firstRowLastColumn="0" w:lastRowFirstColumn="0" w:lastRowLastColumn="0"/>
+        </w:trPr>
+        <w:tc>
+          <w:tcPr>
+            <w:cnfStyle w:val="001000000000" w:firstRow="0" w:lastRow="0" w:firstColumn="1" w:lastColumn="0" w:oddVBand="0" w:evenVBand="0" w:oddHBand="0" w:evenHBand="0" w:firstRowFirstColumn="0" w:firstRowLastColumn="0" w:lastRowFirstColumn="0" w:lastRowLastColumn="0"/>
+            <w:tcW w:w="7830" w:type="dxa"/>
+          </w:tcPr>
+          <w:p>
+            <w:pPr>
+              <w:rPr>
+                <w:rFonts w:ascii="Times New Roman" w:hAnsi="Times New Roman" w:cs="Times New Roman"/>
+                <w:b w:val="0"/>
+              </w:rPr>
+            </w:pPr>
+          </w:p>
+        </w:tc>
+        <w:tc>
+          <w:tcPr>
+            <w:tcW w:w="1530" w:type="dxa"/>
+          </w:tcPr>
+          <w:p>
+            <w:pPr>
+              <w:cnfStyle w:val="000000100000" w:firstRow="0" w:lastRow="0" w:firstColumn="0" w:lastColumn="0" w:oddVBand="0" w:evenVBand="0" w:oddHBand="1" w:evenHBand="0" w:firstRowFirstColumn="0" w:firstRowLastColumn="0" w:lastRowFirstColumn="0" w:lastRowLastColumn="0"/>
+              <w:rPr>
+                <w:rFonts w:ascii="Times New Roman" w:hAnsi="Times New Roman" w:cs="Times New Roman"/>
+                <w:b/>
+              </w:rPr>
+            </w:pPr>
+          </w:p>
+        </w:tc>
+      </w:tr>
+      <w:tr>
+        <w:tc>
+          <w:tcPr>
+            <w:cnfStyle w:val="001000000000" w:firstRow="0" w:lastRow="0" w:firstColumn="1" w:lastColumn="0" w:oddVBand="0" w:evenVBand="0" w:oddHBand="0" w:evenHBand="0" w:firstRowFirstColumn="0" w:firstRowLastColumn="0" w:lastRowFirstColumn="0" w:lastRowLastColumn="0"/>
+            <w:tcW w:w="7830" w:type="dxa"/>
+          </w:tcPr>
+          <w:p>
+            <w:pPr>
+              <w:rPr>
+                <w:rFonts w:ascii="Times New Roman" w:hAnsi="Times New Roman" w:cs="Times New Roman"/>
+                <w:b w:val="0"/>
+              </w:rPr>
+            </w:pPr>
+          </w:p>
+        </w:tc>
+        <w:tc>
+          <w:tcPr>
+            <w:tcW w:w="1530" w:type="dxa"/>
+          </w:tcPr>
+          <w:p>
+            <w:pPr>
+              <w:cnfStyle w:val="000000000000" w:firstRow="0" w:lastRow="0" w:firstColumn="0" w:lastColumn="0" w:oddVBand="0" w:evenVBand="0" w:oddHBand="0" w:evenHBand="0" w:firstRowFirstColumn="0" w:firstRowLastColumn="0" w:lastRowFirstColumn="0" w:lastRowLastColumn="0"/>
+              <w:rPr>
+                <w:rFonts w:ascii="Times New Roman" w:hAnsi="Times New Roman" w:cs="Times New Roman"/>
+                <w:b/>
+              </w:rPr>
+            </w:pPr>
+          </w:p>
+        </w:tc>
+      </w:tr>
+      <w:tr>
+        <w:trPr>
+          <w:cnfStyle w:val="000000100000" w:firstRow="0" w:lastRow="0" w:firstColumn="0" w:lastColumn="0" w:oddVBand="0" w:evenVBand="0" w:oddHBand="1" w:evenHBand="0" w:firstRowFirstColumn="0" w:firstRowLastColumn="0" w:lastRowFirstColumn="0" w:lastRowLastColumn="0"/>
+        </w:trPr>
+        <w:tc>
+          <w:tcPr>
+            <w:cnfStyle w:val="001000000000" w:firstRow="0" w:lastRow="0" w:firstColumn="1" w:lastColumn="0" w:oddVBand="0" w:evenVBand="0" w:oddHBand="0" w:evenHBand="0" w:firstRowFirstColumn="0" w:firstRowLastColumn="0" w:lastRowFirstColumn="0" w:lastRowLastColumn="0"/>
+            <w:tcW w:w="7830" w:type="dxa"/>
+          </w:tcPr>
+          <w:p>
+            <w:pPr>
+              <w:rPr>
+                <w:rFonts w:ascii="Times New Roman" w:hAnsi="Times New Roman" w:cs="Times New Roman"/>
+                <w:b w:val="0"/>
+              </w:rPr>
+            </w:pPr>
+          </w:p>
+        </w:tc>
+        <w:tc>
+          <w:tcPr>
+            <w:tcW w:w="1530" w:type="dxa"/>
+          </w:tcPr>
+          <w:p>
+            <w:pPr>
+              <w:cnfStyle w:val="000000100000" w:firstRow="0" w:lastRow="0" w:firstColumn="0" w:lastColumn="0" w:oddVBand="0" w:evenVBand="0" w:oddHBand="1" w:evenHBand="0" w:firstRowFirstColumn="0" w:firstRowLastColumn="0" w:lastRowFirstColumn="0" w:lastRowLastColumn="0"/>
+              <w:rPr>
+                <w:rFonts w:ascii="Times New Roman" w:hAnsi="Times New Roman" w:cs="Times New Roman"/>
+                <w:b/>
+              </w:rPr>
+            </w:pPr>
+          </w:p>
+        </w:tc>
+      </w:tr>
+      <w:tr>
+        <w:tc>
+          <w:tcPr>
+            <w:cnfStyle w:val="001000000000" w:firstRow="0" w:lastRow="0" w:firstColumn="1" w:lastColumn="0" w:oddVBand="0" w:evenVBand="0" w:oddHBand="0" w:evenHBand="0" w:firstRowFirstColumn="0" w:firstRowLastColumn="0" w:lastRowFirstColumn="0" w:lastRowLastColumn="0"/>
+            <w:tcW w:w="7830" w:type="dxa"/>
+          </w:tcPr>
+          <w:p>
+            <w:pPr>
+              <w:rPr>
+                <w:rFonts w:ascii="Times New Roman" w:hAnsi="Times New Roman" w:cs="Times New Roman"/>
+                <w:b w:val="0"/>
+              </w:rPr>
+            </w:pPr>
+          </w:p>
+        </w:tc>
+        <w:tc>
+          <w:tcPr>
+            <w:tcW w:w="1530" w:type="dxa"/>
+          </w:tcPr>
+          <w:p>
+            <w:pPr>
+              <w:cnfStyle w:val="000000000000" w:firstRow="0" w:lastRow="0" w:firstColumn="0" w:lastColumn="0" w:oddVBand="0" w:evenVBand="0" w:oddHBand="0" w:evenHBand="0" w:firstRowFirstColumn="0" w:firstRowLastColumn="0" w:lastRowFirstColumn="0" w:lastRowLastColumn="0"/>
+              <w:rPr>
+                <w:rFonts w:ascii="Times New Roman" w:hAnsi="Times New Roman" w:cs="Times New Roman"/>
+                <w:b/>
+              </w:rPr>
+            </w:pPr>
+          </w:p>
+        </w:tc>
+      </w:tr>
+      <w:tr>
+        <w:trPr>
+          <w:cnfStyle w:val="000000100000" w:firstRow="0" w:lastRow="0" w:firstColumn="0" w:lastColumn="0" w:oddVBand="0" w:evenVBand="0" w:oddHBand="1" w:evenHBand="0" w:firstRowFirstColumn="0" w:firstRowLastColumn="0" w:lastRowFirstColumn="0" w:lastRowLastColumn="0"/>
+        </w:trPr>
+        <w:tc>
+          <w:tcPr>
+            <w:cnfStyle w:val="001000000000" w:firstRow="0" w:lastRow="0" w:firstColumn="1" w:lastColumn="0" w:oddVBand="0" w:evenVBand="0" w:oddHBand="0" w:evenHBand="0" w:firstRowFirstColumn="0" w:firstRowLastColumn="0" w:lastRowFirstColumn="0" w:lastRowLastColumn="0"/>
+            <w:tcW w:w="7830" w:type="dxa"/>
+          </w:tcPr>
+          <w:p>
+            <w:pPr>
+              <w:rPr>
+                <w:rFonts w:ascii="Times New Roman" w:hAnsi="Times New Roman" w:cs="Times New Roman"/>
+                <w:b w:val="0"/>
+              </w:rPr>
+            </w:pPr>
+          </w:p>
+        </w:tc>
+        <w:tc>
+          <w:tcPr>
+            <w:tcW w:w="1530" w:type="dxa"/>
+          </w:tcPr>
+          <w:p>
+            <w:pPr>
+              <w:cnfStyle w:val="000000100000" w:firstRow="0" w:lastRow="0" w:firstColumn="0" w:lastColumn="0" w:oddVBand="0" w:evenVBand="0" w:oddHBand="1" w:evenHBand="0" w:firstRowFirstColumn="0" w:firstRowLastColumn="0" w:lastRowFirstColumn="0" w:lastRowLastColumn="0"/>
+              <w:rPr>
+                <w:rFonts w:ascii="Times New Roman" w:hAnsi="Times New Roman" w:cs="Times New Roman"/>
+                <w:b/>
+              </w:rPr>
+            </w:pPr>
+          </w:p>
+        </w:tc>
+      </w:tr>
+      <w:tr>
+        <w:tc>
+          <w:tcPr>
+            <w:cnfStyle w:val="001000000000" w:firstRow="0" w:lastRow="0" w:firstColumn="1" w:lastColumn="0" w:oddVBand="0" w:evenVBand="0" w:oddHBand="0" w:evenHBand="0" w:firstRowFirstColumn="0" w:firstRowLastColumn="0" w:lastRowFirstColumn="0" w:lastRowLastColumn="0"/>
+            <w:tcW w:w="7830" w:type="dxa"/>
+          </w:tcPr>
+          <w:p>
+            <w:pPr>
+              <w:rPr>
+                <w:rFonts w:ascii="Times New Roman" w:hAnsi="Times New Roman" w:cs="Times New Roman"/>
+                <w:b w:val="0"/>
+              </w:rPr>
+            </w:pPr>
+          </w:p>
+        </w:tc>
+        <w:tc>
+          <w:tcPr>
+            <w:tcW w:w="1530" w:type="dxa"/>
+          </w:tcPr>
+          <w:p>
+            <w:pPr>
+              <w:cnfStyle w:val="000000000000" w:firstRow="0" w:lastRow="0" w:firstColumn="0" w:lastColumn="0" w:oddVBand="0" w:evenVBand="0" w:oddHBand="0" w:evenHBand="0" w:firstRowFirstColumn="0" w:firstRowLastColumn="0" w:lastRowFirstColumn="0" w:lastRowLastColumn="0"/>
+              <w:rPr>
+                <w:rFonts w:ascii="Times New Roman" w:hAnsi="Times New Roman" w:cs="Times New Roman"/>
+                <w:b/>
+              </w:rPr>
+            </w:pPr>
+          </w:p>
+        </w:tc>
+      </w:tr>
+      <w:tr>
+        <w:trPr>
+          <w:cnfStyle w:val="000000100000" w:firstRow="0" w:lastRow="0" w:firstColumn="0" w:lastColumn="0" w:oddVBand="0" w:evenVBand="0" w:oddHBand="1" w:evenHBand="0" w:firstRowFirstColumn="0" w:firstRowLastColumn="0" w:lastRowFirstColumn="0" w:lastRowLastColumn="0"/>
+        </w:trPr>
+        <w:tc>
+          <w:tcPr>
+            <w:cnfStyle w:val="001000000000" w:firstRow="0" w:lastRow="0" w:firstColumn="1" w:lastColumn="0" w:oddVBand="0" w:evenVBand="0" w:oddHBand="0" w:evenHBand="0" w:firstRowFirstColumn="0" w:firstRowLastColumn="0" w:lastRowFirstColumn="0" w:lastRowLastColumn="0"/>
+            <w:tcW w:w="7830" w:type="dxa"/>
+          </w:tcPr>
+          <w:p>
+            <w:pPr>
+              <w:rPr>
+                <w:rFonts w:ascii="Times New Roman" w:hAnsi="Times New Roman" w:cs="Times New Roman"/>
+                <w:b w:val="0"/>
+              </w:rPr>
+            </w:pPr>
+          </w:p>
+        </w:tc>
+        <w:tc>
+          <w:tcPr>
+            <w:tcW w:w="1530" w:type="dxa"/>
+          </w:tcPr>
+          <w:p>
+            <w:pPr>
+              <w:cnfStyle w:val="000000100000" w:firstRow="0" w:lastRow="0" w:firstColumn="0" w:lastColumn="0" w:oddVBand="0" w:evenVBand="0" w:oddHBand="1" w:evenHBand="0" w:firstRowFirstColumn="0" w:firstRowLastColumn="0" w:lastRowFirstColumn="0" w:lastRowLastColumn="0"/>
+              <w:rPr>
+                <w:rFonts w:ascii="Times New Roman" w:hAnsi="Times New Roman" w:cs="Times New Roman"/>
+                <w:b/>
+              </w:rPr>
+            </w:pPr>
+          </w:p>
+        </w:tc>
+      </w:tr>
+      <w:tr>
+        <w:tc>
+          <w:tcPr>
+            <w:cnfStyle w:val="001000000000" w:firstRow="0" w:lastRow="0" w:firstColumn="1" w:lastColumn="0" w:oddVBand="0" w:evenVBand="0" w:oddHBand="0" w:evenHBand="0" w:firstRowFirstColumn="0" w:firstRowLastColumn="0" w:lastRowFirstColumn="0" w:lastRowLastColumn="0"/>
+            <w:tcW w:w="7830" w:type="dxa"/>
+          </w:tcPr>
+          <w:p>
+            <w:pPr>
+              <w:rPr>
+                <w:rFonts w:ascii="Times New Roman" w:hAnsi="Times New Roman" w:cs="Times New Roman"/>
+                <w:b w:val="0"/>
+              </w:rPr>
+            </w:pPr>
+          </w:p>
+        </w:tc>
+        <w:tc>
+          <w:tcPr>
+            <w:tcW w:w="1530" w:type="dxa"/>
+          </w:tcPr>
+          <w:p>
+            <w:pPr>
+              <w:cnfStyle w:val="000000000000" w:firstRow="0" w:lastRow="0" w:firstColumn="0" w:lastColumn="0" w:oddVBand="0" w:evenVBand="0" w:oddHBand="0" w:evenHBand="0" w:firstRowFirstColumn="0" w:firstRowLastColumn="0" w:lastRowFirstColumn="0" w:lastRowLastColumn="0"/>
+              <w:rPr>
+                <w:rFonts w:ascii="Times New Roman" w:hAnsi="Times New Roman" w:cs="Times New Roman"/>
+                <w:b/>
+              </w:rPr>
+            </w:pPr>
+          </w:p>
+        </w:tc>
+      </w:tr>
+      <w:tr>
+        <w:trPr>
+          <w:cnfStyle w:val="000000100000" w:firstRow="0" w:lastRow="0" w:firstColumn="0" w:lastColumn="0" w:oddVBand="0" w:evenVBand="0" w:oddHBand="1" w:evenHBand="0" w:firstRowFirstColumn="0" w:firstRowLastColumn="0" w:lastRowFirstColumn="0" w:lastRowLastColumn="0"/>
+        </w:trPr>
+        <w:tc>
+          <w:tcPr>
+            <w:cnfStyle w:val="001000000000" w:firstRow="0" w:lastRow="0" w:firstColumn="1" w:lastColumn="0" w:oddVBand="0" w:evenVBand="0" w:oddHBand="0" w:evenHBand="0" w:firstRowFirstColumn="0" w:firstRowLastColumn="0" w:lastRowFirstColumn="0" w:lastRowLastColumn="0"/>
+            <w:tcW w:w="7830" w:type="dxa"/>
+          </w:tcPr>
+          <w:p>
+            <w:pPr>
+              <w:rPr>
+                <w:rFonts w:ascii="Times New Roman" w:hAnsi="Times New Roman" w:cs="Times New Roman"/>
+                <w:b w:val="0"/>
+              </w:rPr>
+            </w:pPr>
+          </w:p>
+        </w:tc>
+        <w:tc>
+          <w:tcPr>
+            <w:tcW w:w="1530" w:type="dxa"/>
+          </w:tcPr>
+          <w:p>
+            <w:pPr>
+              <w:cnfStyle w:val="000000100000" w:firstRow="0" w:lastRow="0" w:firstColumn="0" w:lastColumn="0" w:oddVBand="0" w:evenVBand="0" w:oddHBand="1" w:evenHBand="0" w:firstRowFirstColumn="0" w:firstRowLastColumn="0" w:lastRowFirstColumn="0" w:lastRowLastColumn="0"/>
+              <w:rPr>
+                <w:rFonts w:ascii="Times New Roman" w:hAnsi="Times New Roman" w:cs="Times New Roman"/>
+                <w:b/>
+              </w:rPr>
+            </w:pPr>
+          </w:p>
+        </w:tc>
+      </w:tr>
+      <w:tr>
+        <w:tc>
+          <w:tcPr>
+            <w:cnfStyle w:val="001000000000" w:firstRow="0" w:lastRow="0" w:firstColumn="1" w:lastColumn="0" w:oddVBand="0" w:evenVBand="0" w:oddHBand="0" w:evenHBand="0" w:firstRowFirstColumn="0" w:firstRowLastColumn="0" w:lastRowFirstColumn="0" w:lastRowLastColumn="0"/>
+            <w:tcW w:w="7830" w:type="dxa"/>
+          </w:tcPr>
+          <w:p>
+            <w:pPr>
+              <w:rPr>
+                <w:rFonts w:ascii="Times New Roman" w:hAnsi="Times New Roman" w:cs="Times New Roman"/>
+                <w:b w:val="0"/>
+              </w:rPr>
+            </w:pPr>
+          </w:p>
+        </w:tc>
+        <w:tc>
+          <w:tcPr>
+            <w:tcW w:w="1530" w:type="dxa"/>
+          </w:tcPr>
+          <w:p>
+            <w:pPr>
+              <w:cnfStyle w:val="000000000000" w:firstRow="0" w:lastRow="0" w:firstColumn="0" w:lastColumn="0" w:oddVBand="0" w:evenVBand="0" w:oddHBand="0" w:evenHBand="0" w:firstRowFirstColumn="0" w:firstRowLastColumn="0" w:lastRowFirstColumn="0" w:lastRowLastColumn="0"/>
+              <w:rPr>
+                <w:rFonts w:ascii="Times New Roman" w:hAnsi="Times New Roman" w:cs="Times New Roman"/>
+                <w:b/>
+              </w:rPr>
+            </w:pPr>
+          </w:p>
+        </w:tc>
+      </w:tr>
+      <w:tr>
+        <w:trPr>
+          <w:cnfStyle w:val="000000100000" w:firstRow="0" w:lastRow="0" w:firstColumn="0" w:lastColumn="0" w:oddVBand="0" w:evenVBand="0" w:oddHBand="1" w:evenHBand="0" w:firstRowFirstColumn="0" w:firstRowLastColumn="0" w:lastRowFirstColumn="0" w:lastRowLastColumn="0"/>
+        </w:trPr>
+        <w:tc>
+          <w:tcPr>
+            <w:cnfStyle w:val="001000000000" w:firstRow="0" w:lastRow="0" w:firstColumn="1" w:lastColumn="0" w:oddVBand="0" w:evenVBand="0" w:oddHBand="0" w:evenHBand="0" w:firstRowFirstColumn="0" w:firstRowLastColumn="0" w:lastRowFirstColumn="0" w:lastRowLastColumn="0"/>
+            <w:tcW w:w="7830" w:type="dxa"/>
+          </w:tcPr>
+          <w:p>
+            <w:pPr>
+              <w:rPr>
+                <w:rFonts w:ascii="Times New Roman" w:hAnsi="Times New Roman" w:cs="Times New Roman"/>
+                <w:b w:val="0"/>
+              </w:rPr>
+            </w:pPr>
+          </w:p>
+        </w:tc>
+        <w:tc>
+          <w:tcPr>
+            <w:tcW w:w="1530" w:type="dxa"/>
+          </w:tcPr>
+          <w:p>
+            <w:pPr>
+              <w:cnfStyle w:val="000000100000" w:firstRow="0" w:lastRow="0" w:firstColumn="0" w:lastColumn="0" w:oddVBand="0" w:evenVBand="0" w:oddHBand="1" w:evenHBand="0" w:firstRowFirstColumn="0" w:firstRowLastColumn="0" w:lastRowFirstColumn="0" w:lastRowLastColumn="0"/>
+              <w:rPr>
+                <w:rFonts w:ascii="Times New Roman" w:hAnsi="Times New Roman" w:cs="Times New Roman"/>
+                <w:b/>
+              </w:rPr>
+            </w:pPr>
+          </w:p>
+        </w:tc>
+      </w:tr>
+      <w:tr>
+        <w:tc>
+          <w:tcPr>
+            <w:cnfStyle w:val="001000000000" w:firstRow="0" w:lastRow="0" w:firstColumn="1" w:lastColumn="0" w:oddVBand="0" w:evenVBand="0" w:oddHBand="0" w:evenHBand="0" w:firstRowFirstColumn="0" w:firstRowLastColumn="0" w:lastRowFirstColumn="0" w:lastRowLastColumn="0"/>
+            <w:tcW w:w="7830" w:type="dxa"/>
+          </w:tcPr>
+          <w:p>
+            <w:pPr>
+              <w:rPr>
+                <w:rFonts w:ascii="Times New Roman" w:hAnsi="Times New Roman" w:cs="Times New Roman"/>
+                <w:b w:val="0"/>
+              </w:rPr>
+            </w:pPr>
+          </w:p>
+        </w:tc>
+        <w:tc>
+          <w:tcPr>
+            <w:tcW w:w="1530" w:type="dxa"/>
+          </w:tcPr>
+          <w:p>
+            <w:pPr>
+              <w:cnfStyle w:val="000000000000" w:firstRow="0" w:lastRow="0" w:firstColumn="0" w:lastColumn="0" w:oddVBand="0" w:evenVBand="0" w:oddHBand="0" w:evenHBand="0" w:firstRowFirstColumn="0" w:firstRowLastColumn="0" w:lastRowFirstColumn="0" w:lastRowLastColumn="0"/>
+              <w:rPr>
+                <w:rFonts w:ascii="Times New Roman" w:hAnsi="Times New Roman" w:cs="Times New Roman"/>
+                <w:b/>
+              </w:rPr>
+            </w:pPr>
+          </w:p>
+        </w:tc>
+      </w:tr>
+      <w:tr>
+        <w:trPr>
+          <w:cnfStyle w:val="000000100000" w:firstRow="0" w:lastRow="0" w:firstColumn="0" w:lastColumn="0" w:oddVBand="0" w:evenVBand="0" w:oddHBand="1" w:evenHBand="0" w:firstRowFirstColumn="0" w:firstRowLastColumn="0" w:lastRowFirstColumn="0" w:lastRowLastColumn="0"/>
+        </w:trPr>
+        <w:tc>
+          <w:tcPr>
+            <w:cnfStyle w:val="001000000000" w:firstRow="0" w:lastRow="0" w:firstColumn="1" w:lastColumn="0" w:oddVBand="0" w:evenVBand="0" w:oddHBand="0" w:evenHBand="0" w:firstRowFirstColumn="0" w:firstRowLastColumn="0" w:lastRowFirstColumn="0" w:lastRowLastColumn="0"/>
+            <w:tcW w:w="7830" w:type="dxa"/>
+          </w:tcPr>
+          <w:p>
+            <w:pPr>
+              <w:rPr>
+                <w:rFonts w:ascii="Times New Roman" w:hAnsi="Times New Roman" w:cs="Times New Roman"/>
+                <w:b w:val="0"/>
+              </w:rPr>
+            </w:pPr>
+          </w:p>
+        </w:tc>
+        <w:tc>
+          <w:tcPr>
+            <w:tcW w:w="1530" w:type="dxa"/>
+          </w:tcPr>
+          <w:p>
+            <w:pPr>
+              <w:cnfStyle w:val="000000100000" w:firstRow="0" w:lastRow="0" w:firstColumn="0" w:lastColumn="0" w:oddVBand="0" w:evenVBand="0" w:oddHBand="1" w:evenHBand="0" w:firstRowFirstColumn="0" w:firstRowLastColumn="0" w:lastRowFirstColumn="0" w:lastRowLastColumn="0"/>
+              <w:rPr>
+                <w:rFonts w:ascii="Times New Roman" w:hAnsi="Times New Roman" w:cs="Times New Roman"/>
+                <w:b/>
+              </w:rPr>
+            </w:pPr>
+          </w:p>
+        </w:tc>
+      </w:tr>
+      <w:tr>
+        <w:tc>
+          <w:tcPr>
+            <w:cnfStyle w:val="001000000000" w:firstRow="0" w:lastRow="0" w:firstColumn="1" w:lastColumn="0" w:oddVBand="0" w:evenVBand="0" w:oddHBand="0" w:evenHBand="0" w:firstRowFirstColumn="0" w:firstRowLastColumn="0" w:lastRowFirstColumn="0" w:lastRowLastColumn="0"/>
+            <w:tcW w:w="7830" w:type="dxa"/>
+          </w:tcPr>
+          <w:p>
+            <w:pPr>
+              <w:rPr>
+                <w:rFonts w:ascii="Times New Roman" w:hAnsi="Times New Roman" w:cs="Times New Roman"/>
+                <w:b w:val="0"/>
+              </w:rPr>
+            </w:pPr>
+          </w:p>
+        </w:tc>
+        <w:tc>
+          <w:tcPr>
+            <w:tcW w:w="1530" w:type="dxa"/>
+          </w:tcPr>
+          <w:p>
+            <w:pPr>
+              <w:cnfStyle w:val="000000000000" w:firstRow="0" w:lastRow="0" w:firstColumn="0" w:lastColumn="0" w:oddVBand="0" w:evenVBand="0" w:oddHBand="0" w:evenHBand="0" w:firstRowFirstColumn="0" w:firstRowLastColumn="0" w:lastRowFirstColumn="0" w:lastRowLastColumn="0"/>
+              <w:rPr>
+                <w:rFonts w:ascii="Times New Roman" w:hAnsi="Times New Roman" w:cs="Times New Roman"/>
+                <w:b/>
+              </w:rPr>
+            </w:pPr>
+          </w:p>
+        </w:tc>
+      </w:tr>
+      <w:tr>
+        <w:trPr>
+          <w:cnfStyle w:val="000000100000" w:firstRow="0" w:lastRow="0" w:firstColumn="0" w:lastColumn="0" w:oddVBand="0" w:evenVBand="0" w:oddHBand="1" w:evenHBand="0" w:firstRowFirstColumn="0" w:firstRowLastColumn="0" w:lastRowFirstColumn="0" w:lastRowLastColumn="0"/>
+        </w:trPr>
+        <w:tc>
+          <w:tcPr>
+            <w:cnfStyle w:val="001000000000" w:firstRow="0" w:lastRow="0" w:firstColumn="1" w:lastColumn="0" w:oddVBand="0" w:evenVBand="0" w:oddHBand="0" w:evenHBand="0" w:firstRowFirstColumn="0" w:firstRowLastColumn="0" w:lastRowFirstColumn="0" w:lastRowLastColumn="0"/>
+            <w:tcW w:w="7830" w:type="dxa"/>
+          </w:tcPr>
+          <w:p>
+            <w:pPr>
+              <w:rPr>
+                <w:rFonts w:ascii="Times New Roman" w:hAnsi="Times New Roman" w:cs="Times New Roman"/>
+                <w:b w:val="0"/>
+              </w:rPr>
+            </w:pPr>
+          </w:p>
+        </w:tc>
+        <w:tc>
+          <w:tcPr>
+            <w:tcW w:w="1530" w:type="dxa"/>
+          </w:tcPr>
+          <w:p>
+            <w:pPr>
+              <w:cnfStyle w:val="000000100000" w:firstRow="0" w:lastRow="0" w:firstColumn="0" w:lastColumn="0" w:oddVBand="0" w:evenVBand="0" w:oddHBand="1" w:evenHBand="0" w:firstRowFirstColumn="0" w:firstRowLastColumn="0" w:lastRowFirstColumn="0" w:lastRowLastColumn="0"/>
+              <w:rPr>
+                <w:rFonts w:ascii="Times New Roman" w:hAnsi="Times New Roman" w:cs="Times New Roman"/>
+                <w:b/>
+              </w:rPr>
+            </w:pPr>
+          </w:p>
+        </w:tc>
+      </w:tr>
+      <w:tr>
+        <w:tc>
+          <w:tcPr>
+            <w:cnfStyle w:val="001000000000" w:firstRow="0" w:lastRow="0" w:firstColumn="1" w:lastColumn="0" w:oddVBand="0" w:evenVBand="0" w:oddHBand="0" w:evenHBand="0" w:firstRowFirstColumn="0" w:firstRowLastColumn="0" w:lastRowFirstColumn="0" w:lastRowLastColumn="0"/>
+            <w:tcW w:w="7830" w:type="dxa"/>
+          </w:tcPr>
+          <w:p>
+            <w:pPr>
+              <w:rPr>
+                <w:rFonts w:ascii="Times New Roman" w:hAnsi="Times New Roman" w:cs="Times New Roman"/>
+                <w:b w:val="0"/>
+              </w:rPr>
+            </w:pPr>
+          </w:p>
+        </w:tc>
+        <w:tc>
+          <w:tcPr>
+            <w:tcW w:w="1530" w:type="dxa"/>
+          </w:tcPr>
+          <w:p>
+            <w:pPr>
+              <w:cnfStyle w:val="000000000000" w:firstRow="0" w:lastRow="0" w:firstColumn="0" w:lastColumn="0" w:oddVBand="0" w:evenVBand="0" w:oddHBand="0" w:evenHBand="0" w:firstRowFirstColumn="0" w:firstRowLastColumn="0" w:lastRowFirstColumn="0" w:lastRowLastColumn="0"/>
+              <w:rPr>
+                <w:rFonts w:ascii="Times New Roman" w:hAnsi="Times New Roman" w:cs="Times New Roman"/>
+                <w:b/>
+              </w:rPr>
+            </w:pPr>
+          </w:p>
+        </w:tc>
+      </w:tr>
+      <w:tr>
+        <w:trPr>
+          <w:cnfStyle w:val="000000100000" w:firstRow="0" w:lastRow="0" w:firstColumn="0" w:lastColumn="0" w:oddVBand="0" w:evenVBand="0" w:oddHBand="1" w:evenHBand="0" w:firstRowFirstColumn="0" w:firstRowLastColumn="0" w:lastRowFirstColumn="0" w:lastRowLastColumn="0"/>
+        </w:trPr>
+        <w:tc>
+          <w:tcPr>
+            <w:cnfStyle w:val="001000000000" w:firstRow="0" w:lastRow="0" w:firstColumn="1" w:lastColumn="0" w:oddVBand="0" w:evenVBand="0" w:oddHBand="0" w:evenHBand="0" w:firstRowFirstColumn="0" w:firstRowLastColumn="0" w:lastRowFirstColumn="0" w:lastRowLastColumn="0"/>
+            <w:tcW w:w="7830" w:type="dxa"/>
+          </w:tcPr>
+          <w:p>
+            <w:pPr>
+              <w:rPr>
+                <w:rFonts w:ascii="Times New Roman" w:hAnsi="Times New Roman" w:cs="Times New Roman"/>
+                <w:b w:val="0"/>
+              </w:rPr>
+            </w:pPr>
+          </w:p>
+        </w:tc>
+        <w:tc>
+          <w:tcPr>
+            <w:tcW w:w="1530" w:type="dxa"/>
+          </w:tcPr>
+          <w:p>
+            <w:pPr>
+              <w:cnfStyle w:val="000000100000" w:firstRow="0" w:lastRow="0" w:firstColumn="0" w:lastColumn="0" w:oddVBand="0" w:evenVBand="0" w:oddHBand="1" w:evenHBand="0" w:firstRowFirstColumn="0" w:firstRowLastColumn="0" w:lastRowFirstColumn="0" w:lastRowLastColumn="0"/>
+              <w:rPr>
+                <w:rFonts w:ascii="Times New Roman" w:hAnsi="Times New Roman" w:cs="Times New Roman"/>
+                <w:b/>
+              </w:rPr>
+            </w:pPr>
+          </w:p>
+        </w:tc>
+      </w:tr>
+      <w:tr>
+        <w:tc>
+          <w:tcPr>
+            <w:cnfStyle w:val="001000000000" w:firstRow="0" w:lastRow="0" w:firstColumn="1" w:lastColumn="0" w:oddVBand="0" w:evenVBand="0" w:oddHBand="0" w:evenHBand="0" w:firstRowFirstColumn="0" w:firstRowLastColumn="0" w:lastRowFirstColumn="0" w:lastRowLastColumn="0"/>
+            <w:tcW w:w="7830" w:type="dxa"/>
+          </w:tcPr>
+          <w:p>
+            <w:pPr>
+              <w:rPr>
+                <w:rFonts w:ascii="Times New Roman" w:hAnsi="Times New Roman" w:cs="Times New Roman"/>
+                <w:b w:val="0"/>
+              </w:rPr>
+            </w:pPr>
+          </w:p>
+        </w:tc>
+        <w:tc>
+          <w:tcPr>
+            <w:tcW w:w="1530" w:type="dxa"/>
+          </w:tcPr>
+          <w:p>
+            <w:pPr>
+              <w:cnfStyle w:val="000000000000" w:firstRow="0" w:lastRow="0" w:firstColumn="0" w:lastColumn="0" w:oddVBand="0" w:evenVBand="0" w:oddHBand="0" w:evenHBand="0" w:firstRowFirstColumn="0" w:firstRowLastColumn="0" w:lastRowFirstColumn="0" w:lastRowLastColumn="0"/>
+              <w:rPr>
+                <w:rFonts w:ascii="Times New Roman" w:hAnsi="Times New Roman" w:cs="Times New Roman"/>
+                <w:b/>
+              </w:rPr>
+            </w:pPr>
+          </w:p>
+        </w:tc>
+      </w:tr>
+      <w:tr>
+        <w:trPr>
+          <w:cnfStyle w:val="000000100000" w:firstRow="0" w:lastRow="0" w:firstColumn="0" w:lastColumn="0" w:oddVBand="0" w:evenVBand="0" w:oddHBand="1" w:evenHBand="0" w:firstRowFirstColumn="0" w:firstRowLastColumn="0" w:lastRowFirstColumn="0" w:lastRowLastColumn="0"/>
+        </w:trPr>
+        <w:tc>
+          <w:tcPr>
+            <w:cnfStyle w:val="001000000000" w:firstRow="0" w:lastRow="0" w:firstColumn="1" w:lastColumn="0" w:oddVBand="0" w:evenVBand="0" w:oddHBand="0" w:evenHBand="0" w:firstRowFirstColumn="0" w:firstRowLastColumn="0" w:lastRowFirstColumn="0" w:lastRowLastColumn="0"/>
+            <w:tcW w:w="7830" w:type="dxa"/>
+          </w:tcPr>
+          <w:p>
+            <w:pPr>
+              <w:rPr>
+                <w:rFonts w:ascii="Times New Roman" w:hAnsi="Times New Roman" w:cs="Times New Roman"/>
+                <w:b w:val="0"/>
+              </w:rPr>
+            </w:pPr>
+          </w:p>
+        </w:tc>
+        <w:tc>
+          <w:tcPr>
+            <w:tcW w:w="1530" w:type="dxa"/>
+          </w:tcPr>
+          <w:p>
+            <w:pPr>
+              <w:cnfStyle w:val="000000100000" w:firstRow="0" w:lastRow="0" w:firstColumn="0" w:lastColumn="0" w:oddVBand="0" w:evenVBand="0" w:oddHBand="1" w:evenHBand="0" w:firstRowFirstColumn="0" w:firstRowLastColumn="0" w:lastRowFirstColumn="0" w:lastRowLastColumn="0"/>
+              <w:rPr>
+                <w:rFonts w:ascii="Times New Roman" w:hAnsi="Times New Roman" w:cs="Times New Roman"/>
+                <w:b/>
+              </w:rPr>
+            </w:pPr>
+          </w:p>
+        </w:tc>
+      </w:tr>
+      <w:tr>
+        <w:tc>
+          <w:tcPr>
+            <w:cnfStyle w:val="001000000000" w:firstRow="0" w:lastRow="0" w:firstColumn="1" w:lastColumn="0" w:oddVBand="0" w:evenVBand="0" w:oddHBand="0" w:evenHBand="0" w:firstRowFirstColumn="0" w:firstRowLastColumn="0" w:lastRowFirstColumn="0" w:lastRowLastColumn="0"/>
+            <w:tcW w:w="7830" w:type="dxa"/>
+          </w:tcPr>
+          <w:p>
+            <w:pPr>
+              <w:rPr>
+                <w:rFonts w:ascii="Times New Roman" w:hAnsi="Times New Roman" w:cs="Times New Roman"/>
+                <w:b w:val="0"/>
+              </w:rPr>
+            </w:pPr>
+          </w:p>
+        </w:tc>
+        <w:tc>
+          <w:tcPr>
+            <w:tcW w:w="1530" w:type="dxa"/>
+          </w:tcPr>
+          <w:p>
+            <w:pPr>
+              <w:cnfStyle w:val="000000000000" w:firstRow="0" w:lastRow="0" w:firstColumn="0" w:lastColumn="0" w:oddVBand="0" w:evenVBand="0" w:oddHBand="0" w:evenHBand="0" w:firstRowFirstColumn="0" w:firstRowLastColumn="0" w:lastRowFirstColumn="0" w:lastRowLastColumn="0"/>
+              <w:rPr>
+                <w:rFonts w:ascii="Times New Roman" w:hAnsi="Times New Roman" w:cs="Times New Roman"/>
+                <w:b/>
+              </w:rPr>
+            </w:pPr>
+          </w:p>
+        </w:tc>
+      </w:tr>
+      <w:tr>
+        <w:trPr>
+          <w:cnfStyle w:val="000000100000" w:firstRow="0" w:lastRow="0" w:firstColumn="0" w:lastColumn="0" w:oddVBand="0" w:evenVBand="0" w:oddHBand="1" w:evenHBand="0" w:firstRowFirstColumn="0" w:firstRowLastColumn="0" w:lastRowFirstColumn="0" w:lastRowLastColumn="0"/>
+        </w:trPr>
+        <w:tc>
+          <w:tcPr>
+            <w:cnfStyle w:val="001000000000" w:firstRow="0" w:lastRow="0" w:firstColumn="1" w:lastColumn="0" w:oddVBand="0" w:evenVBand="0" w:oddHBand="0" w:evenHBand="0" w:firstRowFirstColumn="0" w:firstRowLastColumn="0" w:lastRowFirstColumn="0" w:lastRowLastColumn="0"/>
+            <w:tcW w:w="7830" w:type="dxa"/>
+          </w:tcPr>
+          <w:p>
+            <w:pPr>
+              <w:rPr>
+                <w:rFonts w:ascii="Times New Roman" w:hAnsi="Times New Roman" w:cs="Times New Roman"/>
+                <w:b w:val="0"/>
+              </w:rPr>
+            </w:pPr>
+          </w:p>
+        </w:tc>
+        <w:tc>
+          <w:tcPr>
+            <w:tcW w:w="1530" w:type="dxa"/>
+          </w:tcPr>
+          <w:p>
+            <w:pPr>
+              <w:cnfStyle w:val="000000100000" w:firstRow="0" w:lastRow="0" w:firstColumn="0" w:lastColumn="0" w:oddVBand="0" w:evenVBand="0" w:oddHBand="1" w:evenHBand="0" w:firstRowFirstColumn="0" w:firstRowLastColumn="0" w:lastRowFirstColumn="0" w:lastRowLastColumn="0"/>
+              <w:rPr>
+                <w:rFonts w:ascii="Times New Roman" w:hAnsi="Times New Roman" w:cs="Times New Roman"/>
+                <w:b/>
+              </w:rPr>
+            </w:pPr>
+          </w:p>
+        </w:tc>
+      </w:tr>
+      <w:tr>
+        <w:tc>
+          <w:tcPr>
+            <w:cnfStyle w:val="001000000000" w:firstRow="0" w:lastRow="0" w:firstColumn="1" w:lastColumn="0" w:oddVBand="0" w:evenVBand="0" w:oddHBand="0" w:evenHBand="0" w:firstRowFirstColumn="0" w:firstRowLastColumn="0" w:lastRowFirstColumn="0" w:lastRowLastColumn="0"/>
+            <w:tcW w:w="7830" w:type="dxa"/>
+          </w:tcPr>
+          <w:p>
+            <w:pPr>
+              <w:rPr>
+                <w:rFonts w:ascii="Times New Roman" w:hAnsi="Times New Roman" w:cs="Times New Roman"/>
+                <w:b w:val="0"/>
+              </w:rPr>
+            </w:pPr>
+          </w:p>
+        </w:tc>
+        <w:tc>
+          <w:tcPr>
+            <w:tcW w:w="1530" w:type="dxa"/>
+          </w:tcPr>
+          <w:p>
+            <w:pPr>
+              <w:cnfStyle w:val="000000000000" w:firstRow="0" w:lastRow="0" w:firstColumn="0" w:lastColumn="0" w:oddVBand="0" w:evenVBand="0" w:oddHBand="0" w:evenHBand="0" w:firstRowFirstColumn="0" w:firstRowLastColumn="0" w:lastRowFirstColumn="0" w:lastRowLastColumn="0"/>
+              <w:rPr>
+                <w:rFonts w:ascii="Times New Roman" w:hAnsi="Times New Roman" w:cs="Times New Roman"/>
+                <w:b/>
+              </w:rPr>
+            </w:pPr>
+          </w:p>
+        </w:tc>
+      </w:tr>
+      <w:tr>
+        <w:trPr>
+          <w:cnfStyle w:val="000000100000" w:firstRow="0" w:lastRow="0" w:firstColumn="0" w:lastColumn="0" w:oddVBand="0" w:evenVBand="0" w:oddHBand="1" w:evenHBand="0" w:firstRowFirstColumn="0" w:firstRowLastColumn="0" w:lastRowFirstColumn="0" w:lastRowLastColumn="0"/>
+        </w:trPr>
+        <w:tc>
+          <w:tcPr>
+            <w:cnfStyle w:val="001000000000" w:firstRow="0" w:lastRow="0" w:firstColumn="1" w:lastColumn="0" w:oddVBand="0" w:evenVBand="0" w:oddHBand="0" w:evenHBand="0" w:firstRowFirstColumn="0" w:firstRowLastColumn="0" w:lastRowFirstColumn="0" w:lastRowLastColumn="0"/>
+            <w:tcW w:w="7830" w:type="dxa"/>
+          </w:tcPr>
+          <w:p>
+            <w:pPr>
+              <w:rPr>
+                <w:rFonts w:ascii="Times New Roman" w:hAnsi="Times New Roman" w:cs="Times New Roman"/>
+                <w:b w:val="0"/>
+              </w:rPr>
+            </w:pPr>
+          </w:p>
+        </w:tc>
+        <w:tc>
+          <w:tcPr>
+            <w:tcW w:w="1530" w:type="dxa"/>
+          </w:tcPr>
+          <w:p>
+            <w:pPr>
+              <w:cnfStyle w:val="000000100000" w:firstRow="0" w:lastRow="0" w:firstColumn="0" w:lastColumn="0" w:oddVBand="0" w:evenVBand="0" w:oddHBand="1" w:evenHBand="0" w:firstRowFirstColumn="0" w:firstRowLastColumn="0" w:lastRowFirstColumn="0" w:lastRowLastColumn="0"/>
+              <w:rPr>
+                <w:rFonts w:ascii="Times New Roman" w:hAnsi="Times New Roman" w:cs="Times New Roman"/>
+                <w:b/>
+              </w:rPr>
+            </w:pPr>
+          </w:p>
+        </w:tc>
+      </w:tr>
+      <w:tr>
+        <w:tc>
+          <w:tcPr>
+            <w:cnfStyle w:val="001000000000" w:firstRow="0" w:lastRow="0" w:firstColumn="1" w:lastColumn="0" w:oddVBand="0" w:evenVBand="0" w:oddHBand="0" w:evenHBand="0" w:firstRowFirstColumn="0" w:firstRowLastColumn="0" w:lastRowFirstColumn="0" w:lastRowLastColumn="0"/>
+            <w:tcW w:w="7830" w:type="dxa"/>
+          </w:tcPr>
+          <w:p>
+            <w:pPr>
+              <w:rPr>
+                <w:rFonts w:ascii="Times New Roman" w:hAnsi="Times New Roman" w:cs="Times New Roman"/>
+                <w:b w:val="0"/>
+              </w:rPr>
+            </w:pPr>
+          </w:p>
+        </w:tc>
+        <w:tc>
+          <w:tcPr>
+            <w:tcW w:w="1530" w:type="dxa"/>
+          </w:tcPr>
+          <w:p>
+            <w:pPr>
+              <w:cnfStyle w:val="000000000000" w:firstRow="0" w:lastRow="0" w:firstColumn="0" w:lastColumn="0" w:oddVBand="0" w:evenVBand="0" w:oddHBand="0" w:evenHBand="0" w:firstRowFirstColumn="0" w:firstRowLastColumn="0" w:lastRowFirstColumn="0" w:lastRowLastColumn="0"/>
+              <w:rPr>
+                <w:rFonts w:ascii="Times New Roman" w:hAnsi="Times New Roman" w:cs="Times New Roman"/>
+                <w:b/>
+              </w:rPr>
+            </w:pPr>
+          </w:p>
+        </w:tc>
+      </w:tr>
+      <w:tr>
+        <w:trPr>
+          <w:cnfStyle w:val="000000100000" w:firstRow="0" w:lastRow="0" w:firstColumn="0" w:lastColumn="0" w:oddVBand="0" w:evenVBand="0" w:oddHBand="1" w:evenHBand="0" w:firstRowFirstColumn="0" w:firstRowLastColumn="0" w:lastRowFirstColumn="0" w:lastRowLastColumn="0"/>
+        </w:trPr>
+        <w:tc>
+          <w:tcPr>
+            <w:cnfStyle w:val="001000000000" w:firstRow="0" w:lastRow="0" w:firstColumn="1" w:lastColumn="0" w:oddVBand="0" w:evenVBand="0" w:oddHBand="0" w:evenHBand="0" w:firstRowFirstColumn="0" w:firstRowLastColumn="0" w:lastRowFirstColumn="0" w:lastRowLastColumn="0"/>
+            <w:tcW w:w="7830" w:type="dxa"/>
+          </w:tcPr>
+          <w:p>
+            <w:pPr>
+              <w:rPr>
+                <w:rFonts w:ascii="Times New Roman" w:hAnsi="Times New Roman" w:cs="Times New Roman"/>
+                <w:b w:val="0"/>
+              </w:rPr>
+            </w:pPr>
+          </w:p>
+        </w:tc>
+        <w:tc>
+          <w:tcPr>
+            <w:tcW w:w="1530" w:type="dxa"/>
+          </w:tcPr>
+          <w:p>
+            <w:pPr>
+              <w:cnfStyle w:val="000000100000" w:firstRow="0" w:lastRow="0" w:firstColumn="0" w:lastColumn="0" w:oddVBand="0" w:evenVBand="0" w:oddHBand="1" w:evenHBand="0" w:firstRowFirstColumn="0" w:firstRowLastColumn="0" w:lastRowFirstColumn="0" w:lastRowLastColumn="0"/>
+              <w:rPr>
+                <w:rFonts w:ascii="Times New Roman" w:hAnsi="Times New Roman" w:cs="Times New Roman"/>
+                <w:b/>
+              </w:rPr>
+            </w:pPr>
+          </w:p>
+        </w:tc>
+      </w:tr>
+      <w:tr>
+        <w:tc>
+          <w:tcPr>
+            <w:cnfStyle w:val="001000000000" w:firstRow="0" w:lastRow="0" w:firstColumn="1" w:lastColumn="0" w:oddVBand="0" w:evenVBand="0" w:oddHBand="0" w:evenHBand="0" w:firstRowFirstColumn="0" w:firstRowLastColumn="0" w:lastRowFirstColumn="0" w:lastRowLastColumn="0"/>
+            <w:tcW w:w="7830" w:type="dxa"/>
+          </w:tcPr>
+          <w:p>
+            <w:pPr>
+              <w:rPr>
+                <w:rFonts w:ascii="Times New Roman" w:hAnsi="Times New Roman" w:cs="Times New Roman"/>
+                <w:b w:val="0"/>
+              </w:rPr>
+            </w:pPr>
+          </w:p>
+        </w:tc>
+        <w:tc>
+          <w:tcPr>
+            <w:tcW w:w="1530" w:type="dxa"/>
+          </w:tcPr>
+          <w:p>
+            <w:pPr>
+              <w:cnfStyle w:val="000000000000" w:firstRow="0" w:lastRow="0" w:firstColumn="0" w:lastColumn="0" w:oddVBand="0" w:evenVBand="0" w:oddHBand="0" w:evenHBand="0" w:firstRowFirstColumn="0" w:firstRowLastColumn="0" w:lastRowFirstColumn="0" w:lastRowLastColumn="0"/>
+              <w:rPr>
+                <w:rFonts w:ascii="Times New Roman" w:hAnsi="Times New Roman" w:cs="Times New Roman"/>
+                <w:b/>
+              </w:rPr>
+            </w:pPr>
+          </w:p>
+        </w:tc>
+      </w:tr>
+      <w:tr>
+        <w:trPr>
+          <w:cnfStyle w:val="000000100000" w:firstRow="0" w:lastRow="0" w:firstColumn="0" w:lastColumn="0" w:oddVBand="0" w:evenVBand="0" w:oddHBand="1" w:evenHBand="0" w:firstRowFirstColumn="0" w:firstRowLastColumn="0" w:lastRowFirstColumn="0" w:lastRowLastColumn="0"/>
+        </w:trPr>
+        <w:tc>
+          <w:tcPr>
+            <w:cnfStyle w:val="001000000000" w:firstRow="0" w:lastRow="0" w:firstColumn="1" w:lastColumn="0" w:oddVBand="0" w:evenVBand="0" w:oddHBand="0" w:evenHBand="0" w:firstRowFirstColumn="0" w:firstRowLastColumn="0" w:lastRowFirstColumn="0" w:lastRowLastColumn="0"/>
+            <w:tcW w:w="7830" w:type="dxa"/>
+          </w:tcPr>
+          <w:p>
+            <w:pPr>
+              <w:rPr>
+                <w:rFonts w:ascii="Times New Roman" w:hAnsi="Times New Roman" w:cs="Times New Roman"/>
+                <w:b w:val="0"/>
+              </w:rPr>
+            </w:pPr>
+          </w:p>
+        </w:tc>
+        <w:tc>
+          <w:tcPr>
+            <w:tcW w:w="1530" w:type="dxa"/>
+          </w:tcPr>
+          <w:p>
+            <w:pPr>
+              <w:cnfStyle w:val="000000100000" w:firstRow="0" w:lastRow="0" w:firstColumn="0" w:lastColumn="0" w:oddVBand="0" w:evenVBand="0" w:oddHBand="1" w:evenHBand="0" w:firstRowFirstColumn="0" w:firstRowLastColumn="0" w:lastRowFirstColumn="0" w:lastRowLastColumn="0"/>
+              <w:rPr>
+                <w:rFonts w:ascii="Times New Roman" w:hAnsi="Times New Roman" w:cs="Times New Roman"/>
+                <w:b/>
+              </w:rPr>
+            </w:pPr>
+          </w:p>
+        </w:tc>
+      </w:tr>
+      <w:tr>
+        <w:tc>
+          <w:tcPr>
+            <w:cnfStyle w:val="001000000000" w:firstRow="0" w:lastRow="0" w:firstColumn="1" w:lastColumn="0" w:oddVBand="0" w:evenVBand="0" w:oddHBand="0" w:evenHBand="0" w:firstRowFirstColumn="0" w:firstRowLastColumn="0" w:lastRowFirstColumn="0" w:lastRowLastColumn="0"/>
+            <w:tcW w:w="7830" w:type="dxa"/>
+          </w:tcPr>
+          <w:p>
+            <w:pPr>
+              <w:rPr>
+                <w:rFonts w:ascii="Times New Roman" w:hAnsi="Times New Roman" w:cs="Times New Roman"/>
+                <w:b w:val="0"/>
+              </w:rPr>
+            </w:pPr>
+          </w:p>
+        </w:tc>
+        <w:tc>
+          <w:tcPr>
+            <w:tcW w:w="1530" w:type="dxa"/>
+          </w:tcPr>
+          <w:p>
+            <w:pPr>
+              <w:cnfStyle w:val="000000000000" w:firstRow="0" w:lastRow="0" w:firstColumn="0" w:lastColumn="0" w:oddVBand="0" w:evenVBand="0" w:oddHBand="0" w:evenHBand="0" w:firstRowFirstColumn="0" w:firstRowLastColumn="0" w:lastRowFirstColumn="0" w:lastRowLastColumn="0"/>
+              <w:rPr>
+                <w:rFonts w:ascii="Times New Roman" w:hAnsi="Times New Roman" w:cs="Times New Roman"/>
+                <w:b/>
+              </w:rPr>
+            </w:pPr>
+          </w:p>
+        </w:tc>
+      </w:tr>
+      <w:tr>
+        <w:trPr>
+          <w:cnfStyle w:val="000000100000" w:firstRow="0" w:lastRow="0" w:firstColumn="0" w:lastColumn="0" w:oddVBand="0" w:evenVBand="0" w:oddHBand="1" w:evenHBand="0" w:firstRowFirstColumn="0" w:firstRowLastColumn="0" w:lastRowFirstColumn="0" w:lastRowLastColumn="0"/>
+        </w:trPr>
+        <w:tc>
+          <w:tcPr>
+            <w:cnfStyle w:val="001000000000" w:firstRow="0" w:lastRow="0" w:firstColumn="1" w:lastColumn="0" w:oddVBand="0" w:evenVBand="0" w:oddHBand="0" w:evenHBand="0" w:firstRowFirstColumn="0" w:firstRowLastColumn="0" w:lastRowFirstColumn="0" w:lastRowLastColumn="0"/>
+            <w:tcW w:w="7830" w:type="dxa"/>
+          </w:tcPr>
+          <w:p>
+            <w:pPr>
+              <w:rPr>
+                <w:rFonts w:ascii="Times New Roman" w:hAnsi="Times New Roman" w:cs="Times New Roman"/>
+                <w:b w:val="0"/>
+              </w:rPr>
+            </w:pPr>
+          </w:p>
+        </w:tc>
+        <w:tc>
+          <w:tcPr>
+            <w:tcW w:w="1530" w:type="dxa"/>
+          </w:tcPr>
+          <w:p>
+            <w:pPr>
+              <w:cnfStyle w:val="000000100000" w:firstRow="0" w:lastRow="0" w:firstColumn="0" w:lastColumn="0" w:oddVBand="0" w:evenVBand="0" w:oddHBand="1" w:evenHBand="0" w:firstRowFirstColumn="0" w:firstRowLastColumn="0" w:lastRowFirstColumn="0" w:lastRowLastColumn="0"/>
+              <w:rPr>
+                <w:rFonts w:ascii="Times New Roman" w:hAnsi="Times New Roman" w:cs="Times New Roman"/>
+                <w:b/>
+              </w:rPr>
+            </w:pPr>
+          </w:p>
+        </w:tc>
+      </w:tr>
+      <w:tr>
+        <w:tc>
+          <w:tcPr>
+            <w:cnfStyle w:val="001000000000" w:firstRow="0" w:lastRow="0" w:firstColumn="1" w:lastColumn="0" w:oddVBand="0" w:evenVBand="0" w:oddHBand="0" w:evenHBand="0" w:firstRowFirstColumn="0" w:firstRowLastColumn="0" w:lastRowFirstColumn="0" w:lastRowLastColumn="0"/>
+            <w:tcW w:w="7830" w:type="dxa"/>
+          </w:tcPr>
+          <w:p>
+            <w:pPr>
+              <w:rPr>
+                <w:rFonts w:ascii="Times New Roman" w:hAnsi="Times New Roman" w:cs="Times New Roman"/>
+                <w:b w:val="0"/>
+              </w:rPr>
+            </w:pPr>
+          </w:p>
+        </w:tc>
+        <w:tc>
+          <w:tcPr>
+            <w:tcW w:w="1530" w:type="dxa"/>
+          </w:tcPr>
+          <w:p>
+            <w:pPr>
+              <w:cnfStyle w:val="000000000000" w:firstRow="0" w:lastRow="0" w:firstColumn="0" w:lastColumn="0" w:oddVBand="0" w:evenVBand="0" w:oddHBand="0" w:evenHBand="0" w:firstRowFirstColumn="0" w:firstRowLastColumn="0" w:lastRowFirstColumn="0" w:lastRowLastColumn="0"/>
+              <w:rPr>
+                <w:rFonts w:ascii="Times New Roman" w:hAnsi="Times New Roman" w:cs="Times New Roman"/>
+                <w:b/>
+              </w:rPr>
+            </w:pPr>
+          </w:p>
+        </w:tc>
+      </w:tr>
+      <w:tr>
+        <w:trPr>
+          <w:cnfStyle w:val="000000100000" w:firstRow="0" w:lastRow="0" w:firstColumn="0" w:lastColumn="0" w:oddVBand="0" w:evenVBand="0" w:oddHBand="1" w:evenHBand="0" w:firstRowFirstColumn="0" w:firstRowLastColumn="0" w:lastRowFirstColumn="0" w:lastRowLastColumn="0"/>
+        </w:trPr>
+        <w:tc>
+          <w:tcPr>
+            <w:cnfStyle w:val="001000000000" w:firstRow="0" w:lastRow="0" w:firstColumn="1" w:lastColumn="0" w:oddVBand="0" w:evenVBand="0" w:oddHBand="0" w:evenHBand="0" w:firstRowFirstColumn="0" w:firstRowLastColumn="0" w:lastRowFirstColumn="0" w:lastRowLastColumn="0"/>
+            <w:tcW w:w="7830" w:type="dxa"/>
+          </w:tcPr>
+          <w:p>
+            <w:pPr>
+              <w:rPr>
+                <w:rFonts w:ascii="Times New Roman" w:hAnsi="Times New Roman" w:cs="Times New Roman"/>
+                <w:b w:val="0"/>
+              </w:rPr>
+            </w:pPr>
+          </w:p>
+        </w:tc>
+        <w:tc>
+          <w:tcPr>
+            <w:tcW w:w="1530" w:type="dxa"/>
+          </w:tcPr>
+          <w:p>
+            <w:pPr>
+              <w:cnfStyle w:val="000000100000" w:firstRow="0" w:lastRow="0" w:firstColumn="0" w:lastColumn="0" w:oddVBand="0" w:evenVBand="0" w:oddHBand="1" w:evenHBand="0" w:firstRowFirstColumn="0" w:firstRowLastColumn="0" w:lastRowFirstColumn="0" w:lastRowLastColumn="0"/>
+              <w:rPr>
+                <w:rFonts w:ascii="Times New Roman" w:hAnsi="Times New Roman" w:cs="Times New Roman"/>
+                <w:b/>
+              </w:rPr>
+            </w:pPr>
+          </w:p>
+        </w:tc>
+      </w:tr>
+      <w:tr>
+        <w:tc>
+          <w:tcPr>
+            <w:cnfStyle w:val="001000000000" w:firstRow="0" w:lastRow="0" w:firstColumn="1" w:lastColumn="0" w:oddVBand="0" w:evenVBand="0" w:oddHBand="0" w:evenHBand="0" w:firstRowFirstColumn="0" w:firstRowLastColumn="0" w:lastRowFirstColumn="0" w:lastRowLastColumn="0"/>
+            <w:tcW w:w="7830" w:type="dxa"/>
+          </w:tcPr>
+          <w:p>
+            <w:pPr>
+              <w:rPr>
+                <w:rFonts w:ascii="Times New Roman" w:hAnsi="Times New Roman" w:cs="Times New Roman"/>
+                <w:b w:val="0"/>
+              </w:rPr>
+            </w:pPr>
+          </w:p>
+        </w:tc>
+        <w:tc>
+          <w:tcPr>
+            <w:tcW w:w="1530" w:type="dxa"/>
+          </w:tcPr>
+          <w:p>
+            <w:pPr>
+              <w:cnfStyle w:val="000000000000" w:firstRow="0" w:lastRow="0" w:firstColumn="0" w:lastColumn="0" w:oddVBand="0" w:evenVBand="0" w:oddHBand="0" w:evenHBand="0" w:firstRowFirstColumn="0" w:firstRowLastColumn="0" w:lastRowFirstColumn="0" w:lastRowLastColumn="0"/>
+              <w:rPr>
+                <w:rFonts w:ascii="Times New Roman" w:hAnsi="Times New Roman" w:cs="Times New Roman"/>
+                <w:b/>
+              </w:rPr>
+            </w:pPr>
+          </w:p>
+        </w:tc>
+      </w:tr>
+      <w:tr>
+        <w:trPr>
+          <w:cnfStyle w:val="000000100000" w:firstRow="0" w:lastRow="0" w:firstColumn="0" w:lastColumn="0" w:oddVBand="0" w:evenVBand="0" w:oddHBand="1" w:evenHBand="0" w:firstRowFirstColumn="0" w:firstRowLastColumn="0" w:lastRowFirstColumn="0" w:lastRowLastColumn="0"/>
+        </w:trPr>
+        <w:tc>
+          <w:tcPr>
+            <w:cnfStyle w:val="001000000000" w:firstRow="0" w:lastRow="0" w:firstColumn="1" w:lastColumn="0" w:oddVBand="0" w:evenVBand="0" w:oddHBand="0" w:evenHBand="0" w:firstRowFirstColumn="0" w:firstRowLastColumn="0" w:lastRowFirstColumn="0" w:lastRowLastColumn="0"/>
+            <w:tcW w:w="7830" w:type="dxa"/>
+          </w:tcPr>
+          <w:p>
+            <w:pPr>
+              <w:rPr>
+                <w:rFonts w:ascii="Times New Roman" w:hAnsi="Times New Roman" w:cs="Times New Roman"/>
+                <w:b w:val="0"/>
+              </w:rPr>
+            </w:pPr>
+          </w:p>
+        </w:tc>
+        <w:tc>
+          <w:tcPr>
+            <w:tcW w:w="1530" w:type="dxa"/>
+          </w:tcPr>
+          <w:p>
+            <w:pPr>
+              <w:cnfStyle w:val="000000100000" w:firstRow="0" w:lastRow="0" w:firstColumn="0" w:lastColumn="0" w:oddVBand="0" w:evenVBand="0" w:oddHBand="1" w:evenHBand="0" w:firstRowFirstColumn="0" w:firstRowLastColumn="0" w:lastRowFirstColumn="0" w:lastRowLastColumn="0"/>
+              <w:rPr>
+                <w:rFonts w:ascii="Times New Roman" w:hAnsi="Times New Roman" w:cs="Times New Roman"/>
+                <w:b/>
+              </w:rPr>
+            </w:pPr>
+          </w:p>
+        </w:tc>
+      </w:tr>
+      <w:tr>
+        <w:tc>
+          <w:tcPr>
+            <w:cnfStyle w:val="001000000000" w:firstRow="0" w:lastRow="0" w:firstColumn="1" w:lastColumn="0" w:oddVBand="0" w:evenVBand="0" w:oddHBand="0" w:evenHBand="0" w:firstRowFirstColumn="0" w:firstRowLastColumn="0" w:lastRowFirstColumn="0" w:lastRowLastColumn="0"/>
+            <w:tcW w:w="7830" w:type="dxa"/>
+          </w:tcPr>
+          <w:p>
+            <w:pPr>
+              <w:rPr>
+                <w:rFonts w:ascii="Times New Roman" w:hAnsi="Times New Roman" w:cs="Times New Roman"/>
+                <w:b w:val="0"/>
+              </w:rPr>
+            </w:pPr>
+          </w:p>
+        </w:tc>
+        <w:tc>
+          <w:tcPr>
+            <w:tcW w:w="1530" w:type="dxa"/>
+          </w:tcPr>
+          <w:p>
+            <w:pPr>
+              <w:cnfStyle w:val="000000000000" w:firstRow="0" w:lastRow="0" w:firstColumn="0" w:lastColumn="0" w:oddVBand="0" w:evenVBand="0" w:oddHBand="0" w:evenHBand="0" w:firstRowFirstColumn="0" w:firstRowLastColumn="0" w:lastRowFirstColumn="0" w:lastRowLastColumn="0"/>
+              <w:rPr>
+                <w:rFonts w:ascii="Times New Roman" w:hAnsi="Times New Roman" w:cs="Times New Roman"/>
+                <w:b/>
+              </w:rPr>
+            </w:pPr>
+          </w:p>
+        </w:tc>
+      </w:tr>
+      <w:tr>
+        <w:trPr>
+          <w:cnfStyle w:val="000000100000" w:firstRow="0" w:lastRow="0" w:firstColumn="0" w:lastColumn="0" w:oddVBand="0" w:evenVBand="0" w:oddHBand="1" w:evenHBand="0" w:firstRowFirstColumn="0" w:firstRowLastColumn="0" w:lastRowFirstColumn="0" w:lastRowLastColumn="0"/>
+        </w:trPr>
+        <w:tc>
+          <w:tcPr>
+            <w:cnfStyle w:val="001000000000" w:firstRow="0" w:lastRow="0" w:firstColumn="1" w:lastColumn="0" w:oddVBand="0" w:evenVBand="0" w:oddHBand="0" w:evenHBand="0" w:firstRowFirstColumn="0" w:firstRowLastColumn="0" w:lastRowFirstColumn="0" w:lastRowLastColumn="0"/>
+            <w:tcW w:w="7830" w:type="dxa"/>
+          </w:tcPr>
+          <w:p>
+            <w:pPr>
+              <w:rPr>
+                <w:rFonts w:ascii="Times New Roman" w:hAnsi="Times New Roman" w:cs="Times New Roman"/>
+                <w:b w:val="0"/>
+              </w:rPr>
+            </w:pPr>
+          </w:p>
+        </w:tc>
+        <w:tc>
+          <w:tcPr>
+            <w:tcW w:w="1530" w:type="dxa"/>
+          </w:tcPr>
+          <w:p>
+            <w:pPr>
+              <w:cnfStyle w:val="000000100000" w:firstRow="0" w:lastRow="0" w:firstColumn="0" w:lastColumn="0" w:oddVBand="0" w:evenVBand="0" w:oddHBand="1" w:evenHBand="0" w:firstRowFirstColumn="0" w:firstRowLastColumn="0" w:lastRowFirstColumn="0" w:lastRowLastColumn="0"/>
               <w:rPr>
                 <w:rFonts w:ascii="Times New Roman" w:hAnsi="Times New Roman" w:cs="Times New Roman"/>
                 <w:b/>
@@ -2232,200 +4441,6 @@
         </w:tc>
       </w:tr>
     </w:tbl>
-    <w:p>
-      <w:pPr>
-        <w:rPr>
-          <w:rFonts w:ascii="Times New Roman" w:hAnsi="Times New Roman" w:cs="Times New Roman"/>
-          <w:b/>
-        </w:rPr>
-      </w:pPr>
-    </w:p>
-    <w:p>
-      <w:pPr>
-        <w:rPr>
-          <w:rFonts w:ascii="Times New Roman" w:hAnsi="Times New Roman" w:cs="Times New Roman"/>
-          <w:b/>
-        </w:rPr>
-      </w:pPr>
-    </w:p>
-    <w:p>
-      <w:pPr>
-        <w:rPr>
-          <w:rFonts w:ascii="Times New Roman" w:hAnsi="Times New Roman" w:cs="Times New Roman"/>
-          <w:b/>
-        </w:rPr>
-      </w:pPr>
-    </w:p>
-    <w:p>
-      <w:pPr>
-        <w:rPr>
-          <w:rFonts w:ascii="Times New Roman" w:hAnsi="Times New Roman" w:cs="Times New Roman"/>
-        </w:rPr>
-      </w:pPr>
-      <w:r>
-        <w:rPr>
-          <w:rFonts w:ascii="Times New Roman" w:hAnsi="Times New Roman" w:cs="Times New Roman"/>
-        </w:rPr>
-        <w:t xml:space="preserve"> </w:t>
-      </w:r>
-    </w:p>
-    <w:p>
-      <w:pPr>
-        <w:rPr>
-          <w:rFonts w:ascii="Times New Roman" w:hAnsi="Times New Roman" w:cs="Times New Roman"/>
-        </w:rPr>
-      </w:pPr>
-    </w:p>
-    <w:p>
-      <w:pPr>
-        <w:rPr>
-          <w:rFonts w:ascii="Times New Roman" w:hAnsi="Times New Roman" w:cs="Times New Roman"/>
-        </w:rPr>
-      </w:pPr>
-    </w:p>
-    <w:p>
-      <w:pPr>
-        <w:rPr>
-          <w:rFonts w:ascii="Times New Roman" w:hAnsi="Times New Roman" w:cs="Times New Roman"/>
-        </w:rPr>
-      </w:pPr>
-    </w:p>
-    <w:p>
-      <w:pPr>
-        <w:pStyle w:val="ListParagraph"/>
-        <w:rPr>
-          <w:rFonts w:ascii="Times New Roman" w:hAnsi="Times New Roman" w:cs="Times New Roman"/>
-        </w:rPr>
-      </w:pPr>
-    </w:p>
-    <w:p>
-      <w:pPr>
-        <w:pStyle w:val="ListParagraph"/>
-        <w:rPr>
-          <w:rFonts w:ascii="Times New Roman" w:hAnsi="Times New Roman" w:cs="Times New Roman"/>
-        </w:rPr>
-      </w:pPr>
-    </w:p>
-    <w:p>
-      <w:pPr>
-        <w:ind w:left="720"/>
-        <w:rPr>
-          <w:rFonts w:ascii="Times New Roman" w:hAnsi="Times New Roman" w:cs="Times New Roman"/>
-        </w:rPr>
-      </w:pPr>
-    </w:p>
-    <w:p>
-      <w:pPr>
-        <w:rPr>
-          <w:rFonts w:ascii="Times New Roman" w:hAnsi="Times New Roman" w:cs="Times New Roman"/>
-        </w:rPr>
-      </w:pPr>
-      <w:r>
-        <w:rPr>
-          <w:rFonts w:ascii="Times New Roman" w:hAnsi="Times New Roman" w:cs="Times New Roman"/>
-        </w:rPr>
-        <w:t xml:space="preserve"> </w:t>
-      </w:r>
-    </w:p>
-    <w:p>
-      <w:pPr>
-        <w:rPr>
-          <w:rFonts w:ascii="Times New Roman" w:hAnsi="Times New Roman" w:cs="Times New Roman"/>
-          <w:b/>
-          <w:bCs/>
-          <w:sz w:val="32"/>
-          <w:szCs w:val="32"/>
-        </w:rPr>
-      </w:pPr>
-    </w:p>
-    <w:p>
-      <w:pPr>
-        <w:rPr>
-          <w:rFonts w:ascii="Times New Roman" w:hAnsi="Times New Roman" w:cs="Times New Roman"/>
-          <w:b/>
-          <w:bCs/>
-          <w:sz w:val="32"/>
-          <w:szCs w:val="32"/>
-        </w:rPr>
-      </w:pPr>
-    </w:p>
-    <w:p>
-      <w:pPr>
-        <w:rPr>
-          <w:rFonts w:ascii="Times New Roman" w:hAnsi="Times New Roman" w:cs="Times New Roman"/>
-          <w:b/>
-          <w:bCs/>
-          <w:sz w:val="32"/>
-          <w:szCs w:val="32"/>
-        </w:rPr>
-      </w:pPr>
-    </w:p>
-    <w:p>
-      <w:pPr>
-        <w:rPr>
-          <w:rFonts w:ascii="Times New Roman" w:hAnsi="Times New Roman" w:cs="Times New Roman"/>
-          <w:b/>
-          <w:bCs/>
-          <w:sz w:val="32"/>
-          <w:szCs w:val="32"/>
-        </w:rPr>
-      </w:pPr>
-    </w:p>
-    <w:p>
-      <w:pPr>
-        <w:rPr>
-          <w:rFonts w:ascii="Times New Roman" w:hAnsi="Times New Roman" w:cs="Times New Roman"/>
-          <w:b/>
-          <w:bCs/>
-          <w:sz w:val="32"/>
-          <w:szCs w:val="32"/>
-        </w:rPr>
-      </w:pPr>
-    </w:p>
-    <w:p>
-      <w:pPr>
-        <w:rPr>
-          <w:rFonts w:ascii="Times New Roman" w:hAnsi="Times New Roman" w:cs="Times New Roman"/>
-          <w:b/>
-          <w:bCs/>
-          <w:sz w:val="32"/>
-          <w:szCs w:val="32"/>
-        </w:rPr>
-      </w:pPr>
-    </w:p>
-    <w:p>
-      <w:pPr>
-        <w:rPr>
-          <w:rFonts w:ascii="Times New Roman" w:hAnsi="Times New Roman" w:cs="Times New Roman"/>
-          <w:b/>
-          <w:bCs/>
-          <w:sz w:val="32"/>
-          <w:szCs w:val="32"/>
-        </w:rPr>
-      </w:pPr>
-    </w:p>
-    <w:p>
-      <w:pPr>
-        <w:rPr>
-          <w:rFonts w:ascii="Times New Roman" w:hAnsi="Times New Roman" w:cs="Times New Roman"/>
-          <w:b/>
-          <w:bCs/>
-          <w:sz w:val="32"/>
-          <w:szCs w:val="32"/>
-        </w:rPr>
-      </w:pPr>
-    </w:p>
-    <w:p>
-      <w:pPr>
-        <w:rPr>
-          <w:rFonts w:ascii="Times New Roman" w:hAnsi="Times New Roman" w:cs="Times New Roman"/>
-          <w:b/>
-          <w:bCs/>
-          <w:sz w:val="32"/>
-          <w:szCs w:val="32"/>
-        </w:rPr>
-      </w:pPr>
-    </w:p>
     <w:p>
       <w:pPr>
         <w:rPr>
@@ -2629,6 +4644,20 @@
           <w:bCs/>
         </w:rPr>
         <w:t>Project Schedule:</w:t>
+      </w:r>
+    </w:p>
+    <w:p>
+      <w:pPr>
+        <w:jc w:val="both"/>
+        <w:rPr>
+          <w:rFonts w:ascii="Times New Roman" w:hAnsi="Times New Roman" w:cs="Times New Roman"/>
+        </w:rPr>
+      </w:pPr>
+      <w:r>
+        <w:rPr>
+          <w:rFonts w:ascii="Times New Roman" w:hAnsi="Times New Roman" w:cs="Times New Roman"/>
+        </w:rPr>
+        <w:t xml:space="preserve">Please fill in as much details as possible (some details for the Project Requirements and Project Analysis parts are listed here as an example) </w:t>
       </w:r>
     </w:p>
     <w:tbl>
@@ -2787,21 +4816,7 @@
               <w:rPr>
                 <w:rFonts w:ascii="Times New Roman" w:hAnsi="Times New Roman" w:cs="Times New Roman"/>
               </w:rPr>
-              <w:t xml:space="preserve">b. </w:t>
-            </w:r>
-            <w:proofErr w:type="spellStart"/>
-            <w:r>
-              <w:rPr>
-                <w:rFonts w:ascii="Times New Roman" w:hAnsi="Times New Roman" w:cs="Times New Roman"/>
-              </w:rPr>
-              <w:t>Self Review</w:t>
-            </w:r>
-            <w:proofErr w:type="spellEnd"/>
-            <w:r>
-              <w:rPr>
-                <w:rFonts w:ascii="Times New Roman" w:hAnsi="Times New Roman" w:cs="Times New Roman"/>
-              </w:rPr>
-              <w:t xml:space="preserve"> </w:t>
+              <w:t xml:space="preserve">b. Self Review </w:t>
             </w:r>
           </w:p>
           <w:p>
@@ -3217,28 +5232,6 @@
         </w:tc>
       </w:tr>
     </w:tbl>
-    <w:p>
-      <w:pPr>
-        <w:rPr>
-          <w:rFonts w:ascii="Times New Roman" w:hAnsi="Times New Roman" w:cs="Times New Roman"/>
-          <w:b/>
-          <w:bCs/>
-          <w:sz w:val="32"/>
-          <w:szCs w:val="32"/>
-        </w:rPr>
-      </w:pPr>
-    </w:p>
-    <w:p>
-      <w:pPr>
-        <w:rPr>
-          <w:rFonts w:ascii="Times New Roman" w:hAnsi="Times New Roman" w:cs="Times New Roman"/>
-          <w:b/>
-          <w:bCs/>
-          <w:sz w:val="32"/>
-          <w:szCs w:val="32"/>
-        </w:rPr>
-      </w:pPr>
-    </w:p>
     <w:p>
       <w:pPr>
         <w:rPr>
@@ -3361,7 +5354,11 @@
     <w:p>
       <w:pPr>
         <w:pStyle w:val="ListParagraph"/>
-        <w:ind w:left="1080"/>
+        <w:numPr>
+          <w:ilvl w:val="0"/>
+          <w:numId w:val="7"/>
+        </w:numPr>
+        <w:spacing w:after="0"/>
         <w:rPr>
           <w:rFonts w:ascii="Times New Roman" w:hAnsi="Times New Roman" w:cs="Times New Roman"/>
         </w:rPr>
@@ -3370,26 +5367,13 @@
         <w:rPr>
           <w:rFonts w:ascii="Times New Roman" w:hAnsi="Times New Roman" w:cs="Times New Roman"/>
         </w:rPr>
-        <w:t xml:space="preserve">Travis: Intel i9-9900K 3.6 GHz, 16 Gigabytes memory, 500 GB SSD, Windows 10, </w:t>
-      </w:r>
-      <w:proofErr w:type="spellStart"/>
-      <w:r>
-        <w:rPr>
-          <w:rFonts w:ascii="Times New Roman" w:hAnsi="Times New Roman" w:cs="Times New Roman"/>
-        </w:rPr>
-        <w:t>Pycharm</w:t>
-      </w:r>
-      <w:proofErr w:type="spellEnd"/>
-      <w:r>
-        <w:rPr>
-          <w:rFonts w:ascii="Times New Roman" w:hAnsi="Times New Roman" w:cs="Times New Roman"/>
-        </w:rPr>
-        <w:t xml:space="preserve"> 2019.3.1, Python 3.7</w:t>
+        <w:t>Travis: Intel i9-9900K 3.6 GHz, 16 Gigabytes memory, 500 GB SSD, Windows 10, Pycharm 2019.3.1, Python 3.7</w:t>
       </w:r>
     </w:p>
     <w:p>
       <w:pPr>
         <w:pStyle w:val="ListParagraph"/>
+        <w:spacing w:after="0"/>
         <w:ind w:left="1080"/>
         <w:rPr>
           <w:rFonts w:ascii="Times New Roman" w:hAnsi="Times New Roman" w:cs="Times New Roman"/>
@@ -3399,7 +5383,11 @@
     <w:p>
       <w:pPr>
         <w:pStyle w:val="ListParagraph"/>
-        <w:ind w:left="1080"/>
+        <w:numPr>
+          <w:ilvl w:val="0"/>
+          <w:numId w:val="7"/>
+        </w:numPr>
+        <w:spacing w:after="0"/>
         <w:rPr>
           <w:rFonts w:ascii="Times New Roman" w:hAnsi="Times New Roman" w:cs="Times New Roman"/>
         </w:rPr>
@@ -3409,11 +5397,18 @@
           <w:rFonts w:ascii="Times New Roman" w:hAnsi="Times New Roman" w:cs="Times New Roman"/>
         </w:rPr>
         <w:t xml:space="preserve">Lesly: </w:t>
+      </w:r>
+      <w:r>
+        <w:rPr>
+          <w:rFonts w:ascii="Times New Roman" w:hAnsi="Times New Roman" w:cs="Times New Roman"/>
+        </w:rPr>
+        <w:t>Intel® Core™ i7-8750H CPU @ 2.20GHz, 16GB, 500GB SSD,Windows 10, 64-bit OS</w:t>
       </w:r>
     </w:p>
     <w:p>
       <w:pPr>
         <w:pStyle w:val="ListParagraph"/>
+        <w:spacing w:after="0"/>
         <w:ind w:left="1080"/>
         <w:rPr>
           <w:rFonts w:ascii="Times New Roman" w:hAnsi="Times New Roman" w:cs="Times New Roman"/>
@@ -3423,7 +5418,11 @@
     <w:p>
       <w:pPr>
         <w:pStyle w:val="ListParagraph"/>
-        <w:ind w:left="1080"/>
+        <w:numPr>
+          <w:ilvl w:val="0"/>
+          <w:numId w:val="7"/>
+        </w:numPr>
+        <w:spacing w:after="0"/>
         <w:rPr>
           <w:rFonts w:ascii="Times New Roman" w:hAnsi="Times New Roman" w:cs="Times New Roman"/>
         </w:rPr>
@@ -3433,6 +5432,45 @@
           <w:rFonts w:ascii="Times New Roman" w:hAnsi="Times New Roman" w:cs="Times New Roman"/>
         </w:rPr>
         <w:t>Stephen: Windows 10, Python 3.7, a lot of fancy components.</w:t>
+      </w:r>
+    </w:p>
+    <w:p>
+      <w:pPr>
+        <w:pStyle w:val="ListParagraph"/>
+        <w:rPr>
+          <w:rFonts w:ascii="Times New Roman" w:hAnsi="Times New Roman" w:cs="Times New Roman"/>
+        </w:rPr>
+      </w:pPr>
+    </w:p>
+    <w:p>
+      <w:pPr>
+        <w:pStyle w:val="ListParagraph"/>
+        <w:numPr>
+          <w:ilvl w:val="0"/>
+          <w:numId w:val="7"/>
+        </w:numPr>
+        <w:spacing w:after="0"/>
+        <w:rPr>
+          <w:rFonts w:ascii="Times New Roman" w:hAnsi="Times New Roman" w:cs="Times New Roman"/>
+        </w:rPr>
+      </w:pPr>
+      <w:r>
+        <w:rPr>
+          <w:rFonts w:ascii="Times New Roman" w:hAnsi="Times New Roman" w:cs="Times New Roman"/>
+        </w:rPr>
+        <w:t xml:space="preserve">Cochran: AMD Ryzen 5 3600, 32 GB Memory, 1 TB SSD, </w:t>
+      </w:r>
+      <w:r>
+        <w:rPr>
+          <w:rFonts w:ascii="Times New Roman" w:hAnsi="Times New Roman" w:cs="Times New Roman"/>
+        </w:rPr>
+        <w:t>Windows 10</w:t>
+      </w:r>
+      <w:r>
+        <w:rPr>
+          <w:rFonts w:ascii="Times New Roman" w:hAnsi="Times New Roman" w:cs="Times New Roman"/>
+        </w:rPr>
+        <w:t>, Python 3.7</w:t>
       </w:r>
     </w:p>
     <w:p>
@@ -3491,7 +5529,14 @@
           <w:rFonts w:ascii="Times New Roman" w:hAnsi="Times New Roman" w:cs="Times New Roman"/>
           <w:bCs/>
         </w:rPr>
-        <w:t xml:space="preserve">-Stephen: My ideal solution would be a self-contained service. Initial launching of the program would create a web interface for the user to communicate with. </w:t>
+        <w:t>?? W</w:t>
+      </w:r>
+      <w:r>
+        <w:rPr>
+          <w:rFonts w:ascii="Times New Roman" w:hAnsi="Times New Roman" w:cs="Times New Roman"/>
+          <w:bCs/>
+        </w:rPr>
+        <w:t>eb based? What do you all think?</w:t>
       </w:r>
     </w:p>
     <w:p>
@@ -3548,98 +5593,32 @@
         <w:rPr>
           <w:rFonts w:ascii="Times New Roman" w:hAnsi="Times New Roman" w:cs="Times New Roman"/>
         </w:rPr>
+        <w:t xml:space="preserve">GitHub </w:t>
+      </w:r>
+      <w:r>
+        <w:rPr>
+          <w:rFonts w:ascii="Times New Roman" w:hAnsi="Times New Roman" w:cs="Times New Roman"/>
+        </w:rPr>
         <w:t xml:space="preserve">Website: </w:t>
-      </w:r>
-      <w:proofErr w:type="spellStart"/>
-      <w:r>
-        <w:rPr>
-          <w:rFonts w:ascii="Times New Roman" w:hAnsi="Times New Roman" w:cs="Times New Roman"/>
-        </w:rPr>
-        <w:t>gitHub</w:t>
-      </w:r>
-      <w:proofErr w:type="spellEnd"/>
-      <w:r>
-        <w:rPr>
-          <w:rFonts w:ascii="Times New Roman" w:hAnsi="Times New Roman" w:cs="Times New Roman"/>
-        </w:rPr>
-        <w:t xml:space="preserve"> at </w:t>
       </w:r>
       <w:hyperlink r:id="rId7" w:history="1">
         <w:r>
           <w:rPr>
             <w:rStyle w:val="Hyperlink"/>
+            <w:rFonts w:ascii="Times New Roman" w:hAnsi="Times New Roman" w:cs="Times New Roman"/>
           </w:rPr>
-          <w:t>https://github.com/chewyfresh/CMSC-495</w:t>
+          <w:t>https://github.com/ciullo-stephen/safetydome?files=1</w:t>
         </w:r>
       </w:hyperlink>
-      <w:bookmarkStart w:id="0" w:name="_GoBack"/>
-      <w:bookmarkEnd w:id="0"/>
     </w:p>
     <w:p>
       <w:pPr>
-        <w:spacing w:line="240" w:lineRule="auto"/>
-        <w:rPr>
-          <w:rFonts w:ascii="Times New Roman" w:hAnsi="Times New Roman" w:cs="Times New Roman"/>
-          <w:bCs/>
-        </w:rPr>
-      </w:pPr>
-    </w:p>
-    <w:p>
-      <w:pPr>
-        <w:spacing w:line="240" w:lineRule="auto"/>
-        <w:rPr>
-          <w:rFonts w:ascii="Times New Roman" w:hAnsi="Times New Roman" w:cs="Times New Roman"/>
-          <w:b/>
-          <w:bCs/>
-        </w:rPr>
-      </w:pPr>
-    </w:p>
-    <w:p>
-      <w:pPr>
-        <w:pStyle w:val="ListParagraph"/>
-        <w:numPr>
-          <w:ilvl w:val="0"/>
-          <w:numId w:val="5"/>
-        </w:numPr>
-        <w:spacing w:line="240" w:lineRule="auto"/>
-        <w:rPr>
-          <w:rFonts w:ascii="Times New Roman" w:hAnsi="Times New Roman" w:cs="Times New Roman"/>
-          <w:b/>
-          <w:bCs/>
-        </w:rPr>
-      </w:pPr>
-      <w:r>
-        <w:rPr>
-          <w:rFonts w:ascii="Times New Roman" w:hAnsi="Times New Roman" w:cs="Times New Roman"/>
-          <w:b/>
-          <w:bCs/>
-        </w:rPr>
-        <w:t>Project Schedule</w:t>
-      </w:r>
-    </w:p>
-    <w:p>
-      <w:pPr>
         <w:pStyle w:val="ListParagraph"/>
         <w:ind w:left="1080"/>
         <w:rPr>
           <w:rFonts w:ascii="Times New Roman" w:hAnsi="Times New Roman" w:cs="Times New Roman"/>
         </w:rPr>
       </w:pPr>
-    </w:p>
-    <w:p>
-      <w:pPr>
-        <w:pStyle w:val="ListParagraph"/>
-        <w:ind w:left="1080"/>
-        <w:rPr>
-          <w:rFonts w:ascii="Times New Roman" w:hAnsi="Times New Roman" w:cs="Times New Roman"/>
-        </w:rPr>
-      </w:pPr>
-      <w:r>
-        <w:rPr>
-          <w:rFonts w:ascii="Times New Roman" w:hAnsi="Times New Roman" w:cs="Times New Roman"/>
-        </w:rPr>
-        <w:t xml:space="preserve">Please fill in as much details as possible (some details for the Project Requirements and Project Analysis parts are listed here as an example) </w:t>
-      </w:r>
     </w:p>
     <w:p>
       <w:pPr>
@@ -4340,6 +6319,119 @@
       </w:pPr>
     </w:lvl>
   </w:abstractNum>
+  <w:abstractNum w:abstractNumId="6" w15:restartNumberingAfterBreak="0">
+    <w:nsid w:val="7C8C5D03"/>
+    <w:multiLevelType w:val="hybridMultilevel"/>
+    <w:tmpl w:val="CDF491F2"/>
+    <w:lvl w:ilvl="0" w:tplc="42F2D34E">
+      <w:start w:val="20"/>
+      <w:numFmt w:val="bullet"/>
+      <w:lvlText w:val="-"/>
+      <w:lvlJc w:val="left"/>
+      <w:pPr>
+        <w:ind w:left="1440" w:hanging="360"/>
+      </w:pPr>
+      <w:rPr>
+        <w:rFonts w:ascii="Times New Roman" w:eastAsiaTheme="minorHAnsi" w:hAnsi="Times New Roman" w:cs="Times New Roman" w:hint="default"/>
+      </w:rPr>
+    </w:lvl>
+    <w:lvl w:ilvl="1" w:tplc="04090003" w:tentative="1">
+      <w:start w:val="1"/>
+      <w:numFmt w:val="bullet"/>
+      <w:lvlText w:val="o"/>
+      <w:lvlJc w:val="left"/>
+      <w:pPr>
+        <w:ind w:left="2160" w:hanging="360"/>
+      </w:pPr>
+      <w:rPr>
+        <w:rFonts w:ascii="Courier New" w:hAnsi="Courier New" w:cs="Courier New" w:hint="default"/>
+      </w:rPr>
+    </w:lvl>
+    <w:lvl w:ilvl="2" w:tplc="04090005" w:tentative="1">
+      <w:start w:val="1"/>
+      <w:numFmt w:val="bullet"/>
+      <w:lvlText w:val=""/>
+      <w:lvlJc w:val="left"/>
+      <w:pPr>
+        <w:ind w:left="2880" w:hanging="360"/>
+      </w:pPr>
+      <w:rPr>
+        <w:rFonts w:ascii="Wingdings" w:hAnsi="Wingdings" w:hint="default"/>
+      </w:rPr>
+    </w:lvl>
+    <w:lvl w:ilvl="3" w:tplc="04090001" w:tentative="1">
+      <w:start w:val="1"/>
+      <w:numFmt w:val="bullet"/>
+      <w:lvlText w:val=""/>
+      <w:lvlJc w:val="left"/>
+      <w:pPr>
+        <w:ind w:left="3600" w:hanging="360"/>
+      </w:pPr>
+      <w:rPr>
+        <w:rFonts w:ascii="Symbol" w:hAnsi="Symbol" w:hint="default"/>
+      </w:rPr>
+    </w:lvl>
+    <w:lvl w:ilvl="4" w:tplc="04090003" w:tentative="1">
+      <w:start w:val="1"/>
+      <w:numFmt w:val="bullet"/>
+      <w:lvlText w:val="o"/>
+      <w:lvlJc w:val="left"/>
+      <w:pPr>
+        <w:ind w:left="4320" w:hanging="360"/>
+      </w:pPr>
+      <w:rPr>
+        <w:rFonts w:ascii="Courier New" w:hAnsi="Courier New" w:cs="Courier New" w:hint="default"/>
+      </w:rPr>
+    </w:lvl>
+    <w:lvl w:ilvl="5" w:tplc="04090005" w:tentative="1">
+      <w:start w:val="1"/>
+      <w:numFmt w:val="bullet"/>
+      <w:lvlText w:val=""/>
+      <w:lvlJc w:val="left"/>
+      <w:pPr>
+        <w:ind w:left="5040" w:hanging="360"/>
+      </w:pPr>
+      <w:rPr>
+        <w:rFonts w:ascii="Wingdings" w:hAnsi="Wingdings" w:hint="default"/>
+      </w:rPr>
+    </w:lvl>
+    <w:lvl w:ilvl="6" w:tplc="04090001" w:tentative="1">
+      <w:start w:val="1"/>
+      <w:numFmt w:val="bullet"/>
+      <w:lvlText w:val=""/>
+      <w:lvlJc w:val="left"/>
+      <w:pPr>
+        <w:ind w:left="5760" w:hanging="360"/>
+      </w:pPr>
+      <w:rPr>
+        <w:rFonts w:ascii="Symbol" w:hAnsi="Symbol" w:hint="default"/>
+      </w:rPr>
+    </w:lvl>
+    <w:lvl w:ilvl="7" w:tplc="04090003" w:tentative="1">
+      <w:start w:val="1"/>
+      <w:numFmt w:val="bullet"/>
+      <w:lvlText w:val="o"/>
+      <w:lvlJc w:val="left"/>
+      <w:pPr>
+        <w:ind w:left="6480" w:hanging="360"/>
+      </w:pPr>
+      <w:rPr>
+        <w:rFonts w:ascii="Courier New" w:hAnsi="Courier New" w:cs="Courier New" w:hint="default"/>
+      </w:rPr>
+    </w:lvl>
+    <w:lvl w:ilvl="8" w:tplc="04090005" w:tentative="1">
+      <w:start w:val="1"/>
+      <w:numFmt w:val="bullet"/>
+      <w:lvlText w:val=""/>
+      <w:lvlJc w:val="left"/>
+      <w:pPr>
+        <w:ind w:left="7200" w:hanging="360"/>
+      </w:pPr>
+      <w:rPr>
+        <w:rFonts w:ascii="Wingdings" w:hAnsi="Wingdings" w:hint="default"/>
+      </w:rPr>
+    </w:lvl>
+  </w:abstractNum>
   <w:num w:numId="1">
     <w:abstractNumId w:val="4"/>
   </w:num>
@@ -4358,6 +6450,9 @@
   <w:num w:numId="6">
     <w:abstractNumId w:val="3"/>
   </w:num>
+  <w:num w:numId="7">
+    <w:abstractNumId w:val="6"/>
+  </w:num>
 </w:numbering>
 </file>
 
@@ -4378,7 +6473,7 @@
       </w:pPr>
     </w:pPrDefault>
   </w:docDefaults>
-  <w:latentStyles w:defLockedState="0" w:defUIPriority="99" w:defSemiHidden="0" w:defUnhideWhenUsed="0" w:defQFormat="0" w:count="375">
+  <w:latentStyles w:defLockedState="0" w:defUIPriority="99" w:defSemiHidden="0" w:defUnhideWhenUsed="0" w:defQFormat="0" w:count="376">
     <w:lsdException w:name="Normal" w:uiPriority="0" w:qFormat="1"/>
     <w:lsdException w:name="heading 1" w:uiPriority="9" w:qFormat="1"/>
     <w:lsdException w:name="heading 2" w:semiHidden="1" w:uiPriority="9" w:unhideWhenUsed="1" w:qFormat="1"/>
@@ -4526,9 +6621,8 @@
     <w:lsdException w:name="Table Contemporary" w:semiHidden="1" w:unhideWhenUsed="1"/>
     <w:lsdException w:name="Table Elegant" w:semiHidden="1" w:unhideWhenUsed="1"/>
     <w:lsdException w:name="Table Professional" w:semiHidden="1" w:unhideWhenUsed="1"/>
-    <w:lsdException w:name="Table Subtle 1" w:semiHidden="1" w:unhideWhenUsed="1"/>
+    <w:lsdException w:name="Table Subtle 2" w:semiHidden="1" w:unhideWhenUsed="1"/>
     <w:lsdException w:name="Table Web 1" w:semiHidden="1" w:unhideWhenUsed="1"/>
-    <w:lsdException w:name="Table Web 2" w:semiHidden="1" w:unhideWhenUsed="1"/>
     <w:lsdException w:name="Balloon Text" w:semiHidden="1" w:unhideWhenUsed="1"/>
     <w:lsdException w:name="Table Grid" w:uiPriority="39"/>
     <w:lsdException w:name="Table Theme" w:semiHidden="1" w:unhideWhenUsed="1"/>
@@ -4751,6 +6845,7 @@
     <w:lsdException w:name="Smart Hyperlink" w:semiHidden="1" w:unhideWhenUsed="1"/>
     <w:lsdException w:name="Hashtag" w:semiHidden="1" w:unhideWhenUsed="1"/>
     <w:lsdException w:name="Unresolved Mention" w:semiHidden="1" w:unhideWhenUsed="1"/>
+    <w:lsdException w:name="Smart Link" w:semiHidden="1" w:unhideWhenUsed="1"/>
   </w:latentStyles>
   <w:style w:type="paragraph" w:default="1" w:styleId="Normal">
     <w:name w:val="Normal"/>
@@ -5069,11 +7164,10 @@
     <w:name w:val="Hyperlink"/>
     <w:basedOn w:val="DefaultParagraphFont"/>
     <w:uiPriority w:val="99"/>
-    <w:semiHidden/>
     <w:unhideWhenUsed/>
-    <w:rsid w:val="0003205D"/>
+    <w:rsid w:val="009B7614"/>
     <w:rPr>
-      <w:color w:val="0000FF"/>
+      <w:color w:val="0563C1" w:themeColor="hyperlink"/>
       <w:u w:val="single"/>
     </w:rPr>
   </w:style>

</xml_diff>

<commit_message>
Adding documentation to github
</commit_message>
<xml_diff>
--- a/Group 4 Project Plan & Requirements.docx
+++ b/Group 4 Project Plan & Requirements.docx
@@ -979,12 +979,12 @@
       <w:tr>
         <w:tc>
           <w:tcPr>
+            <w:cnfStyle w:val="001000000000" w:firstRow="0" w:lastRow="0" w:firstColumn="1" w:lastColumn="0" w:oddVBand="0" w:evenVBand="0" w:oddHBand="0" w:evenHBand="0" w:firstRowFirstColumn="0" w:firstRowLastColumn="0" w:lastRowFirstColumn="0" w:lastRowLastColumn="0"/>
             <w:tcW w:w="1435" w:type="dxa"/>
           </w:tcPr>
           <w:p>
             <w:pPr>
               <w:jc w:val="center"/>
-              <w:cnfStyle w:val="001000000000" w:firstRow="0" w:lastRow="0" w:firstColumn="1" w:lastColumn="0" w:oddVBand="0" w:evenVBand="0" w:oddHBand="0" w:evenHBand="0" w:firstRowFirstColumn="0" w:firstRowLastColumn="0" w:lastRowFirstColumn="0" w:lastRowLastColumn="0"/>
               <w:rPr>
                 <w:rFonts w:ascii="Times New Roman" w:hAnsi="Times New Roman" w:cs="Times New Roman"/>
                 <w:b w:val="0"/>
@@ -1008,6 +1008,7 @@
           <w:p>
             <w:pPr>
               <w:jc w:val="center"/>
+              <w:cnfStyle w:val="000000000000" w:firstRow="0" w:lastRow="0" w:firstColumn="0" w:lastColumn="0" w:oddVBand="0" w:evenVBand="0" w:oddHBand="0" w:evenHBand="0" w:firstRowFirstColumn="0" w:firstRowLastColumn="0" w:lastRowFirstColumn="0" w:lastRowLastColumn="0"/>
               <w:rPr>
                 <w:rFonts w:ascii="Times New Roman" w:hAnsi="Times New Roman" w:cs="Times New Roman"/>
                 <w:bCs/>
@@ -1029,6 +1030,7 @@
           <w:p>
             <w:pPr>
               <w:jc w:val="center"/>
+              <w:cnfStyle w:val="000000000000" w:firstRow="0" w:lastRow="0" w:firstColumn="0" w:lastColumn="0" w:oddVBand="0" w:evenVBand="0" w:oddHBand="0" w:evenHBand="0" w:firstRowFirstColumn="0" w:firstRowLastColumn="0" w:lastRowFirstColumn="0" w:lastRowLastColumn="0"/>
               <w:rPr>
                 <w:rFonts w:ascii="Times New Roman" w:hAnsi="Times New Roman" w:cs="Times New Roman"/>
                 <w:bCs/>
@@ -1052,18 +1054,7 @@
                 <w:sz w:val="18"/>
                 <w:szCs w:val="18"/>
               </w:rPr>
-              <w:t>, as well as overall requirement adjus</w:t>
-            </w:r>
-            <w:bookmarkStart w:id="0" w:name="_GoBack"/>
-            <w:bookmarkEnd w:id="0"/>
-            <w:r>
-              <w:rPr>
-                <w:rFonts w:ascii="Times New Roman" w:hAnsi="Times New Roman" w:cs="Times New Roman"/>
-                <w:bCs/>
-                <w:sz w:val="18"/>
-                <w:szCs w:val="18"/>
-              </w:rPr>
-              <w:t>tments</w:t>
+              <w:t>, as well as overall requirement adjustments</w:t>
             </w:r>
             <w:r>
               <w:rPr>
@@ -4757,7 +4748,21 @@
         <w:rPr>
           <w:rFonts w:ascii="Times New Roman" w:hAnsi="Times New Roman" w:cs="Times New Roman"/>
         </w:rPr>
-        <w:t>Python 3.6+</w:t>
+        <w:t>Python 3.</w:t>
+      </w:r>
+      <w:r>
+        <w:rPr>
+          <w:rFonts w:ascii="Times New Roman" w:hAnsi="Times New Roman" w:cs="Times New Roman"/>
+        </w:rPr>
+        <w:t>7</w:t>
+      </w:r>
+      <w:bookmarkStart w:id="0" w:name="_GoBack"/>
+      <w:bookmarkEnd w:id="0"/>
+      <w:r>
+        <w:rPr>
+          <w:rFonts w:ascii="Times New Roman" w:hAnsi="Times New Roman" w:cs="Times New Roman"/>
+        </w:rPr>
+        <w:t>+</w:t>
       </w:r>
     </w:p>
     <w:p>
@@ -7186,6 +7191,7 @@
     <w:lsdException w:name="HTML Sample" w:semiHidden="1" w:unhideWhenUsed="1"/>
     <w:lsdException w:name="HTML Typewriter" w:semiHidden="1" w:unhideWhenUsed="1"/>
     <w:lsdException w:name="HTML Variable" w:semiHidden="1" w:unhideWhenUsed="1"/>
+    <w:lsdException w:name="Normal Table" w:semiHidden="1" w:unhideWhenUsed="1"/>
     <w:lsdException w:name="annotation subject" w:semiHidden="1" w:unhideWhenUsed="1"/>
     <w:lsdException w:name="No List" w:semiHidden="1" w:unhideWhenUsed="1"/>
     <w:lsdException w:name="Outline List 1" w:semiHidden="1" w:unhideWhenUsed="1"/>
@@ -7231,9 +7237,11 @@
     <w:lsdException w:name="Table Subtle 1" w:semiHidden="1" w:unhideWhenUsed="1"/>
     <w:lsdException w:name="Table Subtle 2" w:semiHidden="1" w:unhideWhenUsed="1"/>
     <w:lsdException w:name="Table Web 1" w:semiHidden="1" w:unhideWhenUsed="1"/>
+    <w:lsdException w:name="Table Web 2" w:semiHidden="1" w:unhideWhenUsed="1"/>
     <w:lsdException w:name="Table Web 3" w:semiHidden="1" w:unhideWhenUsed="1"/>
     <w:lsdException w:name="Balloon Text" w:semiHidden="1" w:unhideWhenUsed="1"/>
     <w:lsdException w:name="Table Grid" w:uiPriority="39"/>
+    <w:lsdException w:name="Table Theme" w:semiHidden="1" w:unhideWhenUsed="1"/>
     <w:lsdException w:name="Placeholder Text" w:semiHidden="1"/>
     <w:lsdException w:name="No Spacing" w:uiPriority="1" w:qFormat="1"/>
     <w:lsdException w:name="Light Shading" w:uiPriority="60"/>

</xml_diff>

<commit_message>
Adding schedule for project
</commit_message>
<xml_diff>
--- a/Group 4 Project Plan & Requirements.docx
+++ b/Group 4 Project Plan & Requirements.docx
@@ -4756,8 +4756,6 @@
         </w:rPr>
         <w:t>7</w:t>
       </w:r>
-      <w:bookmarkStart w:id="0" w:name="_GoBack"/>
-      <w:bookmarkEnd w:id="0"/>
       <w:r>
         <w:rPr>
           <w:rFonts w:ascii="Times New Roman" w:hAnsi="Times New Roman" w:cs="Times New Roman"/>
@@ -5375,6 +5373,54 @@
                 <w:rFonts w:ascii="Times New Roman" w:hAnsi="Times New Roman" w:cs="Times New Roman"/>
               </w:rPr>
             </w:pPr>
+            <w:r>
+              <w:rPr>
+                <w:rFonts w:ascii="Times New Roman" w:hAnsi="Times New Roman" w:cs="Times New Roman"/>
+              </w:rPr>
+              <w:t>1/27</w:t>
+            </w:r>
+          </w:p>
+          <w:p>
+            <w:pPr>
+              <w:cnfStyle w:val="000000000000" w:firstRow="0" w:lastRow="0" w:firstColumn="0" w:lastColumn="0" w:oddVBand="0" w:evenVBand="0" w:oddHBand="0" w:evenHBand="0" w:firstRowFirstColumn="0" w:firstRowLastColumn="0" w:lastRowFirstColumn="0" w:lastRowLastColumn="0"/>
+              <w:rPr>
+                <w:rFonts w:ascii="Times New Roman" w:hAnsi="Times New Roman" w:cs="Times New Roman"/>
+              </w:rPr>
+            </w:pPr>
+            <w:r>
+              <w:rPr>
+                <w:rFonts w:ascii="Times New Roman" w:hAnsi="Times New Roman" w:cs="Times New Roman"/>
+              </w:rPr>
+              <w:t>1/27</w:t>
+            </w:r>
+          </w:p>
+          <w:p>
+            <w:pPr>
+              <w:cnfStyle w:val="000000000000" w:firstRow="0" w:lastRow="0" w:firstColumn="0" w:lastColumn="0" w:oddVBand="0" w:evenVBand="0" w:oddHBand="0" w:evenHBand="0" w:firstRowFirstColumn="0" w:firstRowLastColumn="0" w:lastRowFirstColumn="0" w:lastRowLastColumn="0"/>
+              <w:rPr>
+                <w:rFonts w:ascii="Times New Roman" w:hAnsi="Times New Roman" w:cs="Times New Roman"/>
+              </w:rPr>
+            </w:pPr>
+            <w:r>
+              <w:rPr>
+                <w:rFonts w:ascii="Times New Roman" w:hAnsi="Times New Roman" w:cs="Times New Roman"/>
+              </w:rPr>
+              <w:t>2/1</w:t>
+            </w:r>
+          </w:p>
+          <w:p>
+            <w:pPr>
+              <w:cnfStyle w:val="000000000000" w:firstRow="0" w:lastRow="0" w:firstColumn="0" w:lastColumn="0" w:oddVBand="0" w:evenVBand="0" w:oddHBand="0" w:evenHBand="0" w:firstRowFirstColumn="0" w:firstRowLastColumn="0" w:lastRowFirstColumn="0" w:lastRowLastColumn="0"/>
+              <w:rPr>
+                <w:rFonts w:ascii="Times New Roman" w:hAnsi="Times New Roman" w:cs="Times New Roman"/>
+              </w:rPr>
+            </w:pPr>
+            <w:r>
+              <w:rPr>
+                <w:rFonts w:ascii="Times New Roman" w:hAnsi="Times New Roman" w:cs="Times New Roman"/>
+              </w:rPr>
+              <w:t>2/2</w:t>
+            </w:r>
           </w:p>
         </w:tc>
         <w:tc>
@@ -5388,6 +5434,54 @@
                 <w:rFonts w:ascii="Times New Roman" w:hAnsi="Times New Roman" w:cs="Times New Roman"/>
               </w:rPr>
             </w:pPr>
+            <w:r>
+              <w:rPr>
+                <w:rFonts w:ascii="Times New Roman" w:hAnsi="Times New Roman" w:cs="Times New Roman"/>
+              </w:rPr>
+              <w:t>2/2</w:t>
+            </w:r>
+          </w:p>
+          <w:p>
+            <w:pPr>
+              <w:cnfStyle w:val="000000000000" w:firstRow="0" w:lastRow="0" w:firstColumn="0" w:lastColumn="0" w:oddVBand="0" w:evenVBand="0" w:oddHBand="0" w:evenHBand="0" w:firstRowFirstColumn="0" w:firstRowLastColumn="0" w:lastRowFirstColumn="0" w:lastRowLastColumn="0"/>
+              <w:rPr>
+                <w:rFonts w:ascii="Times New Roman" w:hAnsi="Times New Roman" w:cs="Times New Roman"/>
+              </w:rPr>
+            </w:pPr>
+            <w:r>
+              <w:rPr>
+                <w:rFonts w:ascii="Times New Roman" w:hAnsi="Times New Roman" w:cs="Times New Roman"/>
+              </w:rPr>
+              <w:t>1/31</w:t>
+            </w:r>
+          </w:p>
+          <w:p>
+            <w:pPr>
+              <w:cnfStyle w:val="000000000000" w:firstRow="0" w:lastRow="0" w:firstColumn="0" w:lastColumn="0" w:oddVBand="0" w:evenVBand="0" w:oddHBand="0" w:evenHBand="0" w:firstRowFirstColumn="0" w:firstRowLastColumn="0" w:lastRowFirstColumn="0" w:lastRowLastColumn="0"/>
+              <w:rPr>
+                <w:rFonts w:ascii="Times New Roman" w:hAnsi="Times New Roman" w:cs="Times New Roman"/>
+              </w:rPr>
+            </w:pPr>
+            <w:r>
+              <w:rPr>
+                <w:rFonts w:ascii="Times New Roman" w:hAnsi="Times New Roman" w:cs="Times New Roman"/>
+              </w:rPr>
+              <w:t>2/1</w:t>
+            </w:r>
+          </w:p>
+          <w:p>
+            <w:pPr>
+              <w:cnfStyle w:val="000000000000" w:firstRow="0" w:lastRow="0" w:firstColumn="0" w:lastColumn="0" w:oddVBand="0" w:evenVBand="0" w:oddHBand="0" w:evenHBand="0" w:firstRowFirstColumn="0" w:firstRowLastColumn="0" w:lastRowFirstColumn="0" w:lastRowLastColumn="0"/>
+              <w:rPr>
+                <w:rFonts w:ascii="Times New Roman" w:hAnsi="Times New Roman" w:cs="Times New Roman"/>
+              </w:rPr>
+            </w:pPr>
+            <w:r>
+              <w:rPr>
+                <w:rFonts w:ascii="Times New Roman" w:hAnsi="Times New Roman" w:cs="Times New Roman"/>
+              </w:rPr>
+              <w:t>2/2</w:t>
+            </w:r>
           </w:p>
         </w:tc>
         <w:tc>
@@ -5445,6 +5539,12 @@
                 <w:rFonts w:ascii="Times New Roman" w:hAnsi="Times New Roman" w:cs="Times New Roman"/>
               </w:rPr>
             </w:pPr>
+            <w:r>
+              <w:rPr>
+                <w:rFonts w:ascii="Times New Roman" w:hAnsi="Times New Roman" w:cs="Times New Roman"/>
+              </w:rPr>
+              <w:t>7</w:t>
+            </w:r>
           </w:p>
         </w:tc>
         <w:tc>
@@ -5458,6 +5558,12 @@
                 <w:rFonts w:ascii="Times New Roman" w:hAnsi="Times New Roman" w:cs="Times New Roman"/>
               </w:rPr>
             </w:pPr>
+            <w:r>
+              <w:rPr>
+                <w:rFonts w:ascii="Times New Roman" w:hAnsi="Times New Roman" w:cs="Times New Roman"/>
+              </w:rPr>
+              <w:t>2/2</w:t>
+            </w:r>
           </w:p>
         </w:tc>
         <w:tc>
@@ -5471,6 +5577,12 @@
                 <w:rFonts w:ascii="Times New Roman" w:hAnsi="Times New Roman" w:cs="Times New Roman"/>
               </w:rPr>
             </w:pPr>
+            <w:r>
+              <w:rPr>
+                <w:rFonts w:ascii="Times New Roman" w:hAnsi="Times New Roman" w:cs="Times New Roman"/>
+              </w:rPr>
+              <w:t>2/9</w:t>
+            </w:r>
           </w:p>
         </w:tc>
         <w:tc>
@@ -5525,6 +5637,12 @@
                 <w:rFonts w:ascii="Times New Roman" w:hAnsi="Times New Roman" w:cs="Times New Roman"/>
               </w:rPr>
             </w:pPr>
+            <w:r>
+              <w:rPr>
+                <w:rFonts w:ascii="Times New Roman" w:hAnsi="Times New Roman" w:cs="Times New Roman"/>
+              </w:rPr>
+              <w:t>3</w:t>
+            </w:r>
           </w:p>
         </w:tc>
         <w:tc>
@@ -5538,6 +5656,12 @@
                 <w:rFonts w:ascii="Times New Roman" w:hAnsi="Times New Roman" w:cs="Times New Roman"/>
               </w:rPr>
             </w:pPr>
+            <w:r>
+              <w:rPr>
+                <w:rFonts w:ascii="Times New Roman" w:hAnsi="Times New Roman" w:cs="Times New Roman"/>
+              </w:rPr>
+              <w:t>2/10</w:t>
+            </w:r>
           </w:p>
         </w:tc>
         <w:tc>
@@ -5551,6 +5675,12 @@
                 <w:rFonts w:ascii="Times New Roman" w:hAnsi="Times New Roman" w:cs="Times New Roman"/>
               </w:rPr>
             </w:pPr>
+            <w:r>
+              <w:rPr>
+                <w:rFonts w:ascii="Times New Roman" w:hAnsi="Times New Roman" w:cs="Times New Roman"/>
+              </w:rPr>
+              <w:t>2/12</w:t>
+            </w:r>
           </w:p>
         </w:tc>
         <w:tc>
@@ -5593,7 +5723,7 @@
                 <w:rFonts w:ascii="Times New Roman" w:hAnsi="Times New Roman" w:cs="Times New Roman"/>
                 <w:b w:val="0"/>
               </w:rPr>
-              <w:t>Implementation &amp; Testing</w:t>
+              <w:t>Sprint 1</w:t>
             </w:r>
           </w:p>
         </w:tc>
@@ -5608,6 +5738,12 @@
                 <w:rFonts w:ascii="Times New Roman" w:hAnsi="Times New Roman" w:cs="Times New Roman"/>
               </w:rPr>
             </w:pPr>
+            <w:r>
+              <w:rPr>
+                <w:rFonts w:ascii="Times New Roman" w:hAnsi="Times New Roman" w:cs="Times New Roman"/>
+              </w:rPr>
+              <w:t>7</w:t>
+            </w:r>
           </w:p>
         </w:tc>
         <w:tc>
@@ -5621,6 +5757,12 @@
                 <w:rFonts w:ascii="Times New Roman" w:hAnsi="Times New Roman" w:cs="Times New Roman"/>
               </w:rPr>
             </w:pPr>
+            <w:r>
+              <w:rPr>
+                <w:rFonts w:ascii="Times New Roman" w:hAnsi="Times New Roman" w:cs="Times New Roman"/>
+              </w:rPr>
+              <w:t>2/13</w:t>
+            </w:r>
           </w:p>
         </w:tc>
         <w:tc>
@@ -5634,6 +5776,12 @@
                 <w:rFonts w:ascii="Times New Roman" w:hAnsi="Times New Roman" w:cs="Times New Roman"/>
               </w:rPr>
             </w:pPr>
+            <w:r>
+              <w:rPr>
+                <w:rFonts w:ascii="Times New Roman" w:hAnsi="Times New Roman" w:cs="Times New Roman"/>
+              </w:rPr>
+              <w:t>2/20</w:t>
+            </w:r>
           </w:p>
         </w:tc>
         <w:tc>
@@ -5672,8 +5820,9 @@
               <w:rPr>
                 <w:rFonts w:ascii="Times New Roman" w:hAnsi="Times New Roman" w:cs="Times New Roman"/>
                 <w:b w:val="0"/>
-              </w:rPr>
-              <w:t>Final Deliveries (Code, Binaries, Test Data and User’s Guide)</w:t>
+                <w:bCs w:val="0"/>
+              </w:rPr>
+              <w:t>Sprint 2</w:t>
             </w:r>
           </w:p>
         </w:tc>
@@ -5688,6 +5837,12 @@
                 <w:rFonts w:ascii="Times New Roman" w:hAnsi="Times New Roman" w:cs="Times New Roman"/>
               </w:rPr>
             </w:pPr>
+            <w:r>
+              <w:rPr>
+                <w:rFonts w:ascii="Times New Roman" w:hAnsi="Times New Roman" w:cs="Times New Roman"/>
+              </w:rPr>
+              <w:t>7</w:t>
+            </w:r>
           </w:p>
         </w:tc>
         <w:tc>
@@ -5701,6 +5856,12 @@
                 <w:rFonts w:ascii="Times New Roman" w:hAnsi="Times New Roman" w:cs="Times New Roman"/>
               </w:rPr>
             </w:pPr>
+            <w:r>
+              <w:rPr>
+                <w:rFonts w:ascii="Times New Roman" w:hAnsi="Times New Roman" w:cs="Times New Roman"/>
+              </w:rPr>
+              <w:t>2/21</w:t>
+            </w:r>
           </w:p>
         </w:tc>
         <w:tc>
@@ -5714,6 +5875,246 @@
                 <w:rFonts w:ascii="Times New Roman" w:hAnsi="Times New Roman" w:cs="Times New Roman"/>
               </w:rPr>
             </w:pPr>
+            <w:r>
+              <w:rPr>
+                <w:rFonts w:ascii="Times New Roman" w:hAnsi="Times New Roman" w:cs="Times New Roman"/>
+              </w:rPr>
+              <w:t>2/28</w:t>
+            </w:r>
+          </w:p>
+        </w:tc>
+        <w:tc>
+          <w:tcPr>
+            <w:tcW w:w="3150" w:type="dxa"/>
+          </w:tcPr>
+          <w:p>
+            <w:pPr>
+              <w:cnfStyle w:val="000000000000" w:firstRow="0" w:lastRow="0" w:firstColumn="0" w:lastColumn="0" w:oddVBand="0" w:evenVBand="0" w:oddHBand="0" w:evenHBand="0" w:firstRowFirstColumn="0" w:firstRowLastColumn="0" w:lastRowFirstColumn="0" w:lastRowLastColumn="0"/>
+              <w:rPr>
+                <w:rFonts w:ascii="Times New Roman" w:hAnsi="Times New Roman" w:cs="Times New Roman"/>
+              </w:rPr>
+            </w:pPr>
+          </w:p>
+        </w:tc>
+      </w:tr>
+      <w:tr>
+        <w:trPr>
+          <w:cnfStyle w:val="000000100000" w:firstRow="0" w:lastRow="0" w:firstColumn="0" w:lastColumn="0" w:oddVBand="0" w:evenVBand="0" w:oddHBand="1" w:evenHBand="0" w:firstRowFirstColumn="0" w:firstRowLastColumn="0" w:lastRowFirstColumn="0" w:lastRowLastColumn="0"/>
+        </w:trPr>
+        <w:tc>
+          <w:tcPr>
+            <w:cnfStyle w:val="001000000000" w:firstRow="0" w:lastRow="0" w:firstColumn="1" w:lastColumn="0" w:oddVBand="0" w:evenVBand="0" w:oddHBand="0" w:evenHBand="0" w:firstRowFirstColumn="0" w:firstRowLastColumn="0" w:lastRowFirstColumn="0" w:lastRowLastColumn="0"/>
+            <w:tcW w:w="3415" w:type="dxa"/>
+          </w:tcPr>
+          <w:p>
+            <w:pPr>
+              <w:rPr>
+                <w:rFonts w:ascii="Times New Roman" w:hAnsi="Times New Roman" w:cs="Times New Roman"/>
+                <w:b w:val="0"/>
+                <w:bCs w:val="0"/>
+              </w:rPr>
+            </w:pPr>
+            <w:r>
+              <w:rPr>
+                <w:rFonts w:ascii="Times New Roman" w:hAnsi="Times New Roman" w:cs="Times New Roman"/>
+              </w:rPr>
+              <w:t xml:space="preserve">7. </w:t>
+            </w:r>
+            <w:r>
+              <w:rPr>
+                <w:rFonts w:ascii="Times New Roman" w:hAnsi="Times New Roman" w:cs="Times New Roman"/>
+                <w:b w:val="0"/>
+                <w:bCs w:val="0"/>
+              </w:rPr>
+              <w:t xml:space="preserve">Test documentation and </w:t>
+            </w:r>
+            <w:r>
+              <w:rPr>
+                <w:rFonts w:ascii="Times New Roman" w:hAnsi="Times New Roman" w:cs="Times New Roman"/>
+                <w:b w:val="0"/>
+                <w:bCs w:val="0"/>
+              </w:rPr>
+              <w:t>User Guide</w:t>
+            </w:r>
+            <w:bookmarkStart w:id="0" w:name="_GoBack"/>
+            <w:bookmarkEnd w:id="0"/>
+          </w:p>
+        </w:tc>
+        <w:tc>
+          <w:tcPr>
+            <w:tcW w:w="1350" w:type="dxa"/>
+          </w:tcPr>
+          <w:p>
+            <w:pPr>
+              <w:cnfStyle w:val="000000100000" w:firstRow="0" w:lastRow="0" w:firstColumn="0" w:lastColumn="0" w:oddVBand="0" w:evenVBand="0" w:oddHBand="1" w:evenHBand="0" w:firstRowFirstColumn="0" w:firstRowLastColumn="0" w:lastRowFirstColumn="0" w:lastRowLastColumn="0"/>
+              <w:rPr>
+                <w:rFonts w:ascii="Times New Roman" w:hAnsi="Times New Roman" w:cs="Times New Roman"/>
+              </w:rPr>
+            </w:pPr>
+            <w:r>
+              <w:rPr>
+                <w:rFonts w:ascii="Times New Roman" w:hAnsi="Times New Roman" w:cs="Times New Roman"/>
+              </w:rPr>
+              <w:t>7</w:t>
+            </w:r>
+          </w:p>
+        </w:tc>
+        <w:tc>
+          <w:tcPr>
+            <w:tcW w:w="1080" w:type="dxa"/>
+          </w:tcPr>
+          <w:p>
+            <w:pPr>
+              <w:cnfStyle w:val="000000100000" w:firstRow="0" w:lastRow="0" w:firstColumn="0" w:lastColumn="0" w:oddVBand="0" w:evenVBand="0" w:oddHBand="1" w:evenHBand="0" w:firstRowFirstColumn="0" w:firstRowLastColumn="0" w:lastRowFirstColumn="0" w:lastRowLastColumn="0"/>
+              <w:rPr>
+                <w:rFonts w:ascii="Times New Roman" w:hAnsi="Times New Roman" w:cs="Times New Roman"/>
+              </w:rPr>
+            </w:pPr>
+            <w:r>
+              <w:rPr>
+                <w:rFonts w:ascii="Times New Roman" w:hAnsi="Times New Roman" w:cs="Times New Roman"/>
+              </w:rPr>
+              <w:t>2/25</w:t>
+            </w:r>
+          </w:p>
+        </w:tc>
+        <w:tc>
+          <w:tcPr>
+            <w:tcW w:w="1080" w:type="dxa"/>
+          </w:tcPr>
+          <w:p>
+            <w:pPr>
+              <w:cnfStyle w:val="000000100000" w:firstRow="0" w:lastRow="0" w:firstColumn="0" w:lastColumn="0" w:oddVBand="0" w:evenVBand="0" w:oddHBand="1" w:evenHBand="0" w:firstRowFirstColumn="0" w:firstRowLastColumn="0" w:lastRowFirstColumn="0" w:lastRowLastColumn="0"/>
+              <w:rPr>
+                <w:rFonts w:ascii="Times New Roman" w:hAnsi="Times New Roman" w:cs="Times New Roman"/>
+              </w:rPr>
+            </w:pPr>
+            <w:r>
+              <w:rPr>
+                <w:rFonts w:ascii="Times New Roman" w:hAnsi="Times New Roman" w:cs="Times New Roman"/>
+              </w:rPr>
+              <w:t>3/3</w:t>
+            </w:r>
+          </w:p>
+        </w:tc>
+        <w:tc>
+          <w:tcPr>
+            <w:tcW w:w="3150" w:type="dxa"/>
+          </w:tcPr>
+          <w:p>
+            <w:pPr>
+              <w:cnfStyle w:val="000000100000" w:firstRow="0" w:lastRow="0" w:firstColumn="0" w:lastColumn="0" w:oddVBand="0" w:evenVBand="0" w:oddHBand="1" w:evenHBand="0" w:firstRowFirstColumn="0" w:firstRowLastColumn="0" w:lastRowFirstColumn="0" w:lastRowLastColumn="0"/>
+              <w:rPr>
+                <w:rFonts w:ascii="Times New Roman" w:hAnsi="Times New Roman" w:cs="Times New Roman"/>
+              </w:rPr>
+            </w:pPr>
+          </w:p>
+        </w:tc>
+      </w:tr>
+      <w:tr>
+        <w:tc>
+          <w:tcPr>
+            <w:cnfStyle w:val="001000000000" w:firstRow="0" w:lastRow="0" w:firstColumn="1" w:lastColumn="0" w:oddVBand="0" w:evenVBand="0" w:oddHBand="0" w:evenHBand="0" w:firstRowFirstColumn="0" w:firstRowLastColumn="0" w:lastRowFirstColumn="0" w:lastRowLastColumn="0"/>
+            <w:tcW w:w="3415" w:type="dxa"/>
+          </w:tcPr>
+          <w:p>
+            <w:pPr>
+              <w:rPr>
+                <w:rFonts w:ascii="Times New Roman" w:hAnsi="Times New Roman" w:cs="Times New Roman"/>
+              </w:rPr>
+            </w:pPr>
+            <w:r>
+              <w:rPr>
+                <w:rFonts w:ascii="Times New Roman" w:hAnsi="Times New Roman" w:cs="Times New Roman"/>
+              </w:rPr>
+              <w:t xml:space="preserve">6. </w:t>
+            </w:r>
+            <w:r>
+              <w:rPr>
+                <w:rFonts w:ascii="Times New Roman" w:hAnsi="Times New Roman" w:cs="Times New Roman"/>
+                <w:b w:val="0"/>
+                <w:bCs w:val="0"/>
+              </w:rPr>
+              <w:t>Sprint 3/</w:t>
+            </w:r>
+            <w:r>
+              <w:rPr>
+                <w:rFonts w:ascii="Times New Roman" w:hAnsi="Times New Roman" w:cs="Times New Roman"/>
+                <w:b w:val="0"/>
+              </w:rPr>
+              <w:t xml:space="preserve">Final </w:t>
+            </w:r>
+            <w:r>
+              <w:rPr>
+                <w:rFonts w:ascii="Times New Roman" w:hAnsi="Times New Roman" w:cs="Times New Roman"/>
+                <w:b w:val="0"/>
+              </w:rPr>
+              <w:t>Deliverables</w:t>
+            </w:r>
+            <w:r>
+              <w:rPr>
+                <w:rFonts w:ascii="Times New Roman" w:hAnsi="Times New Roman" w:cs="Times New Roman"/>
+                <w:b w:val="0"/>
+              </w:rPr>
+              <w:t xml:space="preserve"> (Code, Binaries, Test Data and User’s Guide)</w:t>
+            </w:r>
+          </w:p>
+        </w:tc>
+        <w:tc>
+          <w:tcPr>
+            <w:tcW w:w="1350" w:type="dxa"/>
+          </w:tcPr>
+          <w:p>
+            <w:pPr>
+              <w:cnfStyle w:val="000000000000" w:firstRow="0" w:lastRow="0" w:firstColumn="0" w:lastColumn="0" w:oddVBand="0" w:evenVBand="0" w:oddHBand="0" w:evenHBand="0" w:firstRowFirstColumn="0" w:firstRowLastColumn="0" w:lastRowFirstColumn="0" w:lastRowLastColumn="0"/>
+              <w:rPr>
+                <w:rFonts w:ascii="Times New Roman" w:hAnsi="Times New Roman" w:cs="Times New Roman"/>
+              </w:rPr>
+            </w:pPr>
+            <w:r>
+              <w:rPr>
+                <w:rFonts w:ascii="Times New Roman" w:hAnsi="Times New Roman" w:cs="Times New Roman"/>
+              </w:rPr>
+              <w:t>3</w:t>
+            </w:r>
+          </w:p>
+        </w:tc>
+        <w:tc>
+          <w:tcPr>
+            <w:tcW w:w="1080" w:type="dxa"/>
+          </w:tcPr>
+          <w:p>
+            <w:pPr>
+              <w:cnfStyle w:val="000000000000" w:firstRow="0" w:lastRow="0" w:firstColumn="0" w:lastColumn="0" w:oddVBand="0" w:evenVBand="0" w:oddHBand="0" w:evenHBand="0" w:firstRowFirstColumn="0" w:firstRowLastColumn="0" w:lastRowFirstColumn="0" w:lastRowLastColumn="0"/>
+              <w:rPr>
+                <w:rFonts w:ascii="Times New Roman" w:hAnsi="Times New Roman" w:cs="Times New Roman"/>
+              </w:rPr>
+            </w:pPr>
+            <w:r>
+              <w:rPr>
+                <w:rFonts w:ascii="Times New Roman" w:hAnsi="Times New Roman" w:cs="Times New Roman"/>
+              </w:rPr>
+              <w:t>3/4</w:t>
+            </w:r>
+          </w:p>
+        </w:tc>
+        <w:tc>
+          <w:tcPr>
+            <w:tcW w:w="1080" w:type="dxa"/>
+          </w:tcPr>
+          <w:p>
+            <w:pPr>
+              <w:cnfStyle w:val="000000000000" w:firstRow="0" w:lastRow="0" w:firstColumn="0" w:lastColumn="0" w:oddVBand="0" w:evenVBand="0" w:oddHBand="0" w:evenHBand="0" w:firstRowFirstColumn="0" w:firstRowLastColumn="0" w:lastRowFirstColumn="0" w:lastRowLastColumn="0"/>
+              <w:rPr>
+                <w:rFonts w:ascii="Times New Roman" w:hAnsi="Times New Roman" w:cs="Times New Roman"/>
+              </w:rPr>
+            </w:pPr>
+            <w:r>
+              <w:rPr>
+                <w:rFonts w:ascii="Times New Roman" w:hAnsi="Times New Roman" w:cs="Times New Roman"/>
+              </w:rPr>
+              <w:t>3/6</w:t>
+            </w:r>
           </w:p>
         </w:tc>
         <w:tc>
@@ -5826,7 +6227,6 @@
           <w:sz w:val="32"/>
           <w:szCs w:val="32"/>
         </w:rPr>
-        <w:lastRenderedPageBreak/>
         <w:t xml:space="preserve">PROJECT </w:t>
       </w:r>
       <w:r>

</xml_diff>

<commit_message>
Add better formatting based on the provided rubric
</commit_message>
<xml_diff>
--- a/Group 4 Project Plan & Requirements.docx
+++ b/Group 4 Project Plan & Requirements.docx
@@ -65,33 +65,8 @@
           <w:bCs/>
         </w:rPr>
       </w:pPr>
-    </w:p>
-    <w:p>
-      <w:pPr>
-        <w:rPr>
-          <w:rFonts w:ascii="Times New Roman" w:hAnsi="Times New Roman" w:cs="Times New Roman"/>
-          <w:b/>
-          <w:bCs/>
-        </w:rPr>
-      </w:pPr>
-    </w:p>
-    <w:p>
-      <w:pPr>
-        <w:rPr>
-          <w:rFonts w:ascii="Times New Roman" w:hAnsi="Times New Roman" w:cs="Times New Roman"/>
-          <w:b/>
-          <w:bCs/>
-        </w:rPr>
-      </w:pPr>
-    </w:p>
-    <w:p>
-      <w:pPr>
-        <w:rPr>
-          <w:rFonts w:ascii="Times New Roman" w:hAnsi="Times New Roman" w:cs="Times New Roman"/>
-          <w:b/>
-          <w:bCs/>
-        </w:rPr>
-      </w:pPr>
+      <w:bookmarkStart w:id="0" w:name="_GoBack"/>
+      <w:bookmarkEnd w:id="0"/>
     </w:p>
     <w:p>
       <w:pPr>
@@ -214,7 +189,6 @@
           <w:szCs w:val="24"/>
         </w:rPr>
       </w:pPr>
-      <w:proofErr w:type="gramStart"/>
       <w:r>
         <w:rPr>
           <w:rFonts w:ascii="Times New Roman" w:hAnsi="Times New Roman" w:cs="Times New Roman"/>
@@ -222,17 +196,7 @@
           <w:sz w:val="24"/>
           <w:szCs w:val="24"/>
         </w:rPr>
-        <w:t>Created :</w:t>
-      </w:r>
-      <w:proofErr w:type="gramEnd"/>
-      <w:r>
-        <w:rPr>
-          <w:rFonts w:ascii="Times New Roman" w:hAnsi="Times New Roman" w:cs="Times New Roman"/>
-          <w:bCs/>
-          <w:sz w:val="24"/>
-          <w:szCs w:val="24"/>
-        </w:rPr>
-        <w:t xml:space="preserve"> </w:t>
+        <w:t xml:space="preserve">Created : </w:t>
       </w:r>
       <w:r>
         <w:rPr>
@@ -1241,6 +1205,14 @@
                 <w:bCs w:val="0"/>
               </w:rPr>
             </w:pPr>
+            <w:r>
+              <w:rPr>
+                <w:rFonts w:ascii="Times New Roman" w:hAnsi="Times New Roman" w:cs="Times New Roman"/>
+                <w:b w:val="0"/>
+                <w:bCs w:val="0"/>
+              </w:rPr>
+              <w:t>2 Jan 2020</w:t>
+            </w:r>
           </w:p>
         </w:tc>
         <w:tc>
@@ -1253,10 +1225,14 @@
               <w:cnfStyle w:val="000000000000" w:firstRow="0" w:lastRow="0" w:firstColumn="0" w:lastColumn="0" w:oddVBand="0" w:evenVBand="0" w:oddHBand="0" w:evenHBand="0" w:firstRowFirstColumn="0" w:firstRowLastColumn="0" w:lastRowFirstColumn="0" w:lastRowLastColumn="0"/>
               <w:rPr>
                 <w:rFonts w:ascii="Times New Roman" w:hAnsi="Times New Roman" w:cs="Times New Roman"/>
-                <w:b/>
-                <w:bCs/>
-              </w:rPr>
-            </w:pPr>
+              </w:rPr>
+            </w:pPr>
+            <w:r>
+              <w:rPr>
+                <w:rFonts w:ascii="Times New Roman" w:hAnsi="Times New Roman" w:cs="Times New Roman"/>
+              </w:rPr>
+              <w:t>Ciullo, Stephen</w:t>
+            </w:r>
           </w:p>
         </w:tc>
         <w:tc>
@@ -1269,10 +1245,18 @@
               <w:cnfStyle w:val="000000000000" w:firstRow="0" w:lastRow="0" w:firstColumn="0" w:lastColumn="0" w:oddVBand="0" w:evenVBand="0" w:oddHBand="0" w:evenHBand="0" w:firstRowFirstColumn="0" w:firstRowLastColumn="0" w:lastRowFirstColumn="0" w:lastRowLastColumn="0"/>
               <w:rPr>
                 <w:rFonts w:ascii="Times New Roman" w:hAnsi="Times New Roman" w:cs="Times New Roman"/>
-                <w:b/>
-                <w:bCs/>
-              </w:rPr>
-            </w:pPr>
+                <w:sz w:val="18"/>
+                <w:szCs w:val="18"/>
+              </w:rPr>
+            </w:pPr>
+            <w:r>
+              <w:rPr>
+                <w:rFonts w:ascii="Times New Roman" w:hAnsi="Times New Roman" w:cs="Times New Roman"/>
+                <w:sz w:val="18"/>
+                <w:szCs w:val="18"/>
+              </w:rPr>
+              <w:t>Adjust project analysis to match class requirements</w:t>
+            </w:r>
           </w:p>
         </w:tc>
       </w:tr>
@@ -6039,11 +6023,11 @@
       <w:tr>
         <w:tc>
           <w:tcPr>
+            <w:cnfStyle w:val="001000000000" w:firstRow="0" w:lastRow="0" w:firstColumn="1" w:lastColumn="0" w:oddVBand="0" w:evenVBand="0" w:oddHBand="0" w:evenHBand="0" w:firstRowFirstColumn="0" w:firstRowLastColumn="0" w:lastRowFirstColumn="0" w:lastRowLastColumn="0"/>
             <w:tcW w:w="3415" w:type="dxa"/>
           </w:tcPr>
           <w:p>
             <w:pPr>
-              <w:cnfStyle w:val="001000000000" w:firstRow="0" w:lastRow="0" w:firstColumn="1" w:lastColumn="0" w:oddVBand="0" w:evenVBand="0" w:oddHBand="0" w:evenHBand="0" w:firstRowFirstColumn="0" w:firstRowLastColumn="0" w:lastRowFirstColumn="0" w:lastRowLastColumn="0"/>
               <w:rPr>
                 <w:rFonts w:ascii="Times New Roman" w:hAnsi="Times New Roman" w:cs="Times New Roman"/>
               </w:rPr>
@@ -6091,6 +6075,7 @@
           </w:tcPr>
           <w:p>
             <w:pPr>
+              <w:cnfStyle w:val="000000000000" w:firstRow="0" w:lastRow="0" w:firstColumn="0" w:lastColumn="0" w:oddVBand="0" w:evenVBand="0" w:oddHBand="0" w:evenHBand="0" w:firstRowFirstColumn="0" w:firstRowLastColumn="0" w:lastRowFirstColumn="0" w:lastRowLastColumn="0"/>
               <w:rPr>
                 <w:rFonts w:ascii="Times New Roman" w:hAnsi="Times New Roman" w:cs="Times New Roman"/>
               </w:rPr>
@@ -6109,6 +6094,7 @@
           </w:tcPr>
           <w:p>
             <w:pPr>
+              <w:cnfStyle w:val="000000000000" w:firstRow="0" w:lastRow="0" w:firstColumn="0" w:lastColumn="0" w:oddVBand="0" w:evenVBand="0" w:oddHBand="0" w:evenHBand="0" w:firstRowFirstColumn="0" w:firstRowLastColumn="0" w:lastRowFirstColumn="0" w:lastRowLastColumn="0"/>
               <w:rPr>
                 <w:rFonts w:ascii="Times New Roman" w:hAnsi="Times New Roman" w:cs="Times New Roman"/>
               </w:rPr>
@@ -6127,6 +6113,7 @@
           </w:tcPr>
           <w:p>
             <w:pPr>
+              <w:cnfStyle w:val="000000000000" w:firstRow="0" w:lastRow="0" w:firstColumn="0" w:lastColumn="0" w:oddVBand="0" w:evenVBand="0" w:oddHBand="0" w:evenHBand="0" w:firstRowFirstColumn="0" w:firstRowLastColumn="0" w:lastRowFirstColumn="0" w:lastRowLastColumn="0"/>
               <w:rPr>
                 <w:rFonts w:ascii="Times New Roman" w:hAnsi="Times New Roman" w:cs="Times New Roman"/>
               </w:rPr>
@@ -6145,6 +6132,7 @@
           </w:tcPr>
           <w:p>
             <w:pPr>
+              <w:cnfStyle w:val="000000000000" w:firstRow="0" w:lastRow="0" w:firstColumn="0" w:lastColumn="0" w:oddVBand="0" w:evenVBand="0" w:oddHBand="0" w:evenHBand="0" w:firstRowFirstColumn="0" w:firstRowLastColumn="0" w:lastRowFirstColumn="0" w:lastRowLastColumn="0"/>
               <w:rPr>
                 <w:rFonts w:ascii="Times New Roman" w:hAnsi="Times New Roman" w:cs="Times New Roman"/>
               </w:rPr>
@@ -6155,8 +6143,6 @@
               </w:rPr>
               <w:t>All</w:t>
             </w:r>
-            <w:bookmarkStart w:id="0" w:name="_GoBack"/>
-            <w:bookmarkEnd w:id="0"/>
           </w:p>
         </w:tc>
       </w:tr>
@@ -7655,8 +7641,11 @@
     <w:lsdException w:name="Table 3D effects 3" w:semiHidden="1" w:unhideWhenUsed="1"/>
     <w:lsdException w:name="Table Contemporary" w:semiHidden="1" w:unhideWhenUsed="1"/>
     <w:lsdException w:name="Table Elegant" w:semiHidden="1" w:unhideWhenUsed="1"/>
+    <w:lsdException w:name="Table Professional" w:semiHidden="1" w:unhideWhenUsed="1"/>
     <w:lsdException w:name="Table Subtle 1" w:semiHidden="1" w:unhideWhenUsed="1"/>
     <w:lsdException w:name="Table Subtle 2" w:semiHidden="1" w:unhideWhenUsed="1"/>
+    <w:lsdException w:name="Table Web 1" w:semiHidden="1" w:unhideWhenUsed="1"/>
+    <w:lsdException w:name="Table Web 2" w:semiHidden="1" w:unhideWhenUsed="1"/>
     <w:lsdException w:name="Table Web 3" w:semiHidden="1" w:unhideWhenUsed="1"/>
     <w:lsdException w:name="Balloon Text" w:semiHidden="1" w:unhideWhenUsed="1"/>
     <w:lsdException w:name="Table Grid" w:uiPriority="39"/>

</xml_diff>

<commit_message>
Add additional identifying components and enhancements to project analysis
</commit_message>
<xml_diff>
--- a/Group 4 Project Plan & Requirements.docx
+++ b/Group 4 Project Plan & Requirements.docx
@@ -65,8 +65,6 @@
           <w:bCs/>
         </w:rPr>
       </w:pPr>
-      <w:bookmarkStart w:id="0" w:name="_GoBack"/>
-      <w:bookmarkEnd w:id="0"/>
     </w:p>
     <w:p>
       <w:pPr>
@@ -189,6 +187,7 @@
           <w:szCs w:val="24"/>
         </w:rPr>
       </w:pPr>
+      <w:proofErr w:type="gramStart"/>
       <w:r>
         <w:rPr>
           <w:rFonts w:ascii="Times New Roman" w:hAnsi="Times New Roman" w:cs="Times New Roman"/>
@@ -196,7 +195,17 @@
           <w:sz w:val="24"/>
           <w:szCs w:val="24"/>
         </w:rPr>
-        <w:t xml:space="preserve">Created : </w:t>
+        <w:t>Created :</w:t>
+      </w:r>
+      <w:proofErr w:type="gramEnd"/>
+      <w:r>
+        <w:rPr>
+          <w:rFonts w:ascii="Times New Roman" w:hAnsi="Times New Roman" w:cs="Times New Roman"/>
+          <w:bCs/>
+          <w:sz w:val="24"/>
+          <w:szCs w:val="24"/>
+        </w:rPr>
+        <w:t xml:space="preserve"> </w:t>
       </w:r>
       <w:r>
         <w:rPr>
@@ -1278,6 +1287,14 @@
                 <w:bCs w:val="0"/>
               </w:rPr>
             </w:pPr>
+            <w:r>
+              <w:rPr>
+                <w:rFonts w:ascii="Times New Roman" w:hAnsi="Times New Roman" w:cs="Times New Roman"/>
+                <w:b w:val="0"/>
+                <w:bCs w:val="0"/>
+              </w:rPr>
+              <w:t>2 Jan 2020</w:t>
+            </w:r>
           </w:p>
         </w:tc>
         <w:tc>
@@ -1290,10 +1307,14 @@
               <w:cnfStyle w:val="000000100000" w:firstRow="0" w:lastRow="0" w:firstColumn="0" w:lastColumn="0" w:oddVBand="0" w:evenVBand="0" w:oddHBand="1" w:evenHBand="0" w:firstRowFirstColumn="0" w:firstRowLastColumn="0" w:lastRowFirstColumn="0" w:lastRowLastColumn="0"/>
               <w:rPr>
                 <w:rFonts w:ascii="Times New Roman" w:hAnsi="Times New Roman" w:cs="Times New Roman"/>
-                <w:b/>
-                <w:bCs/>
-              </w:rPr>
-            </w:pPr>
+              </w:rPr>
+            </w:pPr>
+            <w:r>
+              <w:rPr>
+                <w:rFonts w:ascii="Times New Roman" w:hAnsi="Times New Roman" w:cs="Times New Roman"/>
+              </w:rPr>
+              <w:t>Cochran, Jacob</w:t>
+            </w:r>
           </w:p>
         </w:tc>
         <w:tc>
@@ -1306,10 +1327,18 @@
               <w:cnfStyle w:val="000000100000" w:firstRow="0" w:lastRow="0" w:firstColumn="0" w:lastColumn="0" w:oddVBand="0" w:evenVBand="0" w:oddHBand="1" w:evenHBand="0" w:firstRowFirstColumn="0" w:firstRowLastColumn="0" w:lastRowFirstColumn="0" w:lastRowLastColumn="0"/>
               <w:rPr>
                 <w:rFonts w:ascii="Times New Roman" w:hAnsi="Times New Roman" w:cs="Times New Roman"/>
-                <w:b/>
-                <w:bCs/>
-              </w:rPr>
-            </w:pPr>
+                <w:sz w:val="18"/>
+                <w:szCs w:val="18"/>
+              </w:rPr>
+            </w:pPr>
+            <w:r>
+              <w:rPr>
+                <w:rFonts w:ascii="Times New Roman" w:hAnsi="Times New Roman" w:cs="Times New Roman"/>
+                <w:sz w:val="18"/>
+                <w:szCs w:val="18"/>
+              </w:rPr>
+              <w:t>Add additional identifying components and enhancements to project analysis</w:t>
+            </w:r>
           </w:p>
         </w:tc>
       </w:tr>
@@ -1522,12 +1551,12 @@
       <w:tr>
         <w:tc>
           <w:tcPr>
-            <w:cnfStyle w:val="001000000000" w:firstRow="0" w:lastRow="0" w:firstColumn="1" w:lastColumn="0" w:oddVBand="0" w:evenVBand="0" w:oddHBand="0" w:evenHBand="0" w:firstRowFirstColumn="0" w:firstRowLastColumn="0" w:lastRowFirstColumn="0" w:lastRowLastColumn="0"/>
             <w:tcW w:w="1435" w:type="dxa"/>
           </w:tcPr>
           <w:p>
             <w:pPr>
               <w:jc w:val="center"/>
+              <w:cnfStyle w:val="001000000000" w:firstRow="0" w:lastRow="0" w:firstColumn="1" w:lastColumn="0" w:oddVBand="0" w:evenVBand="0" w:oddHBand="0" w:evenHBand="0" w:firstRowFirstColumn="0" w:firstRowLastColumn="0" w:lastRowFirstColumn="0" w:lastRowLastColumn="0"/>
               <w:rPr>
                 <w:rFonts w:ascii="Times New Roman" w:hAnsi="Times New Roman" w:cs="Times New Roman"/>
                 <w:b w:val="0"/>
@@ -1543,7 +1572,6 @@
           <w:p>
             <w:pPr>
               <w:jc w:val="center"/>
-              <w:cnfStyle w:val="000000000000" w:firstRow="0" w:lastRow="0" w:firstColumn="0" w:lastColumn="0" w:oddVBand="0" w:evenVBand="0" w:oddHBand="0" w:evenHBand="0" w:firstRowFirstColumn="0" w:firstRowLastColumn="0" w:lastRowFirstColumn="0" w:lastRowLastColumn="0"/>
               <w:rPr>
                 <w:rFonts w:ascii="Times New Roman" w:hAnsi="Times New Roman" w:cs="Times New Roman"/>
                 <w:b/>
@@ -1559,13 +1587,14 @@
           <w:p>
             <w:pPr>
               <w:jc w:val="center"/>
-              <w:cnfStyle w:val="000000000000" w:firstRow="0" w:lastRow="0" w:firstColumn="0" w:lastColumn="0" w:oddVBand="0" w:evenVBand="0" w:oddHBand="0" w:evenHBand="0" w:firstRowFirstColumn="0" w:firstRowLastColumn="0" w:lastRowFirstColumn="0" w:lastRowLastColumn="0"/>
-              <w:rPr>
-                <w:rFonts w:ascii="Times New Roman" w:hAnsi="Times New Roman" w:cs="Times New Roman"/>
-                <w:b/>
-                <w:bCs/>
-              </w:rPr>
-            </w:pPr>
+              <w:rPr>
+                <w:rFonts w:ascii="Times New Roman" w:hAnsi="Times New Roman" w:cs="Times New Roman"/>
+                <w:b/>
+                <w:bCs/>
+              </w:rPr>
+            </w:pPr>
+            <w:bookmarkStart w:id="0" w:name="_GoBack"/>
+            <w:bookmarkEnd w:id="0"/>
           </w:p>
         </w:tc>
       </w:tr>
@@ -7493,7 +7522,7 @@
       </w:pPr>
     </w:pPrDefault>
   </w:docDefaults>
-  <w:latentStyles w:defLockedState="0" w:defUIPriority="99" w:defSemiHidden="0" w:defUnhideWhenUsed="0" w:defQFormat="0" w:count="377">
+  <w:latentStyles w:defLockedState="0" w:defUIPriority="99" w:defSemiHidden="0" w:defUnhideWhenUsed="0" w:defQFormat="0" w:count="376">
     <w:lsdException w:name="Normal" w:uiPriority="0" w:qFormat="1"/>
     <w:lsdException w:name="heading 1" w:uiPriority="9" w:qFormat="1"/>
     <w:lsdException w:name="heading 2" w:semiHidden="1" w:uiPriority="9" w:unhideWhenUsed="1" w:qFormat="1"/>
@@ -7870,7 +7899,6 @@
     <w:lsdException w:name="Hashtag" w:semiHidden="1" w:unhideWhenUsed="1"/>
     <w:lsdException w:name="Unresolved Mention" w:semiHidden="1" w:unhideWhenUsed="1"/>
     <w:lsdException w:name="Smart Link" w:semiHidden="1" w:unhideWhenUsed="1"/>
-    <w:lsdException w:name="Smart Link Error" w:semiHidden="1" w:unhideWhenUsed="1"/>
   </w:latentStyles>
   <w:style w:type="paragraph" w:default="1" w:styleId="Normal">
     <w:name w:val="Normal"/>

</xml_diff>